<commit_message>
Errors and Try catch statement Primary values (bool, null)
</commit_message>
<xml_diff>
--- a/Blaze.docx
+++ b/Blaze.docx
@@ -5458,6 +5458,14 @@
             <w:pPr>
               <w:cnfStyle w:val="000000100000" w:firstRow="0" w:lastRow="0" w:firstColumn="0" w:lastColumn="0" w:oddVBand="0" w:evenVBand="0" w:oddHBand="1" w:evenHBand="0" w:firstRowFirstColumn="0" w:firstRowLastColumn="0" w:lastRowFirstColumn="0" w:lastRowLastColumn="0"/>
             </w:pPr>
+            <w:r>
+              <w:rPr>
+                <w:rFonts w:ascii="Arial" w:hAnsi="Arial" w:cs="Arial"/>
+                <w:sz w:val="18"/>
+                <w:szCs w:val="18"/>
+              </w:rPr>
+              <w:t>→</w:t>
+            </w:r>
           </w:p>
         </w:tc>
         <w:tc>
@@ -5662,6 +5670,14 @@
             <w:pPr>
               <w:cnfStyle w:val="000000100000" w:firstRow="0" w:lastRow="0" w:firstColumn="0" w:lastColumn="0" w:oddVBand="0" w:evenVBand="0" w:oddHBand="1" w:evenHBand="0" w:firstRowFirstColumn="0" w:firstRowLastColumn="0" w:lastRowFirstColumn="0" w:lastRowLastColumn="0"/>
             </w:pPr>
+            <w:r>
+              <w:rPr>
+                <w:rFonts w:ascii="Arial" w:hAnsi="Arial" w:cs="Arial"/>
+                <w:sz w:val="18"/>
+                <w:szCs w:val="18"/>
+              </w:rPr>
+              <w:t>→</w:t>
+            </w:r>
           </w:p>
         </w:tc>
         <w:tc>
@@ -6707,12 +6723,6 @@
             <w:vAlign w:val="center"/>
           </w:tcPr>
           <w:p>
-            <w:pPr>
-              <w:rPr>
-                <w:b w:val="0"/>
-                <w:bCs w:val="0"/>
-              </w:rPr>
-            </w:pPr>
             <w:r>
               <w:t>0A</w:t>
             </w:r>
@@ -6728,7 +6738,7 @@
               <w:cnfStyle w:val="000000100000" w:firstRow="0" w:lastRow="0" w:firstColumn="0" w:lastColumn="0" w:oddVBand="0" w:evenVBand="0" w:oddHBand="1" w:evenHBand="0" w:firstRowFirstColumn="0" w:firstRowLastColumn="0" w:lastRowFirstColumn="0" w:lastRowLastColumn="0"/>
             </w:pPr>
             <w:r>
-              <w:t>STLOCAL</w:t>
+              <w:t>LDBOOL</w:t>
             </w:r>
           </w:p>
         </w:tc>
@@ -6742,7 +6752,7 @@
               <w:cnfStyle w:val="000000100000" w:firstRow="0" w:lastRow="0" w:firstColumn="0" w:lastColumn="0" w:oddVBand="0" w:evenVBand="0" w:oddHBand="1" w:evenHBand="0" w:firstRowFirstColumn="0" w:firstRowLastColumn="0" w:lastRowFirstColumn="0" w:lastRowLastColumn="0"/>
             </w:pPr>
             <w:r>
-              <w:t>2</w:t>
+              <w:t>1</w:t>
             </w:r>
           </w:p>
         </w:tc>
@@ -6765,8 +6775,9 @@
                 <w:rFonts w:ascii="Arial" w:hAnsi="Arial" w:cs="Arial"/>
                 <w:sz w:val="18"/>
                 <w:szCs w:val="18"/>
-              </w:rPr>
-              <w:t xml:space="preserve">value </w:t>
+                <w:lang w:val="sr-Cyrl-RS"/>
+              </w:rPr>
+              <w:t>→</w:t>
             </w:r>
             <w:r>
               <w:rPr>
@@ -6774,7 +6785,7 @@
                 <w:sz w:val="18"/>
                 <w:szCs w:val="18"/>
               </w:rPr>
-              <w:t>→</w:t>
+              <w:t xml:space="preserve"> value</w:t>
             </w:r>
           </w:p>
         </w:tc>
@@ -6786,70 +6797,30 @@
             <w:pPr>
               <w:cnfStyle w:val="000000100000" w:firstRow="0" w:lastRow="0" w:firstColumn="0" w:lastColumn="0" w:oddVBand="0" w:evenVBand="0" w:oddHBand="1" w:evenHBand="0" w:firstRowFirstColumn="0" w:firstRowLastColumn="0" w:lastRowFirstColumn="0" w:lastRowLastColumn="0"/>
               <w:rPr>
-                <w:vertAlign w:val="subscript"/>
-              </w:rPr>
-            </w:pPr>
-            <w:r>
-              <w:rPr>
-                <w:lang w:val="sr-Cyrl-RS"/>
-              </w:rPr>
-              <w:t>Сачувај објекат са врха стека у локалну променљиву #</w:t>
-            </w:r>
-            <w:r>
-              <w:t>arg</w:t>
-            </w:r>
-            <w:r>
-              <w:rPr>
-                <w:vertAlign w:val="subscript"/>
-              </w:rPr>
-              <w:t>1</w:t>
-            </w:r>
-            <w:r>
-              <w:rPr>
-                <w:vertAlign w:val="subscript"/>
-              </w:rPr>
+                <w:lang w:val="sr-Cyrl-RS"/>
+              </w:rPr>
+            </w:pPr>
+            <w:r>
+              <w:rPr>
+                <w:lang w:val="sr-Cyrl-RS"/>
+              </w:rPr>
+              <w:t xml:space="preserve">Стави </w:t>
+            </w:r>
+            <w:r>
+              <w:rPr>
+                <w:i/>
+                <w:iCs/>
+              </w:rPr>
+              <w:t>bool</w:t>
+            </w:r>
+            <w:r>
               <w:t xml:space="preserve"> </w:t>
             </w:r>
-          </w:p>
-          <w:p>
-            <w:pPr>
-              <w:cnfStyle w:val="000000100000" w:firstRow="0" w:lastRow="0" w:firstColumn="0" w:lastColumn="0" w:oddVBand="0" w:evenVBand="0" w:oddHBand="1" w:evenHBand="0" w:firstRowFirstColumn="0" w:firstRowLastColumn="0" w:lastRowFirstColumn="0" w:lastRowLastColumn="0"/>
-            </w:pPr>
-            <w:r>
-              <w:rPr>
-                <w:lang w:val="sr-Cyrl-RS"/>
-              </w:rPr>
-              <w:t>Други параметар</w:t>
-            </w:r>
-            <w:r>
-              <w:t xml:space="preserve"> (arg</w:t>
-            </w:r>
-            <w:r>
-              <w:rPr>
-                <w:vertAlign w:val="subscript"/>
-              </w:rPr>
-              <w:t>2</w:t>
-            </w:r>
-            <w:r>
-              <w:t>)</w:t>
-            </w:r>
-            <w:r>
-              <w:rPr>
-                <w:lang w:val="sr-Cyrl-RS"/>
-              </w:rPr>
-              <w:t xml:space="preserve"> је ниво на коме се налази променљива</w:t>
-            </w:r>
-            <w:r>
-              <w:t xml:space="preserve"> </w:t>
-            </w:r>
-            <w:r>
-              <w:rPr>
-                <w:lang w:val="sr-Cyrl-RS"/>
-              </w:rPr>
-              <w:t>(0</w:t>
-            </w:r>
-            <w:r>
-              <w:t xml:space="preserve"> - default)</w:t>
+            <w:r>
+              <w:rPr>
+                <w:lang w:val="sr-Cyrl-RS"/>
+              </w:rPr>
+              <w:t>на стек</w:t>
             </w:r>
           </w:p>
         </w:tc>
@@ -6862,6 +6833,12 @@
             <w:vAlign w:val="center"/>
           </w:tcPr>
           <w:p>
+            <w:pPr>
+              <w:rPr>
+                <w:b w:val="0"/>
+                <w:bCs w:val="0"/>
+              </w:rPr>
+            </w:pPr>
             <w:r>
               <w:t>0B</w:t>
             </w:r>
@@ -6877,7 +6854,7 @@
               <w:cnfStyle w:val="000000000000" w:firstRow="0" w:lastRow="0" w:firstColumn="0" w:lastColumn="0" w:oddVBand="0" w:evenVBand="0" w:oddHBand="0" w:evenHBand="0" w:firstRowFirstColumn="0" w:firstRowLastColumn="0" w:lastRowFirstColumn="0" w:lastRowLastColumn="0"/>
             </w:pPr>
             <w:r>
-              <w:t>STVAR</w:t>
+              <w:t>STLOCAL</w:t>
             </w:r>
           </w:p>
         </w:tc>
@@ -6891,7 +6868,7 @@
               <w:cnfStyle w:val="000000000000" w:firstRow="0" w:lastRow="0" w:firstColumn="0" w:lastColumn="0" w:oddVBand="0" w:evenVBand="0" w:oddHBand="0" w:evenHBand="0" w:firstRowFirstColumn="0" w:firstRowLastColumn="0" w:lastRowFirstColumn="0" w:lastRowLastColumn="0"/>
             </w:pPr>
             <w:r>
-              <w:t>1</w:t>
+              <w:t>2</w:t>
             </w:r>
           </w:p>
         </w:tc>
@@ -6942,7 +6919,7 @@
               <w:rPr>
                 <w:lang w:val="sr-Cyrl-RS"/>
               </w:rPr>
-              <w:t>Сачувај објекат са врха стека у глобалну променљиву #</w:t>
+              <w:t>Сачувај објекат са врха стека у локалну променљиву #</w:t>
             </w:r>
             <w:r>
               <w:t>arg</w:t>
@@ -6963,46 +6940,42 @@
           <w:p>
             <w:pPr>
               <w:cnfStyle w:val="000000000000" w:firstRow="0" w:lastRow="0" w:firstColumn="0" w:lastColumn="0" w:oddVBand="0" w:evenVBand="0" w:oddHBand="0" w:evenHBand="0" w:firstRowFirstColumn="0" w:firstRowLastColumn="0" w:lastRowFirstColumn="0" w:lastRowLastColumn="0"/>
-              <w:rPr>
-                <w:lang w:val="sr-Cyrl-RS"/>
-              </w:rPr>
-            </w:pPr>
-            <w:r>
-              <w:rPr>
-                <w:i/>
-                <w:iCs/>
-              </w:rPr>
-              <w:t xml:space="preserve">    </w:t>
-            </w:r>
-            <w:r>
-              <w:rPr>
-                <w:i/>
-                <w:iCs/>
-              </w:rPr>
-              <w:t xml:space="preserve">arg </w:t>
-            </w:r>
-            <w:r>
-              <w:rPr>
-                <w:i/>
-                <w:iCs/>
-                <w:lang w:val="sr-Cyrl-RS"/>
-              </w:rPr>
-              <w:t>је индекс</w:t>
-            </w:r>
-            <w:r>
-              <w:rPr>
-                <w:i/>
-                <w:iCs/>
-              </w:rPr>
-              <w:t xml:space="preserve"> STRING</w:t>
-            </w:r>
-            <w:r>
-              <w:rPr>
-                <w:i/>
-                <w:iCs/>
-                <w:lang w:val="sr-Cyrl-RS"/>
-              </w:rPr>
-              <w:t xml:space="preserve"> константе</w:t>
+            </w:pPr>
+            <w:r>
+              <w:rPr>
+                <w:lang w:val="sr-Cyrl-RS"/>
+              </w:rPr>
+              <w:t>Други параметар</w:t>
+            </w:r>
+            <w:r>
+              <w:t xml:space="preserve"> (arg</w:t>
+            </w:r>
+            <w:r>
+              <w:rPr>
+                <w:vertAlign w:val="subscript"/>
+              </w:rPr>
+              <w:t>2</w:t>
+            </w:r>
+            <w:r>
+              <w:t>)</w:t>
+            </w:r>
+            <w:r>
+              <w:rPr>
+                <w:lang w:val="sr-Cyrl-RS"/>
+              </w:rPr>
+              <w:t xml:space="preserve"> је ниво на коме се налази променљива</w:t>
+            </w:r>
+            <w:r>
+              <w:t xml:space="preserve"> </w:t>
+            </w:r>
+            <w:r>
+              <w:rPr>
+                <w:lang w:val="sr-Cyrl-RS"/>
+              </w:rPr>
+              <w:t>(0</w:t>
+            </w:r>
+            <w:r>
+              <w:t xml:space="preserve"> - default)</w:t>
             </w:r>
           </w:p>
         </w:tc>
@@ -7033,7 +7006,7 @@
               <w:cnfStyle w:val="000000100000" w:firstRow="0" w:lastRow="0" w:firstColumn="0" w:lastColumn="0" w:oddVBand="0" w:evenVBand="0" w:oddHBand="1" w:evenHBand="0" w:firstRowFirstColumn="0" w:firstRowLastColumn="0" w:lastRowFirstColumn="0" w:lastRowLastColumn="0"/>
             </w:pPr>
             <w:r>
-              <w:t>STARG</w:t>
+              <w:t>STVAR</w:t>
             </w:r>
           </w:p>
         </w:tc>
@@ -7091,35 +7064,74 @@
             <w:pPr>
               <w:cnfStyle w:val="000000100000" w:firstRow="0" w:lastRow="0" w:firstColumn="0" w:lastColumn="0" w:oddVBand="0" w:evenVBand="0" w:oddHBand="1" w:evenHBand="0" w:firstRowFirstColumn="0" w:firstRowLastColumn="0" w:lastRowFirstColumn="0" w:lastRowLastColumn="0"/>
               <w:rPr>
-                <w:lang w:val="sr-Cyrl-RS"/>
-              </w:rPr>
-            </w:pPr>
-            <w:r>
-              <w:rPr>
-                <w:lang w:val="sr-Cyrl-RS"/>
-              </w:rPr>
-              <w:t>Стави објекат са врха стека у параметар</w:t>
-            </w:r>
-            <w:r>
-              <w:rPr>
-                <w:lang w:val="en-US"/>
+                <w:vertAlign w:val="subscript"/>
+              </w:rPr>
+            </w:pPr>
+            <w:r>
+              <w:rPr>
+                <w:lang w:val="sr-Cyrl-RS"/>
+              </w:rPr>
+              <w:t>Сачувај објекат са врха стека у глобалну променљиву #</w:t>
+            </w:r>
+            <w:r>
+              <w:t>arg</w:t>
+            </w:r>
+            <w:r>
+              <w:rPr>
+                <w:vertAlign w:val="subscript"/>
+              </w:rPr>
+              <w:t>1</w:t>
+            </w:r>
+            <w:r>
+              <w:rPr>
+                <w:vertAlign w:val="subscript"/>
               </w:rPr>
               <w:t xml:space="preserve"> </w:t>
             </w:r>
-            <w:r>
-              <w:t>#arg</w:t>
-            </w:r>
-            <w:r>
-              <w:rPr>
-                <w:vertAlign w:val="subscript"/>
-              </w:rPr>
-              <w:t>1</w:t>
-            </w:r>
-            <w:r>
-              <w:rPr>
-                <w:lang w:val="sr-Cyrl-RS"/>
-              </w:rPr>
-              <w:t xml:space="preserve"> функције</w:t>
+          </w:p>
+          <w:p>
+            <w:pPr>
+              <w:cnfStyle w:val="000000100000" w:firstRow="0" w:lastRow="0" w:firstColumn="0" w:lastColumn="0" w:oddVBand="0" w:evenVBand="0" w:oddHBand="1" w:evenHBand="0" w:firstRowFirstColumn="0" w:firstRowLastColumn="0" w:lastRowFirstColumn="0" w:lastRowLastColumn="0"/>
+              <w:rPr>
+                <w:lang w:val="sr-Cyrl-RS"/>
+              </w:rPr>
+            </w:pPr>
+            <w:r>
+              <w:rPr>
+                <w:i/>
+                <w:iCs/>
+              </w:rPr>
+              <w:t xml:space="preserve">    </w:t>
+            </w:r>
+            <w:r>
+              <w:rPr>
+                <w:i/>
+                <w:iCs/>
+              </w:rPr>
+              <w:t xml:space="preserve">arg </w:t>
+            </w:r>
+            <w:r>
+              <w:rPr>
+                <w:i/>
+                <w:iCs/>
+                <w:lang w:val="sr-Cyrl-RS"/>
+              </w:rPr>
+              <w:t>је индекс</w:t>
+            </w:r>
+            <w:r>
+              <w:rPr>
+                <w:i/>
+                <w:iCs/>
+              </w:rPr>
+              <w:t xml:space="preserve"> STRING</w:t>
+            </w:r>
+            <w:r>
+              <w:rPr>
+                <w:i/>
+                <w:iCs/>
+                <w:lang w:val="sr-Cyrl-RS"/>
+              </w:rPr>
+              <w:t xml:space="preserve"> константе</w:t>
             </w:r>
           </w:p>
         </w:tc>
@@ -7147,7 +7159,7 @@
               <w:cnfStyle w:val="000000000000" w:firstRow="0" w:lastRow="0" w:firstColumn="0" w:lastColumn="0" w:oddVBand="0" w:evenVBand="0" w:oddHBand="0" w:evenHBand="0" w:firstRowFirstColumn="0" w:firstRowLastColumn="0" w:lastRowFirstColumn="0" w:lastRowLastColumn="0"/>
             </w:pPr>
             <w:r>
-              <w:t>CALL</w:t>
+              <w:t>STARG</w:t>
             </w:r>
           </w:p>
         </w:tc>
@@ -7185,72 +7197,43 @@
                 <w:sz w:val="18"/>
                 <w:szCs w:val="18"/>
               </w:rPr>
-              <w:t>argn, …, arg1</w:t>
+              <w:t xml:space="preserve">value </w:t>
             </w:r>
             <w:r>
               <w:rPr>
                 <w:rFonts w:ascii="Arial" w:hAnsi="Arial" w:cs="Arial"/>
                 <w:sz w:val="18"/>
                 <w:szCs w:val="18"/>
-                <w:lang w:val="sr-Cyrl-RS"/>
-              </w:rPr>
-              <w:t>,</w:t>
-            </w:r>
-            <w:r>
-              <w:rPr>
-                <w:rFonts w:ascii="Arial" w:hAnsi="Arial" w:cs="Arial"/>
-                <w:sz w:val="18"/>
-                <w:szCs w:val="18"/>
-              </w:rPr>
-              <w:t xml:space="preserve"> callable</w:t>
-            </w:r>
-          </w:p>
+              </w:rPr>
+              <w:t>→</w:t>
+            </w:r>
+          </w:p>
+        </w:tc>
+        <w:tc>
+          <w:tcPr>
+            <w:tcW w:w="4253" w:type="dxa"/>
+          </w:tcPr>
           <w:p>
             <w:pPr>
               <w:cnfStyle w:val="000000000000" w:firstRow="0" w:lastRow="0" w:firstColumn="0" w:lastColumn="0" w:oddVBand="0" w:evenVBand="0" w:oddHBand="0" w:evenHBand="0" w:firstRowFirstColumn="0" w:firstRowLastColumn="0" w:lastRowFirstColumn="0" w:lastRowLastColumn="0"/>
               <w:rPr>
-                <w:rFonts w:ascii="Arial" w:hAnsi="Arial" w:cs="Arial"/>
-                <w:sz w:val="18"/>
-                <w:szCs w:val="18"/>
-              </w:rPr>
-            </w:pPr>
-            <w:r>
-              <w:rPr>
-                <w:rFonts w:ascii="Arial" w:hAnsi="Arial" w:cs="Arial"/>
-                <w:sz w:val="18"/>
-                <w:szCs w:val="18"/>
-              </w:rPr>
-              <w:t>→</w:t>
-            </w:r>
-            <w:r>
-              <w:rPr>
-                <w:rFonts w:ascii="Arial" w:hAnsi="Arial" w:cs="Arial"/>
-                <w:sz w:val="18"/>
-                <w:szCs w:val="18"/>
-              </w:rPr>
-              <w:t xml:space="preserve"> value</w:t>
-            </w:r>
-          </w:p>
-        </w:tc>
-        <w:tc>
-          <w:tcPr>
-            <w:tcW w:w="4253" w:type="dxa"/>
-          </w:tcPr>
-          <w:p>
-            <w:pPr>
-              <w:cnfStyle w:val="000000000000" w:firstRow="0" w:lastRow="0" w:firstColumn="0" w:lastColumn="0" w:oddVBand="0" w:evenVBand="0" w:oddHBand="0" w:evenHBand="0" w:firstRowFirstColumn="0" w:firstRowLastColumn="0" w:lastRowFirstColumn="0" w:lastRowLastColumn="0"/>
-              <w:rPr>
-                <w:lang w:val="sr-Cyrl-RS"/>
-              </w:rPr>
-            </w:pPr>
-            <w:r>
-              <w:rPr>
-                <w:lang w:val="sr-Cyrl-RS"/>
-              </w:rPr>
-              <w:t>Позови објекат са врха стека са #</w:t>
-            </w:r>
-            <w:r>
-              <w:t>arg</w:t>
+                <w:lang w:val="sr-Cyrl-RS"/>
+              </w:rPr>
+            </w:pPr>
+            <w:r>
+              <w:rPr>
+                <w:lang w:val="sr-Cyrl-RS"/>
+              </w:rPr>
+              <w:t>Стави објекат са врха стека у параметар</w:t>
+            </w:r>
+            <w:r>
+              <w:rPr>
+                <w:lang w:val="en-US"/>
+              </w:rPr>
+              <w:t xml:space="preserve"> </w:t>
+            </w:r>
+            <w:r>
+              <w:t>#arg</w:t>
             </w:r>
             <w:r>
               <w:rPr>
@@ -7260,16 +7243,9 @@
             </w:r>
             <w:r>
               <w:rPr>
-                <w:vertAlign w:val="subscript"/>
-                <w:lang w:val="sr-Cyrl-RS"/>
-              </w:rPr>
-              <w:t xml:space="preserve"> </w:t>
-            </w:r>
-            <w:r>
-              <w:rPr>
-                <w:lang w:val="sr-Cyrl-RS"/>
-              </w:rPr>
-              <w:t>бројем параметара</w:t>
+                <w:lang w:val="sr-Cyrl-RS"/>
+              </w:rPr>
+              <w:t xml:space="preserve"> функције</w:t>
             </w:r>
           </w:p>
         </w:tc>
@@ -7300,7 +7276,7 @@
               <w:cnfStyle w:val="000000100000" w:firstRow="0" w:lastRow="0" w:firstColumn="0" w:lastColumn="0" w:oddVBand="0" w:evenVBand="0" w:oddHBand="1" w:evenHBand="0" w:firstRowFirstColumn="0" w:firstRowLastColumn="0" w:lastRowFirstColumn="0" w:lastRowLastColumn="0"/>
             </w:pPr>
             <w:r>
-              <w:t>RET</w:t>
+              <w:t>CALL</w:t>
             </w:r>
           </w:p>
         </w:tc>
@@ -7314,7 +7290,7 @@
               <w:cnfStyle w:val="000000100000" w:firstRow="0" w:lastRow="0" w:firstColumn="0" w:lastColumn="0" w:oddVBand="0" w:evenVBand="0" w:oddHBand="1" w:evenHBand="0" w:firstRowFirstColumn="0" w:firstRowLastColumn="0" w:lastRowFirstColumn="0" w:lastRowLastColumn="0"/>
             </w:pPr>
             <w:r>
-              <w:t>0</w:t>
+              <w:t>1</w:t>
             </w:r>
           </w:p>
         </w:tc>
@@ -7338,101 +7314,35 @@
                 <w:sz w:val="18"/>
                 <w:szCs w:val="18"/>
               </w:rPr>
-              <w:t xml:space="preserve">value </w:t>
+              <w:t>argn, …, arg1</w:t>
             </w:r>
             <w:r>
               <w:rPr>
                 <w:rFonts w:ascii="Arial" w:hAnsi="Arial" w:cs="Arial"/>
                 <w:sz w:val="18"/>
                 <w:szCs w:val="18"/>
-              </w:rPr>
-              <w:t>→</w:t>
-            </w:r>
-          </w:p>
-        </w:tc>
-        <w:tc>
-          <w:tcPr>
-            <w:tcW w:w="4253" w:type="dxa"/>
-          </w:tcPr>
-          <w:p>
-            <w:pPr>
-              <w:cnfStyle w:val="000000100000" w:firstRow="0" w:lastRow="0" w:firstColumn="0" w:lastColumn="0" w:oddVBand="0" w:evenVBand="0" w:oddHBand="1" w:evenHBand="0" w:firstRowFirstColumn="0" w:firstRowLastColumn="0" w:lastRowFirstColumn="0" w:lastRowLastColumn="0"/>
-              <w:rPr>
-                <w:lang w:val="sr-Cyrl-RS"/>
-              </w:rPr>
-            </w:pPr>
-            <w:r>
-              <w:rPr>
-                <w:lang w:val="sr-Cyrl-RS"/>
-              </w:rPr>
-              <w:t xml:space="preserve">Врати објекат са врха стека </w:t>
-            </w:r>
-          </w:p>
-        </w:tc>
-      </w:tr>
-      <w:tr>
-        <w:tc>
-          <w:tcPr>
-            <w:cnfStyle w:val="001000000000" w:firstRow="0" w:lastRow="0" w:firstColumn="1" w:lastColumn="0" w:oddVBand="0" w:evenVBand="0" w:oddHBand="0" w:evenHBand="0" w:firstRowFirstColumn="0" w:firstRowLastColumn="0" w:lastRowFirstColumn="0" w:lastRowLastColumn="0"/>
-            <w:tcW w:w="591" w:type="dxa"/>
-            <w:vAlign w:val="center"/>
-          </w:tcPr>
-          <w:p>
-            <w:r>
-              <w:t>0F</w:t>
-            </w:r>
-          </w:p>
-        </w:tc>
-        <w:tc>
-          <w:tcPr>
-            <w:tcW w:w="1668" w:type="dxa"/>
-            <w:vAlign w:val="center"/>
-          </w:tcPr>
-          <w:p>
-            <w:pPr>
-              <w:cnfStyle w:val="000000000000" w:firstRow="0" w:lastRow="0" w:firstColumn="0" w:lastColumn="0" w:oddVBand="0" w:evenVBand="0" w:oddHBand="0" w:evenHBand="0" w:firstRowFirstColumn="0" w:firstRowLastColumn="0" w:lastRowFirstColumn="0" w:lastRowLastColumn="0"/>
-            </w:pPr>
-            <w:r>
-              <w:t>ADD</w:t>
-            </w:r>
-          </w:p>
-        </w:tc>
-        <w:tc>
-          <w:tcPr>
-            <w:tcW w:w="1371" w:type="dxa"/>
-            <w:vAlign w:val="center"/>
-          </w:tcPr>
-          <w:p>
-            <w:pPr>
-              <w:cnfStyle w:val="000000000000" w:firstRow="0" w:lastRow="0" w:firstColumn="0" w:lastColumn="0" w:oddVBand="0" w:evenVBand="0" w:oddHBand="0" w:evenHBand="0" w:firstRowFirstColumn="0" w:firstRowLastColumn="0" w:lastRowFirstColumn="0" w:lastRowLastColumn="0"/>
-            </w:pPr>
-            <w:r>
-              <w:t>0</w:t>
-            </w:r>
-          </w:p>
-        </w:tc>
-        <w:tc>
-          <w:tcPr>
-            <w:tcW w:w="2035" w:type="dxa"/>
-            <w:vAlign w:val="center"/>
-          </w:tcPr>
-          <w:p>
-            <w:pPr>
-              <w:cnfStyle w:val="000000000000" w:firstRow="0" w:lastRow="0" w:firstColumn="0" w:lastColumn="0" w:oddVBand="0" w:evenVBand="0" w:oddHBand="0" w:evenHBand="0" w:firstRowFirstColumn="0" w:firstRowLastColumn="0" w:lastRowFirstColumn="0" w:lastRowLastColumn="0"/>
+                <w:lang w:val="sr-Cyrl-RS"/>
+              </w:rPr>
+              <w:t>,</w:t>
+            </w:r>
+            <w:r>
               <w:rPr>
                 <w:rFonts w:ascii="Arial" w:hAnsi="Arial" w:cs="Arial"/>
                 <w:sz w:val="18"/>
                 <w:szCs w:val="18"/>
               </w:rPr>
-            </w:pPr>
-            <w:r>
+              <w:t xml:space="preserve"> callable</w:t>
+            </w:r>
+          </w:p>
+          <w:p>
+            <w:pPr>
+              <w:cnfStyle w:val="000000100000" w:firstRow="0" w:lastRow="0" w:firstColumn="0" w:lastColumn="0" w:oddVBand="0" w:evenVBand="0" w:oddHBand="1" w:evenHBand="0" w:firstRowFirstColumn="0" w:firstRowLastColumn="0" w:lastRowFirstColumn="0" w:lastRowLastColumn="0"/>
               <w:rPr>
                 <w:rFonts w:ascii="Arial" w:hAnsi="Arial" w:cs="Arial"/>
                 <w:sz w:val="18"/>
                 <w:szCs w:val="18"/>
               </w:rPr>
-              <w:t xml:space="preserve">left, right </w:t>
-            </w:r>
+            </w:pPr>
             <w:r>
               <w:rPr>
                 <w:rFonts w:ascii="Arial" w:hAnsi="Arial" w:cs="Arial"/>
@@ -7447,7 +7357,7 @@
                 <w:sz w:val="18"/>
                 <w:szCs w:val="18"/>
               </w:rPr>
-              <w:t xml:space="preserve"> result</w:t>
+              <w:t xml:space="preserve"> value</w:t>
             </w:r>
           </w:p>
         </w:tc>
@@ -7457,16 +7367,131 @@
           </w:tcPr>
           <w:p>
             <w:pPr>
+              <w:cnfStyle w:val="000000100000" w:firstRow="0" w:lastRow="0" w:firstColumn="0" w:lastColumn="0" w:oddVBand="0" w:evenVBand="0" w:oddHBand="1" w:evenHBand="0" w:firstRowFirstColumn="0" w:firstRowLastColumn="0" w:lastRowFirstColumn="0" w:lastRowLastColumn="0"/>
+              <w:rPr>
+                <w:lang w:val="sr-Cyrl-RS"/>
+              </w:rPr>
+            </w:pPr>
+            <w:r>
+              <w:rPr>
+                <w:lang w:val="sr-Cyrl-RS"/>
+              </w:rPr>
+              <w:t>Позови објекат са врха стека са #</w:t>
+            </w:r>
+            <w:r>
+              <w:t>arg</w:t>
+            </w:r>
+            <w:r>
+              <w:rPr>
+                <w:vertAlign w:val="subscript"/>
+              </w:rPr>
+              <w:t>1</w:t>
+            </w:r>
+            <w:r>
+              <w:rPr>
+                <w:vertAlign w:val="subscript"/>
+                <w:lang w:val="sr-Cyrl-RS"/>
+              </w:rPr>
+              <w:t xml:space="preserve"> </w:t>
+            </w:r>
+            <w:r>
+              <w:rPr>
+                <w:lang w:val="sr-Cyrl-RS"/>
+              </w:rPr>
+              <w:t>бројем параметара</w:t>
+            </w:r>
+          </w:p>
+        </w:tc>
+      </w:tr>
+      <w:tr>
+        <w:tc>
+          <w:tcPr>
+            <w:cnfStyle w:val="001000000000" w:firstRow="0" w:lastRow="0" w:firstColumn="1" w:lastColumn="0" w:oddVBand="0" w:evenVBand="0" w:oddHBand="0" w:evenHBand="0" w:firstRowFirstColumn="0" w:firstRowLastColumn="0" w:lastRowFirstColumn="0" w:lastRowLastColumn="0"/>
+            <w:tcW w:w="591" w:type="dxa"/>
+            <w:vAlign w:val="center"/>
+          </w:tcPr>
+          <w:p>
+            <w:r>
+              <w:t>0F</w:t>
+            </w:r>
+          </w:p>
+        </w:tc>
+        <w:tc>
+          <w:tcPr>
+            <w:tcW w:w="1668" w:type="dxa"/>
+            <w:vAlign w:val="center"/>
+          </w:tcPr>
+          <w:p>
+            <w:pPr>
               <w:cnfStyle w:val="000000000000" w:firstRow="0" w:lastRow="0" w:firstColumn="0" w:lastColumn="0" w:oddVBand="0" w:evenVBand="0" w:oddHBand="0" w:evenHBand="0" w:firstRowFirstColumn="0" w:firstRowLastColumn="0" w:lastRowFirstColumn="0" w:lastRowLastColumn="0"/>
-              <w:rPr>
-                <w:lang w:val="sr-Cyrl-RS"/>
-              </w:rPr>
-            </w:pPr>
-            <w:r>
-              <w:rPr>
-                <w:lang w:val="sr-Cyrl-RS"/>
-              </w:rPr>
-              <w:t>Сабери два објекта са врха стека</w:t>
+            </w:pPr>
+            <w:r>
+              <w:t>RET</w:t>
+            </w:r>
+          </w:p>
+        </w:tc>
+        <w:tc>
+          <w:tcPr>
+            <w:tcW w:w="1371" w:type="dxa"/>
+            <w:vAlign w:val="center"/>
+          </w:tcPr>
+          <w:p>
+            <w:pPr>
+              <w:cnfStyle w:val="000000000000" w:firstRow="0" w:lastRow="0" w:firstColumn="0" w:lastColumn="0" w:oddVBand="0" w:evenVBand="0" w:oddHBand="0" w:evenHBand="0" w:firstRowFirstColumn="0" w:firstRowLastColumn="0" w:lastRowFirstColumn="0" w:lastRowLastColumn="0"/>
+            </w:pPr>
+            <w:r>
+              <w:t>0</w:t>
+            </w:r>
+          </w:p>
+        </w:tc>
+        <w:tc>
+          <w:tcPr>
+            <w:tcW w:w="2035" w:type="dxa"/>
+            <w:vAlign w:val="center"/>
+          </w:tcPr>
+          <w:p>
+            <w:pPr>
+              <w:cnfStyle w:val="000000000000" w:firstRow="0" w:lastRow="0" w:firstColumn="0" w:lastColumn="0" w:oddVBand="0" w:evenVBand="0" w:oddHBand="0" w:evenHBand="0" w:firstRowFirstColumn="0" w:firstRowLastColumn="0" w:lastRowFirstColumn="0" w:lastRowLastColumn="0"/>
+              <w:rPr>
+                <w:rFonts w:ascii="Arial" w:hAnsi="Arial" w:cs="Arial"/>
+                <w:sz w:val="18"/>
+                <w:szCs w:val="18"/>
+              </w:rPr>
+            </w:pPr>
+            <w:r>
+              <w:rPr>
+                <w:rFonts w:ascii="Arial" w:hAnsi="Arial" w:cs="Arial"/>
+                <w:sz w:val="18"/>
+                <w:szCs w:val="18"/>
+              </w:rPr>
+              <w:t xml:space="preserve">value </w:t>
+            </w:r>
+            <w:r>
+              <w:rPr>
+                <w:rFonts w:ascii="Arial" w:hAnsi="Arial" w:cs="Arial"/>
+                <w:sz w:val="18"/>
+                <w:szCs w:val="18"/>
+              </w:rPr>
+              <w:t>→</w:t>
+            </w:r>
+          </w:p>
+        </w:tc>
+        <w:tc>
+          <w:tcPr>
+            <w:tcW w:w="4253" w:type="dxa"/>
+          </w:tcPr>
+          <w:p>
+            <w:pPr>
+              <w:cnfStyle w:val="000000000000" w:firstRow="0" w:lastRow="0" w:firstColumn="0" w:lastColumn="0" w:oddVBand="0" w:evenVBand="0" w:oddHBand="0" w:evenHBand="0" w:firstRowFirstColumn="0" w:firstRowLastColumn="0" w:lastRowFirstColumn="0" w:lastRowLastColumn="0"/>
+              <w:rPr>
+                <w:lang w:val="sr-Cyrl-RS"/>
+              </w:rPr>
+            </w:pPr>
+            <w:r>
+              <w:rPr>
+                <w:lang w:val="sr-Cyrl-RS"/>
+              </w:rPr>
+              <w:t xml:space="preserve">Врати објекат са врха стека </w:t>
             </w:r>
           </w:p>
         </w:tc>
@@ -7497,7 +7522,7 @@
               <w:cnfStyle w:val="000000100000" w:firstRow="0" w:lastRow="0" w:firstColumn="0" w:lastColumn="0" w:oddVBand="0" w:evenVBand="0" w:oddHBand="1" w:evenHBand="0" w:firstRowFirstColumn="0" w:firstRowLastColumn="0" w:lastRowFirstColumn="0" w:lastRowLastColumn="0"/>
             </w:pPr>
             <w:r>
-              <w:t>SUB</w:t>
+              <w:t>ADD</w:t>
             </w:r>
           </w:p>
         </w:tc>
@@ -7527,7 +7552,6 @@
                 <w:rFonts w:ascii="Arial" w:hAnsi="Arial" w:cs="Arial"/>
                 <w:sz w:val="18"/>
                 <w:szCs w:val="18"/>
-                <w:lang w:val="sr-Cyrl-RS"/>
               </w:rPr>
             </w:pPr>
             <w:r>
@@ -7571,7 +7595,7 @@
               <w:rPr>
                 <w:lang w:val="sr-Cyrl-RS"/>
               </w:rPr>
-              <w:t>Одузми два објекта</w:t>
+              <w:t>Сабери два објекта са врха стека</w:t>
             </w:r>
           </w:p>
         </w:tc>
@@ -7599,7 +7623,7 @@
               <w:cnfStyle w:val="000000000000" w:firstRow="0" w:lastRow="0" w:firstColumn="0" w:lastColumn="0" w:oddVBand="0" w:evenVBand="0" w:oddHBand="0" w:evenHBand="0" w:firstRowFirstColumn="0" w:firstRowLastColumn="0" w:lastRowFirstColumn="0" w:lastRowLastColumn="0"/>
             </w:pPr>
             <w:r>
-              <w:t>MUL</w:t>
+              <w:t>SUB</w:t>
             </w:r>
           </w:p>
         </w:tc>
@@ -7673,7 +7697,7 @@
               <w:rPr>
                 <w:lang w:val="sr-Cyrl-RS"/>
               </w:rPr>
-              <w:t>Помножи два објекта</w:t>
+              <w:t>Одузми два објекта</w:t>
             </w:r>
           </w:p>
         </w:tc>
@@ -7704,7 +7728,7 @@
               <w:cnfStyle w:val="000000100000" w:firstRow="0" w:lastRow="0" w:firstColumn="0" w:lastColumn="0" w:oddVBand="0" w:evenVBand="0" w:oddHBand="1" w:evenHBand="0" w:firstRowFirstColumn="0" w:firstRowLastColumn="0" w:lastRowFirstColumn="0" w:lastRowLastColumn="0"/>
             </w:pPr>
             <w:r>
-              <w:t>DIV</w:t>
+              <w:t>MUL</w:t>
             </w:r>
           </w:p>
         </w:tc>
@@ -7778,7 +7802,7 @@
               <w:rPr>
                 <w:lang w:val="sr-Cyrl-RS"/>
               </w:rPr>
-              <w:t>Подели два објекта</w:t>
+              <w:t>Помножи два објекта</w:t>
             </w:r>
           </w:p>
         </w:tc>
@@ -7806,7 +7830,7 @@
               <w:cnfStyle w:val="000000000000" w:firstRow="0" w:lastRow="0" w:firstColumn="0" w:lastColumn="0" w:oddVBand="0" w:evenVBand="0" w:oddHBand="0" w:evenHBand="0" w:firstRowFirstColumn="0" w:firstRowLastColumn="0" w:lastRowFirstColumn="0" w:lastRowLastColumn="0"/>
             </w:pPr>
             <w:r>
-              <w:t>INTDIV</w:t>
+              <w:t>DIV</w:t>
             </w:r>
           </w:p>
         </w:tc>
@@ -7880,7 +7904,7 @@
               <w:rPr>
                 <w:lang w:val="sr-Cyrl-RS"/>
               </w:rPr>
-              <w:t>Подели два објекта као целе бројеве</w:t>
+              <w:t>Подели два објекта</w:t>
             </w:r>
           </w:p>
         </w:tc>
@@ -7911,7 +7935,7 @@
               <w:cnfStyle w:val="000000100000" w:firstRow="0" w:lastRow="0" w:firstColumn="0" w:lastColumn="0" w:oddVBand="0" w:evenVBand="0" w:oddHBand="1" w:evenHBand="0" w:firstRowFirstColumn="0" w:firstRowLastColumn="0" w:lastRowFirstColumn="0" w:lastRowLastColumn="0"/>
             </w:pPr>
             <w:r>
-              <w:t>THROW</w:t>
+              <w:t>INTDIV</w:t>
             </w:r>
           </w:p>
         </w:tc>
@@ -7941,6 +7965,7 @@
                 <w:rFonts w:ascii="Arial" w:hAnsi="Arial" w:cs="Arial"/>
                 <w:sz w:val="18"/>
                 <w:szCs w:val="18"/>
+                <w:lang w:val="sr-Cyrl-RS"/>
               </w:rPr>
             </w:pPr>
             <w:r>
@@ -7949,7 +7974,7 @@
                 <w:sz w:val="18"/>
                 <w:szCs w:val="18"/>
               </w:rPr>
-              <w:t xml:space="preserve">value </w:t>
+              <w:t xml:space="preserve">left, right </w:t>
             </w:r>
             <w:r>
               <w:rPr>
@@ -7959,90 +7984,14 @@
               </w:rPr>
               <w:t>→</w:t>
             </w:r>
-          </w:p>
-        </w:tc>
-        <w:tc>
-          <w:tcPr>
-            <w:tcW w:w="4253" w:type="dxa"/>
-          </w:tcPr>
-          <w:p>
-            <w:pPr>
-              <w:cnfStyle w:val="000000100000" w:firstRow="0" w:lastRow="0" w:firstColumn="0" w:lastColumn="0" w:oddVBand="0" w:evenVBand="0" w:oddHBand="1" w:evenHBand="0" w:firstRowFirstColumn="0" w:firstRowLastColumn="0" w:lastRowFirstColumn="0" w:lastRowLastColumn="0"/>
-              <w:rPr>
-                <w:lang w:val="sr-Cyrl-RS"/>
-              </w:rPr>
-            </w:pPr>
-            <w:r>
-              <w:rPr>
-                <w:lang w:val="sr-Cyrl-RS"/>
-              </w:rPr>
-              <w:t>Изазови грешку и проследи објекат са врх стека</w:t>
-            </w:r>
-          </w:p>
-        </w:tc>
-      </w:tr>
-      <w:tr>
-        <w:tc>
-          <w:tcPr>
-            <w:cnfStyle w:val="001000000000" w:firstRow="0" w:lastRow="0" w:firstColumn="1" w:lastColumn="0" w:oddVBand="0" w:evenVBand="0" w:oddHBand="0" w:evenHBand="0" w:firstRowFirstColumn="0" w:firstRowLastColumn="0" w:lastRowFirstColumn="0" w:lastRowLastColumn="0"/>
-            <w:tcW w:w="591" w:type="dxa"/>
-            <w:vAlign w:val="center"/>
-          </w:tcPr>
-          <w:p>
-            <w:r>
-              <w:t>15</w:t>
-            </w:r>
-          </w:p>
-        </w:tc>
-        <w:tc>
-          <w:tcPr>
-            <w:tcW w:w="1668" w:type="dxa"/>
-            <w:vAlign w:val="center"/>
-          </w:tcPr>
-          <w:p>
-            <w:pPr>
-              <w:cnfStyle w:val="000000000000" w:firstRow="0" w:lastRow="0" w:firstColumn="0" w:lastColumn="0" w:oddVBand="0" w:evenVBand="0" w:oddHBand="0" w:evenHBand="0" w:firstRowFirstColumn="0" w:firstRowLastColumn="0" w:lastRowFirstColumn="0" w:lastRowLastColumn="0"/>
-            </w:pPr>
-            <w:r>
-              <w:t>CATCH</w:t>
-            </w:r>
-          </w:p>
-        </w:tc>
-        <w:tc>
-          <w:tcPr>
-            <w:tcW w:w="1371" w:type="dxa"/>
-            <w:vAlign w:val="center"/>
-          </w:tcPr>
-          <w:p>
-            <w:pPr>
-              <w:cnfStyle w:val="000000000000" w:firstRow="0" w:lastRow="0" w:firstColumn="0" w:lastColumn="0" w:oddVBand="0" w:evenVBand="0" w:oddHBand="0" w:evenHBand="0" w:firstRowFirstColumn="0" w:firstRowLastColumn="0" w:lastRowFirstColumn="0" w:lastRowLastColumn="0"/>
-              <w:rPr>
-                <w:lang w:val="sr-Cyrl-RS"/>
-              </w:rPr>
-            </w:pPr>
-            <w:r>
-              <w:rPr>
-                <w:lang w:val="sr-Cyrl-RS"/>
-              </w:rPr>
-              <w:t>1</w:t>
-            </w:r>
-          </w:p>
-        </w:tc>
-        <w:tc>
-          <w:tcPr>
-            <w:tcW w:w="2035" w:type="dxa"/>
-            <w:vAlign w:val="center"/>
-          </w:tcPr>
-          <w:p>
-            <w:pPr>
-              <w:cnfStyle w:val="000000000000" w:firstRow="0" w:lastRow="0" w:firstColumn="0" w:lastColumn="0" w:oddVBand="0" w:evenVBand="0" w:oddHBand="0" w:evenHBand="0" w:firstRowFirstColumn="0" w:firstRowLastColumn="0" w:lastRowFirstColumn="0" w:lastRowLastColumn="0"/>
+            <w:r>
               <w:rPr>
                 <w:rFonts w:ascii="Arial" w:hAnsi="Arial" w:cs="Arial"/>
                 <w:sz w:val="18"/>
                 <w:szCs w:val="18"/>
-                <w:lang w:val="sr-Cyrl-RS"/>
-              </w:rPr>
-            </w:pPr>
+              </w:rPr>
+              <w:t xml:space="preserve"> result</w:t>
+            </w:r>
           </w:p>
         </w:tc>
         <w:tc>
@@ -8051,7 +8000,195 @@
           </w:tcPr>
           <w:p>
             <w:pPr>
+              <w:cnfStyle w:val="000000100000" w:firstRow="0" w:lastRow="0" w:firstColumn="0" w:lastColumn="0" w:oddVBand="0" w:evenVBand="0" w:oddHBand="1" w:evenHBand="0" w:firstRowFirstColumn="0" w:firstRowLastColumn="0" w:lastRowFirstColumn="0" w:lastRowLastColumn="0"/>
+              <w:rPr>
+                <w:lang w:val="sr-Cyrl-RS"/>
+              </w:rPr>
+            </w:pPr>
+            <w:r>
+              <w:rPr>
+                <w:lang w:val="sr-Cyrl-RS"/>
+              </w:rPr>
+              <w:t>Подели два објекта као целе бројеве</w:t>
+            </w:r>
+          </w:p>
+        </w:tc>
+      </w:tr>
+      <w:tr>
+        <w:tc>
+          <w:tcPr>
+            <w:cnfStyle w:val="001000000000" w:firstRow="0" w:lastRow="0" w:firstColumn="1" w:lastColumn="0" w:oddVBand="0" w:evenVBand="0" w:oddHBand="0" w:evenHBand="0" w:firstRowFirstColumn="0" w:firstRowLastColumn="0" w:lastRowFirstColumn="0" w:lastRowLastColumn="0"/>
+            <w:tcW w:w="591" w:type="dxa"/>
+            <w:vAlign w:val="center"/>
+          </w:tcPr>
+          <w:p>
+            <w:r>
+              <w:t>15</w:t>
+            </w:r>
+          </w:p>
+        </w:tc>
+        <w:tc>
+          <w:tcPr>
+            <w:tcW w:w="1668" w:type="dxa"/>
+            <w:vAlign w:val="center"/>
+          </w:tcPr>
+          <w:p>
+            <w:pPr>
               <w:cnfStyle w:val="000000000000" w:firstRow="0" w:lastRow="0" w:firstColumn="0" w:lastColumn="0" w:oddVBand="0" w:evenVBand="0" w:oddHBand="0" w:evenHBand="0" w:firstRowFirstColumn="0" w:firstRowLastColumn="0" w:lastRowFirstColumn="0" w:lastRowLastColumn="0"/>
+            </w:pPr>
+            <w:r>
+              <w:t>THROW</w:t>
+            </w:r>
+          </w:p>
+        </w:tc>
+        <w:tc>
+          <w:tcPr>
+            <w:tcW w:w="1371" w:type="dxa"/>
+            <w:vAlign w:val="center"/>
+          </w:tcPr>
+          <w:p>
+            <w:pPr>
+              <w:cnfStyle w:val="000000000000" w:firstRow="0" w:lastRow="0" w:firstColumn="0" w:lastColumn="0" w:oddVBand="0" w:evenVBand="0" w:oddHBand="0" w:evenHBand="0" w:firstRowFirstColumn="0" w:firstRowLastColumn="0" w:lastRowFirstColumn="0" w:lastRowLastColumn="0"/>
+            </w:pPr>
+            <w:r>
+              <w:t>0</w:t>
+            </w:r>
+          </w:p>
+        </w:tc>
+        <w:tc>
+          <w:tcPr>
+            <w:tcW w:w="2035" w:type="dxa"/>
+            <w:vAlign w:val="center"/>
+          </w:tcPr>
+          <w:p>
+            <w:pPr>
+              <w:cnfStyle w:val="000000000000" w:firstRow="0" w:lastRow="0" w:firstColumn="0" w:lastColumn="0" w:oddVBand="0" w:evenVBand="0" w:oddHBand="0" w:evenHBand="0" w:firstRowFirstColumn="0" w:firstRowLastColumn="0" w:lastRowFirstColumn="0" w:lastRowLastColumn="0"/>
+              <w:rPr>
+                <w:rFonts w:ascii="Arial" w:hAnsi="Arial" w:cs="Arial"/>
+                <w:sz w:val="18"/>
+                <w:szCs w:val="18"/>
+              </w:rPr>
+            </w:pPr>
+            <w:r>
+              <w:rPr>
+                <w:rFonts w:ascii="Arial" w:hAnsi="Arial" w:cs="Arial"/>
+                <w:sz w:val="18"/>
+                <w:szCs w:val="18"/>
+              </w:rPr>
+              <w:t>→</w:t>
+            </w:r>
+          </w:p>
+        </w:tc>
+        <w:tc>
+          <w:tcPr>
+            <w:tcW w:w="4253" w:type="dxa"/>
+          </w:tcPr>
+          <w:p>
+            <w:pPr>
+              <w:cnfStyle w:val="000000000000" w:firstRow="0" w:lastRow="0" w:firstColumn="0" w:lastColumn="0" w:oddVBand="0" w:evenVBand="0" w:oddHBand="0" w:evenHBand="0" w:firstRowFirstColumn="0" w:firstRowLastColumn="0" w:lastRowFirstColumn="0" w:lastRowLastColumn="0"/>
+              <w:rPr>
+                <w:lang w:val="sr-Cyrl-RS"/>
+              </w:rPr>
+            </w:pPr>
+            <w:r>
+              <w:rPr>
+                <w:lang w:val="sr-Cyrl-RS"/>
+              </w:rPr>
+              <w:t>Изазови грешку и проследи објекат са врх стека</w:t>
+            </w:r>
+          </w:p>
+        </w:tc>
+      </w:tr>
+      <w:tr>
+        <w:trPr>
+          <w:cnfStyle w:val="000000100000" w:firstRow="0" w:lastRow="0" w:firstColumn="0" w:lastColumn="0" w:oddVBand="0" w:evenVBand="0" w:oddHBand="1" w:evenHBand="0" w:firstRowFirstColumn="0" w:firstRowLastColumn="0" w:lastRowFirstColumn="0" w:lastRowLastColumn="0"/>
+        </w:trPr>
+        <w:tc>
+          <w:tcPr>
+            <w:cnfStyle w:val="001000000000" w:firstRow="0" w:lastRow="0" w:firstColumn="1" w:lastColumn="0" w:oddVBand="0" w:evenVBand="0" w:oddHBand="0" w:evenHBand="0" w:firstRowFirstColumn="0" w:firstRowLastColumn="0" w:lastRowFirstColumn="0" w:lastRowLastColumn="0"/>
+            <w:tcW w:w="591" w:type="dxa"/>
+            <w:vAlign w:val="center"/>
+          </w:tcPr>
+          <w:p>
+            <w:r>
+              <w:t>16</w:t>
+            </w:r>
+          </w:p>
+        </w:tc>
+        <w:tc>
+          <w:tcPr>
+            <w:tcW w:w="1668" w:type="dxa"/>
+            <w:vAlign w:val="center"/>
+          </w:tcPr>
+          <w:p>
+            <w:pPr>
+              <w:cnfStyle w:val="000000100000" w:firstRow="0" w:lastRow="0" w:firstColumn="0" w:lastColumn="0" w:oddVBand="0" w:evenVBand="0" w:oddHBand="1" w:evenHBand="0" w:firstRowFirstColumn="0" w:firstRowLastColumn="0" w:lastRowFirstColumn="0" w:lastRowLastColumn="0"/>
+            </w:pPr>
+            <w:r>
+              <w:t>CATCH</w:t>
+            </w:r>
+          </w:p>
+        </w:tc>
+        <w:tc>
+          <w:tcPr>
+            <w:tcW w:w="1371" w:type="dxa"/>
+            <w:vAlign w:val="center"/>
+          </w:tcPr>
+          <w:p>
+            <w:pPr>
+              <w:cnfStyle w:val="000000100000" w:firstRow="0" w:lastRow="0" w:firstColumn="0" w:lastColumn="0" w:oddVBand="0" w:evenVBand="0" w:oddHBand="1" w:evenHBand="0" w:firstRowFirstColumn="0" w:firstRowLastColumn="0" w:lastRowFirstColumn="0" w:lastRowLastColumn="0"/>
+              <w:rPr>
+                <w:lang w:val="sr-Cyrl-RS"/>
+              </w:rPr>
+            </w:pPr>
+            <w:r>
+              <w:rPr>
+                <w:lang w:val="sr-Cyrl-RS"/>
+              </w:rPr>
+              <w:t>1</w:t>
+            </w:r>
+          </w:p>
+        </w:tc>
+        <w:tc>
+          <w:tcPr>
+            <w:tcW w:w="2035" w:type="dxa"/>
+            <w:vAlign w:val="center"/>
+          </w:tcPr>
+          <w:p>
+            <w:pPr>
+              <w:cnfStyle w:val="000000100000" w:firstRow="0" w:lastRow="0" w:firstColumn="0" w:lastColumn="0" w:oddVBand="0" w:evenVBand="0" w:oddHBand="1" w:evenHBand="0" w:firstRowFirstColumn="0" w:firstRowLastColumn="0" w:lastRowFirstColumn="0" w:lastRowLastColumn="0"/>
+              <w:rPr>
+                <w:rFonts w:ascii="Arial" w:hAnsi="Arial" w:cs="Arial"/>
+                <w:sz w:val="18"/>
+                <w:szCs w:val="18"/>
+                <w:lang w:val="sr-Cyrl-RS"/>
+              </w:rPr>
+            </w:pPr>
+            <w:r>
+              <w:rPr>
+                <w:rFonts w:ascii="Arial" w:hAnsi="Arial" w:cs="Arial"/>
+                <w:sz w:val="18"/>
+                <w:szCs w:val="18"/>
+              </w:rPr>
+              <w:t xml:space="preserve">value </w:t>
+            </w:r>
+            <w:r>
+              <w:rPr>
+                <w:rFonts w:ascii="Arial" w:hAnsi="Arial" w:cs="Arial"/>
+                <w:sz w:val="18"/>
+                <w:szCs w:val="18"/>
+              </w:rPr>
+              <w:t>→</w:t>
+            </w:r>
+          </w:p>
+        </w:tc>
+        <w:tc>
+          <w:tcPr>
+            <w:tcW w:w="4253" w:type="dxa"/>
+          </w:tcPr>
+          <w:p>
+            <w:pPr>
+              <w:cnfStyle w:val="000000100000" w:firstRow="0" w:lastRow="0" w:firstColumn="0" w:lastColumn="0" w:oddVBand="0" w:evenVBand="0" w:oddHBand="1" w:evenHBand="0" w:firstRowFirstColumn="0" w:firstRowLastColumn="0" w:lastRowFirstColumn="0" w:lastRowLastColumn="0"/>
             </w:pPr>
             <w:r>
               <w:rPr>
@@ -8092,6 +8229,107 @@
             </w:r>
             <w:r>
               <w:t>exception stack</w:t>
+            </w:r>
+          </w:p>
+        </w:tc>
+      </w:tr>
+      <w:tr>
+        <w:tc>
+          <w:tcPr>
+            <w:cnfStyle w:val="001000000000" w:firstRow="0" w:lastRow="0" w:firstColumn="1" w:lastColumn="0" w:oddVBand="0" w:evenVBand="0" w:oddHBand="0" w:evenHBand="0" w:firstRowFirstColumn="0" w:firstRowLastColumn="0" w:lastRowFirstColumn="0" w:lastRowLastColumn="0"/>
+            <w:tcW w:w="591" w:type="dxa"/>
+            <w:vAlign w:val="center"/>
+          </w:tcPr>
+          <w:p>
+            <w:r>
+              <w:t>17</w:t>
+            </w:r>
+          </w:p>
+        </w:tc>
+        <w:tc>
+          <w:tcPr>
+            <w:tcW w:w="1668" w:type="dxa"/>
+            <w:vAlign w:val="center"/>
+          </w:tcPr>
+          <w:p>
+            <w:pPr>
+              <w:cnfStyle w:val="000000000000" w:firstRow="0" w:lastRow="0" w:firstColumn="0" w:lastColumn="0" w:oddVBand="0" w:evenVBand="0" w:oddHBand="0" w:evenHBand="0" w:firstRowFirstColumn="0" w:firstRowLastColumn="0" w:lastRowFirstColumn="0" w:lastRowLastColumn="0"/>
+            </w:pPr>
+            <w:r>
+              <w:t>TRY_END</w:t>
+            </w:r>
+          </w:p>
+        </w:tc>
+        <w:tc>
+          <w:tcPr>
+            <w:tcW w:w="1371" w:type="dxa"/>
+            <w:vAlign w:val="center"/>
+          </w:tcPr>
+          <w:p>
+            <w:pPr>
+              <w:cnfStyle w:val="000000000000" w:firstRow="0" w:lastRow="0" w:firstColumn="0" w:lastColumn="0" w:oddVBand="0" w:evenVBand="0" w:oddHBand="0" w:evenHBand="0" w:firstRowFirstColumn="0" w:firstRowLastColumn="0" w:lastRowFirstColumn="0" w:lastRowLastColumn="0"/>
+            </w:pPr>
+            <w:r>
+              <w:t>0</w:t>
+            </w:r>
+          </w:p>
+        </w:tc>
+        <w:tc>
+          <w:tcPr>
+            <w:tcW w:w="2035" w:type="dxa"/>
+            <w:vAlign w:val="center"/>
+          </w:tcPr>
+          <w:p>
+            <w:pPr>
+              <w:cnfStyle w:val="000000000000" w:firstRow="0" w:lastRow="0" w:firstColumn="0" w:lastColumn="0" w:oddVBand="0" w:evenVBand="0" w:oddHBand="0" w:evenHBand="0" w:firstRowFirstColumn="0" w:firstRowLastColumn="0" w:lastRowFirstColumn="0" w:lastRowLastColumn="0"/>
+              <w:rPr>
+                <w:rFonts w:ascii="Arial" w:hAnsi="Arial" w:cs="Arial"/>
+                <w:sz w:val="18"/>
+                <w:szCs w:val="18"/>
+              </w:rPr>
+            </w:pPr>
+            <w:r>
+              <w:rPr>
+                <w:rFonts w:ascii="Arial" w:hAnsi="Arial" w:cs="Arial"/>
+                <w:sz w:val="18"/>
+                <w:szCs w:val="18"/>
+              </w:rPr>
+              <w:t>→</w:t>
+            </w:r>
+          </w:p>
+        </w:tc>
+        <w:tc>
+          <w:tcPr>
+            <w:tcW w:w="4253" w:type="dxa"/>
+          </w:tcPr>
+          <w:p>
+            <w:pPr>
+              <w:cnfStyle w:val="000000000000" w:firstRow="0" w:lastRow="0" w:firstColumn="0" w:lastColumn="0" w:oddVBand="0" w:evenVBand="0" w:oddHBand="0" w:evenHBand="0" w:firstRowFirstColumn="0" w:firstRowLastColumn="0" w:lastRowFirstColumn="0" w:lastRowLastColumn="0"/>
+              <w:rPr>
+                <w:lang w:val="sr-Cyrl-RS"/>
+              </w:rPr>
+            </w:pPr>
+            <w:r>
+              <w:rPr>
+                <w:lang w:val="sr-Cyrl-RS"/>
+              </w:rPr>
+              <w:t xml:space="preserve">Означава излазак из </w:t>
+            </w:r>
+            <w:r>
+              <w:rPr>
+                <w:i/>
+                <w:iCs/>
+              </w:rPr>
+              <w:t>try</w:t>
+            </w:r>
+            <w:r>
+              <w:t xml:space="preserve"> </w:t>
+            </w:r>
+            <w:r>
+              <w:rPr>
+                <w:lang w:val="sr-Cyrl-RS"/>
+              </w:rPr>
+              <w:t>блока</w:t>
             </w:r>
           </w:p>
         </w:tc>
@@ -8104,11 +8342,993 @@
           <w:lang w:val="sr-Cyrl-RS"/>
         </w:rPr>
       </w:pPr>
+    </w:p>
+    <w:p>
+      <w:pPr>
+        <w:jc w:val="center"/>
+        <w:rPr>
+          <w:lang w:val="sr-Cyrl-RS"/>
+        </w:rPr>
+      </w:pPr>
       <w:r>
         <w:rPr>
           <w:lang w:val="sr-Cyrl-RS"/>
         </w:rPr>
         <w:br/>
+      </w:r>
+    </w:p>
+    <w:tbl>
+      <w:tblPr>
+        <w:tblStyle w:val="PlainTable1"/>
+        <w:tblW w:w="0" w:type="auto"/>
+        <w:tblLook w:val="04A0" w:firstRow="1" w:lastRow="0" w:firstColumn="1" w:lastColumn="0" w:noHBand="0" w:noVBand="1"/>
+      </w:tblPr>
+      <w:tblGrid>
+        <w:gridCol w:w="565"/>
+        <w:gridCol w:w="1253"/>
+        <w:gridCol w:w="1358"/>
+        <w:gridCol w:w="1660"/>
+        <w:gridCol w:w="4514"/>
+      </w:tblGrid>
+      <w:tr>
+        <w:trPr>
+          <w:cnfStyle w:val="100000000000" w:firstRow="1" w:lastRow="0" w:firstColumn="0" w:lastColumn="0" w:oddVBand="0" w:evenVBand="0" w:oddHBand="0" w:evenHBand="0" w:firstRowFirstColumn="0" w:firstRowLastColumn="0" w:lastRowFirstColumn="0" w:lastRowLastColumn="0"/>
+        </w:trPr>
+        <w:tc>
+          <w:tcPr>
+            <w:cnfStyle w:val="001000000000" w:firstRow="0" w:lastRow="0" w:firstColumn="1" w:lastColumn="0" w:oddVBand="0" w:evenVBand="0" w:oddHBand="0" w:evenHBand="0" w:firstRowFirstColumn="0" w:firstRowLastColumn="0" w:lastRowFirstColumn="0" w:lastRowLastColumn="0"/>
+            <w:tcW w:w="565" w:type="dxa"/>
+            <w:vAlign w:val="center"/>
+          </w:tcPr>
+          <w:p>
+            <w:pPr>
+              <w:rPr>
+                <w:lang w:val="sr-Cyrl-RS"/>
+              </w:rPr>
+            </w:pPr>
+            <w:r>
+              <w:rPr>
+                <w:lang w:val="sr-Cyrl-RS"/>
+              </w:rPr>
+              <w:lastRenderedPageBreak/>
+              <w:t>Тип</w:t>
+            </w:r>
+          </w:p>
+        </w:tc>
+        <w:tc>
+          <w:tcPr>
+            <w:tcW w:w="1253" w:type="dxa"/>
+            <w:vAlign w:val="center"/>
+          </w:tcPr>
+          <w:p>
+            <w:pPr>
+              <w:cnfStyle w:val="100000000000" w:firstRow="1" w:lastRow="0" w:firstColumn="0" w:lastColumn="0" w:oddVBand="0" w:evenVBand="0" w:oddHBand="0" w:evenHBand="0" w:firstRowFirstColumn="0" w:firstRowLastColumn="0" w:lastRowFirstColumn="0" w:lastRowLastColumn="0"/>
+              <w:rPr>
+                <w:lang w:val="sr-Cyrl-RS"/>
+              </w:rPr>
+            </w:pPr>
+            <w:r>
+              <w:rPr>
+                <w:lang w:val="sr-Cyrl-RS"/>
+              </w:rPr>
+              <w:t>Назив</w:t>
+            </w:r>
+          </w:p>
+        </w:tc>
+        <w:tc>
+          <w:tcPr>
+            <w:tcW w:w="1358" w:type="dxa"/>
+            <w:vAlign w:val="center"/>
+          </w:tcPr>
+          <w:p>
+            <w:pPr>
+              <w:cnfStyle w:val="100000000000" w:firstRow="1" w:lastRow="0" w:firstColumn="0" w:lastColumn="0" w:oddVBand="0" w:evenVBand="0" w:oddHBand="0" w:evenHBand="0" w:firstRowFirstColumn="0" w:firstRowLastColumn="0" w:lastRowFirstColumn="0" w:lastRowLastColumn="0"/>
+              <w:rPr>
+                <w:b w:val="0"/>
+                <w:bCs w:val="0"/>
+                <w:lang w:val="sr-Cyrl-RS"/>
+              </w:rPr>
+            </w:pPr>
+            <w:r>
+              <w:rPr>
+                <w:lang w:val="sr-Cyrl-RS"/>
+              </w:rPr>
+              <w:t>Број</w:t>
+            </w:r>
+          </w:p>
+          <w:p>
+            <w:pPr>
+              <w:cnfStyle w:val="100000000000" w:firstRow="1" w:lastRow="0" w:firstColumn="0" w:lastColumn="0" w:oddVBand="0" w:evenVBand="0" w:oddHBand="0" w:evenHBand="0" w:firstRowFirstColumn="0" w:firstRowLastColumn="0" w:lastRowFirstColumn="0" w:lastRowLastColumn="0"/>
+              <w:rPr>
+                <w:lang w:val="sr-Cyrl-RS"/>
+              </w:rPr>
+            </w:pPr>
+            <w:r>
+              <w:rPr>
+                <w:lang w:val="sr-Cyrl-RS"/>
+              </w:rPr>
+              <w:t>параметара</w:t>
+            </w:r>
+          </w:p>
+        </w:tc>
+        <w:tc>
+          <w:tcPr>
+            <w:tcW w:w="1660" w:type="dxa"/>
+            <w:vAlign w:val="center"/>
+          </w:tcPr>
+          <w:p>
+            <w:pPr>
+              <w:cnfStyle w:val="100000000000" w:firstRow="1" w:lastRow="0" w:firstColumn="0" w:lastColumn="0" w:oddVBand="0" w:evenVBand="0" w:oddHBand="0" w:evenHBand="0" w:firstRowFirstColumn="0" w:firstRowLastColumn="0" w:lastRowFirstColumn="0" w:lastRowLastColumn="0"/>
+              <w:rPr>
+                <w:lang w:val="sr-Cyrl-RS"/>
+              </w:rPr>
+            </w:pPr>
+            <w:r>
+              <w:rPr>
+                <w:lang w:val="en-US"/>
+              </w:rPr>
+              <w:t>Stack</w:t>
+            </w:r>
+          </w:p>
+        </w:tc>
+        <w:tc>
+          <w:tcPr>
+            <w:tcW w:w="4514" w:type="dxa"/>
+            <w:vAlign w:val="center"/>
+          </w:tcPr>
+          <w:p>
+            <w:pPr>
+              <w:cnfStyle w:val="100000000000" w:firstRow="1" w:lastRow="0" w:firstColumn="0" w:lastColumn="0" w:oddVBand="0" w:evenVBand="0" w:oddHBand="0" w:evenHBand="0" w:firstRowFirstColumn="0" w:firstRowLastColumn="0" w:lastRowFirstColumn="0" w:lastRowLastColumn="0"/>
+              <w:rPr>
+                <w:lang w:val="sr-Cyrl-RS"/>
+              </w:rPr>
+            </w:pPr>
+            <w:r>
+              <w:rPr>
+                <w:lang w:val="sr-Cyrl-RS"/>
+              </w:rPr>
+              <w:t>Опис</w:t>
+            </w:r>
+          </w:p>
+        </w:tc>
+      </w:tr>
+      <w:tr>
+        <w:trPr>
+          <w:cnfStyle w:val="000000100000" w:firstRow="0" w:lastRow="0" w:firstColumn="0" w:lastColumn="0" w:oddVBand="0" w:evenVBand="0" w:oddHBand="1" w:evenHBand="0" w:firstRowFirstColumn="0" w:firstRowLastColumn="0" w:lastRowFirstColumn="0" w:lastRowLastColumn="0"/>
+        </w:trPr>
+        <w:tc>
+          <w:tcPr>
+            <w:cnfStyle w:val="001000000000" w:firstRow="0" w:lastRow="0" w:firstColumn="1" w:lastColumn="0" w:oddVBand="0" w:evenVBand="0" w:oddHBand="0" w:evenHBand="0" w:firstRowFirstColumn="0" w:firstRowLastColumn="0" w:lastRowFirstColumn="0" w:lastRowLastColumn="0"/>
+            <w:tcW w:w="565" w:type="dxa"/>
+          </w:tcPr>
+          <w:p>
+            <w:pPr>
+              <w:jc w:val="center"/>
+            </w:pPr>
+            <w:r>
+              <w:t>18</w:t>
+            </w:r>
+          </w:p>
+        </w:tc>
+        <w:tc>
+          <w:tcPr>
+            <w:tcW w:w="1253" w:type="dxa"/>
+            <w:vAlign w:val="center"/>
+          </w:tcPr>
+          <w:p>
+            <w:pPr>
+              <w:cnfStyle w:val="000000100000" w:firstRow="0" w:lastRow="0" w:firstColumn="0" w:lastColumn="0" w:oddVBand="0" w:evenVBand="0" w:oddHBand="1" w:evenHBand="0" w:firstRowFirstColumn="0" w:firstRowLastColumn="0" w:lastRowFirstColumn="0" w:lastRowLastColumn="0"/>
+            </w:pPr>
+            <w:r>
+              <w:t>EQ</w:t>
+            </w:r>
+          </w:p>
+        </w:tc>
+        <w:tc>
+          <w:tcPr>
+            <w:tcW w:w="1358" w:type="dxa"/>
+            <w:vAlign w:val="center"/>
+          </w:tcPr>
+          <w:p>
+            <w:pPr>
+              <w:cnfStyle w:val="000000100000" w:firstRow="0" w:lastRow="0" w:firstColumn="0" w:lastColumn="0" w:oddVBand="0" w:evenVBand="0" w:oddHBand="1" w:evenHBand="0" w:firstRowFirstColumn="0" w:firstRowLastColumn="0" w:lastRowFirstColumn="0" w:lastRowLastColumn="0"/>
+            </w:pPr>
+            <w:r>
+              <w:t>0</w:t>
+            </w:r>
+          </w:p>
+        </w:tc>
+        <w:tc>
+          <w:tcPr>
+            <w:tcW w:w="1660" w:type="dxa"/>
+            <w:vAlign w:val="center"/>
+          </w:tcPr>
+          <w:p>
+            <w:pPr>
+              <w:cnfStyle w:val="000000100000" w:firstRow="0" w:lastRow="0" w:firstColumn="0" w:lastColumn="0" w:oddVBand="0" w:evenVBand="0" w:oddHBand="1" w:evenHBand="0" w:firstRowFirstColumn="0" w:firstRowLastColumn="0" w:lastRowFirstColumn="0" w:lastRowLastColumn="0"/>
+            </w:pPr>
+            <w:r>
+              <w:rPr>
+                <w:rFonts w:ascii="Arial" w:hAnsi="Arial" w:cs="Arial"/>
+                <w:sz w:val="18"/>
+                <w:szCs w:val="18"/>
+              </w:rPr>
+              <w:t>left, right</w:t>
+            </w:r>
+            <w:r>
+              <w:rPr>
+                <w:rFonts w:ascii="Arial" w:hAnsi="Arial" w:cs="Arial"/>
+                <w:sz w:val="18"/>
+                <w:szCs w:val="18"/>
+              </w:rPr>
+              <w:t xml:space="preserve"> </w:t>
+            </w:r>
+            <w:r>
+              <w:rPr>
+                <w:rFonts w:ascii="Arial" w:hAnsi="Arial" w:cs="Arial"/>
+                <w:sz w:val="18"/>
+                <w:szCs w:val="18"/>
+              </w:rPr>
+              <w:t>→</w:t>
+            </w:r>
+            <w:r>
+              <w:rPr>
+                <w:rFonts w:ascii="Arial" w:hAnsi="Arial" w:cs="Arial"/>
+                <w:sz w:val="18"/>
+                <w:szCs w:val="18"/>
+              </w:rPr>
+              <w:t xml:space="preserve"> result</w:t>
+            </w:r>
+            <w:r>
+              <w:t xml:space="preserve"> </w:t>
+            </w:r>
+          </w:p>
+        </w:tc>
+        <w:tc>
+          <w:tcPr>
+            <w:tcW w:w="4514" w:type="dxa"/>
+            <w:vAlign w:val="center"/>
+          </w:tcPr>
+          <w:p>
+            <w:pPr>
+              <w:cnfStyle w:val="000000100000" w:firstRow="0" w:lastRow="0" w:firstColumn="0" w:lastColumn="0" w:oddVBand="0" w:evenVBand="0" w:oddHBand="1" w:evenHBand="0" w:firstRowFirstColumn="0" w:firstRowLastColumn="0" w:lastRowFirstColumn="0" w:lastRowLastColumn="0"/>
+              <w:rPr>
+                <w:lang w:val="sr-Cyrl-RS"/>
+              </w:rPr>
+            </w:pPr>
+            <w:r>
+              <w:rPr>
+                <w:lang w:val="sr-Cyrl-RS"/>
+              </w:rPr>
+              <w:t>Упореди два објекта и стави резултат на стек</w:t>
+            </w:r>
+          </w:p>
+        </w:tc>
+      </w:tr>
+      <w:tr>
+        <w:tc>
+          <w:tcPr>
+            <w:cnfStyle w:val="001000000000" w:firstRow="0" w:lastRow="0" w:firstColumn="1" w:lastColumn="0" w:oddVBand="0" w:evenVBand="0" w:oddHBand="0" w:evenHBand="0" w:firstRowFirstColumn="0" w:firstRowLastColumn="0" w:lastRowFirstColumn="0" w:lastRowLastColumn="0"/>
+            <w:tcW w:w="565" w:type="dxa"/>
+          </w:tcPr>
+          <w:p>
+            <w:pPr>
+              <w:jc w:val="center"/>
+            </w:pPr>
+            <w:r>
+              <w:t>19</w:t>
+            </w:r>
+          </w:p>
+        </w:tc>
+        <w:tc>
+          <w:tcPr>
+            <w:tcW w:w="1253" w:type="dxa"/>
+            <w:vAlign w:val="center"/>
+          </w:tcPr>
+          <w:p>
+            <w:pPr>
+              <w:cnfStyle w:val="000000000000" w:firstRow="0" w:lastRow="0" w:firstColumn="0" w:lastColumn="0" w:oddVBand="0" w:evenVBand="0" w:oddHBand="0" w:evenHBand="0" w:firstRowFirstColumn="0" w:firstRowLastColumn="0" w:lastRowFirstColumn="0" w:lastRowLastColumn="0"/>
+            </w:pPr>
+            <w:r>
+              <w:t>LT</w:t>
+            </w:r>
+          </w:p>
+        </w:tc>
+        <w:tc>
+          <w:tcPr>
+            <w:tcW w:w="1358" w:type="dxa"/>
+            <w:vAlign w:val="center"/>
+          </w:tcPr>
+          <w:p>
+            <w:pPr>
+              <w:cnfStyle w:val="000000000000" w:firstRow="0" w:lastRow="0" w:firstColumn="0" w:lastColumn="0" w:oddVBand="0" w:evenVBand="0" w:oddHBand="0" w:evenHBand="0" w:firstRowFirstColumn="0" w:firstRowLastColumn="0" w:lastRowFirstColumn="0" w:lastRowLastColumn="0"/>
+            </w:pPr>
+            <w:r>
+              <w:t>0</w:t>
+            </w:r>
+          </w:p>
+        </w:tc>
+        <w:tc>
+          <w:tcPr>
+            <w:tcW w:w="1660" w:type="dxa"/>
+            <w:vAlign w:val="center"/>
+          </w:tcPr>
+          <w:p>
+            <w:pPr>
+              <w:cnfStyle w:val="000000000000" w:firstRow="0" w:lastRow="0" w:firstColumn="0" w:lastColumn="0" w:oddVBand="0" w:evenVBand="0" w:oddHBand="0" w:evenHBand="0" w:firstRowFirstColumn="0" w:firstRowLastColumn="0" w:lastRowFirstColumn="0" w:lastRowLastColumn="0"/>
+              <w:rPr>
+                <w:lang w:val="sr-Cyrl-RS"/>
+              </w:rPr>
+            </w:pPr>
+            <w:r>
+              <w:rPr>
+                <w:rFonts w:ascii="Arial" w:hAnsi="Arial" w:cs="Arial"/>
+                <w:sz w:val="18"/>
+                <w:szCs w:val="18"/>
+              </w:rPr>
+              <w:t xml:space="preserve">left, right </w:t>
+            </w:r>
+            <w:r>
+              <w:rPr>
+                <w:rFonts w:ascii="Arial" w:hAnsi="Arial" w:cs="Arial"/>
+                <w:sz w:val="18"/>
+                <w:szCs w:val="18"/>
+              </w:rPr>
+              <w:t>→</w:t>
+            </w:r>
+            <w:r>
+              <w:rPr>
+                <w:rFonts w:ascii="Arial" w:hAnsi="Arial" w:cs="Arial"/>
+                <w:sz w:val="18"/>
+                <w:szCs w:val="18"/>
+              </w:rPr>
+              <w:t xml:space="preserve"> result</w:t>
+            </w:r>
+          </w:p>
+        </w:tc>
+        <w:tc>
+          <w:tcPr>
+            <w:tcW w:w="4514" w:type="dxa"/>
+            <w:vAlign w:val="center"/>
+          </w:tcPr>
+          <w:p>
+            <w:pPr>
+              <w:cnfStyle w:val="000000000000" w:firstRow="0" w:lastRow="0" w:firstColumn="0" w:lastColumn="0" w:oddVBand="0" w:evenVBand="0" w:oddHBand="0" w:evenHBand="0" w:firstRowFirstColumn="0" w:firstRowLastColumn="0" w:lastRowFirstColumn="0" w:lastRowLastColumn="0"/>
+              <w:rPr>
+                <w:lang w:val="sr-Cyrl-RS"/>
+              </w:rPr>
+            </w:pPr>
+            <w:r>
+              <w:rPr>
+                <w:lang w:val="sr-Cyrl-RS"/>
+              </w:rPr>
+              <w:t>Ако је леви објекат мањи од десног</w:t>
+            </w:r>
+          </w:p>
+        </w:tc>
+      </w:tr>
+      <w:tr>
+        <w:trPr>
+          <w:cnfStyle w:val="000000100000" w:firstRow="0" w:lastRow="0" w:firstColumn="0" w:lastColumn="0" w:oddVBand="0" w:evenVBand="0" w:oddHBand="1" w:evenHBand="0" w:firstRowFirstColumn="0" w:firstRowLastColumn="0" w:lastRowFirstColumn="0" w:lastRowLastColumn="0"/>
+        </w:trPr>
+        <w:tc>
+          <w:tcPr>
+            <w:cnfStyle w:val="001000000000" w:firstRow="0" w:lastRow="0" w:firstColumn="1" w:lastColumn="0" w:oddVBand="0" w:evenVBand="0" w:oddHBand="0" w:evenHBand="0" w:firstRowFirstColumn="0" w:firstRowLastColumn="0" w:lastRowFirstColumn="0" w:lastRowLastColumn="0"/>
+            <w:tcW w:w="565" w:type="dxa"/>
+          </w:tcPr>
+          <w:p>
+            <w:pPr>
+              <w:jc w:val="center"/>
+            </w:pPr>
+            <w:r>
+              <w:t>1A</w:t>
+            </w:r>
+          </w:p>
+        </w:tc>
+        <w:tc>
+          <w:tcPr>
+            <w:tcW w:w="1253" w:type="dxa"/>
+            <w:vAlign w:val="center"/>
+          </w:tcPr>
+          <w:p>
+            <w:pPr>
+              <w:cnfStyle w:val="000000100000" w:firstRow="0" w:lastRow="0" w:firstColumn="0" w:lastColumn="0" w:oddVBand="0" w:evenVBand="0" w:oddHBand="1" w:evenHBand="0" w:firstRowFirstColumn="0" w:firstRowLastColumn="0" w:lastRowFirstColumn="0" w:lastRowLastColumn="0"/>
+            </w:pPr>
+            <w:r>
+              <w:t>LTE</w:t>
+            </w:r>
+          </w:p>
+        </w:tc>
+        <w:tc>
+          <w:tcPr>
+            <w:tcW w:w="1358" w:type="dxa"/>
+            <w:vAlign w:val="center"/>
+          </w:tcPr>
+          <w:p>
+            <w:pPr>
+              <w:cnfStyle w:val="000000100000" w:firstRow="0" w:lastRow="0" w:firstColumn="0" w:lastColumn="0" w:oddVBand="0" w:evenVBand="0" w:oddHBand="1" w:evenHBand="0" w:firstRowFirstColumn="0" w:firstRowLastColumn="0" w:lastRowFirstColumn="0" w:lastRowLastColumn="0"/>
+            </w:pPr>
+            <w:r>
+              <w:t>0</w:t>
+            </w:r>
+          </w:p>
+        </w:tc>
+        <w:tc>
+          <w:tcPr>
+            <w:tcW w:w="1660" w:type="dxa"/>
+            <w:vAlign w:val="center"/>
+          </w:tcPr>
+          <w:p>
+            <w:pPr>
+              <w:cnfStyle w:val="000000100000" w:firstRow="0" w:lastRow="0" w:firstColumn="0" w:lastColumn="0" w:oddVBand="0" w:evenVBand="0" w:oddHBand="1" w:evenHBand="0" w:firstRowFirstColumn="0" w:firstRowLastColumn="0" w:lastRowFirstColumn="0" w:lastRowLastColumn="0"/>
+              <w:rPr>
+                <w:lang w:val="sr-Cyrl-RS"/>
+              </w:rPr>
+            </w:pPr>
+            <w:r>
+              <w:rPr>
+                <w:rFonts w:ascii="Arial" w:hAnsi="Arial" w:cs="Arial"/>
+                <w:sz w:val="18"/>
+                <w:szCs w:val="18"/>
+              </w:rPr>
+              <w:t xml:space="preserve">left, right </w:t>
+            </w:r>
+            <w:r>
+              <w:rPr>
+                <w:rFonts w:ascii="Arial" w:hAnsi="Arial" w:cs="Arial"/>
+                <w:sz w:val="18"/>
+                <w:szCs w:val="18"/>
+              </w:rPr>
+              <w:t>→</w:t>
+            </w:r>
+            <w:r>
+              <w:rPr>
+                <w:rFonts w:ascii="Arial" w:hAnsi="Arial" w:cs="Arial"/>
+                <w:sz w:val="18"/>
+                <w:szCs w:val="18"/>
+              </w:rPr>
+              <w:t xml:space="preserve"> result</w:t>
+            </w:r>
+          </w:p>
+        </w:tc>
+        <w:tc>
+          <w:tcPr>
+            <w:tcW w:w="4514" w:type="dxa"/>
+            <w:vAlign w:val="center"/>
+          </w:tcPr>
+          <w:p>
+            <w:pPr>
+              <w:cnfStyle w:val="000000100000" w:firstRow="0" w:lastRow="0" w:firstColumn="0" w:lastColumn="0" w:oddVBand="0" w:evenVBand="0" w:oddHBand="1" w:evenHBand="0" w:firstRowFirstColumn="0" w:firstRowLastColumn="0" w:lastRowFirstColumn="0" w:lastRowLastColumn="0"/>
+              <w:rPr>
+                <w:lang w:val="sr-Cyrl-RS"/>
+              </w:rPr>
+            </w:pPr>
+            <w:r>
+              <w:rPr>
+                <w:lang w:val="sr-Cyrl-RS"/>
+              </w:rPr>
+              <w:t>Ако је леви објекат мањи или једнак</w:t>
+            </w:r>
+          </w:p>
+        </w:tc>
+      </w:tr>
+      <w:tr>
+        <w:tc>
+          <w:tcPr>
+            <w:cnfStyle w:val="001000000000" w:firstRow="0" w:lastRow="0" w:firstColumn="1" w:lastColumn="0" w:oddVBand="0" w:evenVBand="0" w:oddHBand="0" w:evenHBand="0" w:firstRowFirstColumn="0" w:firstRowLastColumn="0" w:lastRowFirstColumn="0" w:lastRowLastColumn="0"/>
+            <w:tcW w:w="565" w:type="dxa"/>
+          </w:tcPr>
+          <w:p>
+            <w:pPr>
+              <w:jc w:val="center"/>
+            </w:pPr>
+            <w:r>
+              <w:t>1B</w:t>
+            </w:r>
+          </w:p>
+        </w:tc>
+        <w:tc>
+          <w:tcPr>
+            <w:tcW w:w="1253" w:type="dxa"/>
+            <w:vAlign w:val="center"/>
+          </w:tcPr>
+          <w:p>
+            <w:pPr>
+              <w:cnfStyle w:val="000000000000" w:firstRow="0" w:lastRow="0" w:firstColumn="0" w:lastColumn="0" w:oddVBand="0" w:evenVBand="0" w:oddHBand="0" w:evenHBand="0" w:firstRowFirstColumn="0" w:firstRowLastColumn="0" w:lastRowFirstColumn="0" w:lastRowLastColumn="0"/>
+            </w:pPr>
+            <w:r>
+              <w:t>NOT</w:t>
+            </w:r>
+          </w:p>
+        </w:tc>
+        <w:tc>
+          <w:tcPr>
+            <w:tcW w:w="1358" w:type="dxa"/>
+            <w:vAlign w:val="center"/>
+          </w:tcPr>
+          <w:p>
+            <w:pPr>
+              <w:cnfStyle w:val="000000000000" w:firstRow="0" w:lastRow="0" w:firstColumn="0" w:lastColumn="0" w:oddVBand="0" w:evenVBand="0" w:oddHBand="0" w:evenHBand="0" w:firstRowFirstColumn="0" w:firstRowLastColumn="0" w:lastRowFirstColumn="0" w:lastRowLastColumn="0"/>
+            </w:pPr>
+            <w:r>
+              <w:t>0</w:t>
+            </w:r>
+          </w:p>
+        </w:tc>
+        <w:tc>
+          <w:tcPr>
+            <w:tcW w:w="1660" w:type="dxa"/>
+            <w:vAlign w:val="center"/>
+          </w:tcPr>
+          <w:p>
+            <w:pPr>
+              <w:cnfStyle w:val="000000000000" w:firstRow="0" w:lastRow="0" w:firstColumn="0" w:lastColumn="0" w:oddVBand="0" w:evenVBand="0" w:oddHBand="0" w:evenHBand="0" w:firstRowFirstColumn="0" w:firstRowLastColumn="0" w:lastRowFirstColumn="0" w:lastRowLastColumn="0"/>
+              <w:rPr>
+                <w:lang w:val="sr-Cyrl-RS"/>
+              </w:rPr>
+            </w:pPr>
+            <w:r>
+              <w:rPr>
+                <w:rFonts w:ascii="Arial" w:hAnsi="Arial" w:cs="Arial"/>
+                <w:sz w:val="18"/>
+                <w:szCs w:val="18"/>
+              </w:rPr>
+              <w:t>value</w:t>
+            </w:r>
+            <w:r>
+              <w:rPr>
+                <w:rFonts w:ascii="Arial" w:hAnsi="Arial" w:cs="Arial"/>
+                <w:sz w:val="18"/>
+                <w:szCs w:val="18"/>
+              </w:rPr>
+              <w:t xml:space="preserve"> </w:t>
+            </w:r>
+            <w:r>
+              <w:rPr>
+                <w:rFonts w:ascii="Arial" w:hAnsi="Arial" w:cs="Arial"/>
+                <w:sz w:val="18"/>
+                <w:szCs w:val="18"/>
+              </w:rPr>
+              <w:t>→</w:t>
+            </w:r>
+            <w:r>
+              <w:rPr>
+                <w:rFonts w:ascii="Arial" w:hAnsi="Arial" w:cs="Arial"/>
+                <w:sz w:val="18"/>
+                <w:szCs w:val="18"/>
+              </w:rPr>
+              <w:t xml:space="preserve"> </w:t>
+            </w:r>
+            <w:r>
+              <w:rPr>
+                <w:rFonts w:ascii="Arial" w:hAnsi="Arial" w:cs="Arial"/>
+                <w:sz w:val="18"/>
+                <w:szCs w:val="18"/>
+              </w:rPr>
+              <w:t>negated</w:t>
+            </w:r>
+          </w:p>
+        </w:tc>
+        <w:tc>
+          <w:tcPr>
+            <w:tcW w:w="4514" w:type="dxa"/>
+            <w:vAlign w:val="center"/>
+          </w:tcPr>
+          <w:p>
+            <w:pPr>
+              <w:cnfStyle w:val="000000000000" w:firstRow="0" w:lastRow="0" w:firstColumn="0" w:lastColumn="0" w:oddVBand="0" w:evenVBand="0" w:oddHBand="0" w:evenHBand="0" w:firstRowFirstColumn="0" w:firstRowLastColumn="0" w:lastRowFirstColumn="0" w:lastRowLastColumn="0"/>
+              <w:rPr>
+                <w:lang w:val="sr-Cyrl-RS"/>
+              </w:rPr>
+            </w:pPr>
+            <w:r>
+              <w:rPr>
+                <w:lang w:val="sr-Cyrl-RS"/>
+              </w:rPr>
+              <w:t>Негација објекта</w:t>
+            </w:r>
+          </w:p>
+        </w:tc>
+      </w:tr>
+      <w:tr>
+        <w:trPr>
+          <w:cnfStyle w:val="000000100000" w:firstRow="0" w:lastRow="0" w:firstColumn="0" w:lastColumn="0" w:oddVBand="0" w:evenVBand="0" w:oddHBand="1" w:evenHBand="0" w:firstRowFirstColumn="0" w:firstRowLastColumn="0" w:lastRowFirstColumn="0" w:lastRowLastColumn="0"/>
+        </w:trPr>
+        <w:tc>
+          <w:tcPr>
+            <w:cnfStyle w:val="001000000000" w:firstRow="0" w:lastRow="0" w:firstColumn="1" w:lastColumn="0" w:oddVBand="0" w:evenVBand="0" w:oddHBand="0" w:evenHBand="0" w:firstRowFirstColumn="0" w:firstRowLastColumn="0" w:lastRowFirstColumn="0" w:lastRowLastColumn="0"/>
+            <w:tcW w:w="565" w:type="dxa"/>
+          </w:tcPr>
+          <w:p>
+            <w:pPr>
+              <w:jc w:val="center"/>
+            </w:pPr>
+            <w:r>
+              <w:t>1C</w:t>
+            </w:r>
+          </w:p>
+        </w:tc>
+        <w:tc>
+          <w:tcPr>
+            <w:tcW w:w="1253" w:type="dxa"/>
+            <w:vAlign w:val="center"/>
+          </w:tcPr>
+          <w:p>
+            <w:pPr>
+              <w:cnfStyle w:val="000000100000" w:firstRow="0" w:lastRow="0" w:firstColumn="0" w:lastColumn="0" w:oddVBand="0" w:evenVBand="0" w:oddHBand="1" w:evenHBand="0" w:firstRowFirstColumn="0" w:firstRowLastColumn="0" w:lastRowFirstColumn="0" w:lastRowLastColumn="0"/>
+            </w:pPr>
+            <w:r>
+              <w:t>JMP</w:t>
+            </w:r>
+          </w:p>
+        </w:tc>
+        <w:tc>
+          <w:tcPr>
+            <w:tcW w:w="1358" w:type="dxa"/>
+            <w:vAlign w:val="center"/>
+          </w:tcPr>
+          <w:p>
+            <w:pPr>
+              <w:cnfStyle w:val="000000100000" w:firstRow="0" w:lastRow="0" w:firstColumn="0" w:lastColumn="0" w:oddVBand="0" w:evenVBand="0" w:oddHBand="1" w:evenHBand="0" w:firstRowFirstColumn="0" w:firstRowLastColumn="0" w:lastRowFirstColumn="0" w:lastRowLastColumn="0"/>
+            </w:pPr>
+            <w:r>
+              <w:t>1</w:t>
+            </w:r>
+          </w:p>
+        </w:tc>
+        <w:tc>
+          <w:tcPr>
+            <w:tcW w:w="1660" w:type="dxa"/>
+            <w:vAlign w:val="center"/>
+          </w:tcPr>
+          <w:p>
+            <w:pPr>
+              <w:cnfStyle w:val="000000100000" w:firstRow="0" w:lastRow="0" w:firstColumn="0" w:lastColumn="0" w:oddVBand="0" w:evenVBand="0" w:oddHBand="1" w:evenHBand="0" w:firstRowFirstColumn="0" w:firstRowLastColumn="0" w:lastRowFirstColumn="0" w:lastRowLastColumn="0"/>
+              <w:rPr>
+                <w:lang w:val="sr-Cyrl-RS"/>
+              </w:rPr>
+            </w:pPr>
+            <w:r>
+              <w:rPr>
+                <w:rFonts w:ascii="Arial" w:hAnsi="Arial" w:cs="Arial"/>
+                <w:sz w:val="18"/>
+                <w:szCs w:val="18"/>
+              </w:rPr>
+              <w:t>→</w:t>
+            </w:r>
+          </w:p>
+        </w:tc>
+        <w:tc>
+          <w:tcPr>
+            <w:tcW w:w="4514" w:type="dxa"/>
+            <w:vAlign w:val="center"/>
+          </w:tcPr>
+          <w:p>
+            <w:pPr>
+              <w:cnfStyle w:val="000000100000" w:firstRow="0" w:lastRow="0" w:firstColumn="0" w:lastColumn="0" w:oddVBand="0" w:evenVBand="0" w:oddHBand="1" w:evenHBand="0" w:firstRowFirstColumn="0" w:firstRowLastColumn="0" w:lastRowFirstColumn="0" w:lastRowLastColumn="0"/>
+              <w:rPr>
+                <w:lang w:val="sr-Cyrl-RS"/>
+              </w:rPr>
+            </w:pPr>
+            <w:r>
+              <w:rPr>
+                <w:lang w:val="sr-Cyrl-RS"/>
+              </w:rPr>
+              <w:t>Релативан скок унапред</w:t>
+            </w:r>
+          </w:p>
+        </w:tc>
+      </w:tr>
+      <w:tr>
+        <w:tc>
+          <w:tcPr>
+            <w:cnfStyle w:val="001000000000" w:firstRow="0" w:lastRow="0" w:firstColumn="1" w:lastColumn="0" w:oddVBand="0" w:evenVBand="0" w:oddHBand="0" w:evenHBand="0" w:firstRowFirstColumn="0" w:firstRowLastColumn="0" w:lastRowFirstColumn="0" w:lastRowLastColumn="0"/>
+            <w:tcW w:w="565" w:type="dxa"/>
+          </w:tcPr>
+          <w:p>
+            <w:pPr>
+              <w:jc w:val="center"/>
+            </w:pPr>
+            <w:r>
+              <w:t>1D</w:t>
+            </w:r>
+          </w:p>
+        </w:tc>
+        <w:tc>
+          <w:tcPr>
+            <w:tcW w:w="1253" w:type="dxa"/>
+            <w:vAlign w:val="center"/>
+          </w:tcPr>
+          <w:p>
+            <w:pPr>
+              <w:cnfStyle w:val="000000000000" w:firstRow="0" w:lastRow="0" w:firstColumn="0" w:lastColumn="0" w:oddVBand="0" w:evenVBand="0" w:oddHBand="0" w:evenHBand="0" w:firstRowFirstColumn="0" w:firstRowLastColumn="0" w:lastRowFirstColumn="0" w:lastRowLastColumn="0"/>
+            </w:pPr>
+            <w:r>
+              <w:t>JMPA</w:t>
+            </w:r>
+          </w:p>
+        </w:tc>
+        <w:tc>
+          <w:tcPr>
+            <w:tcW w:w="1358" w:type="dxa"/>
+            <w:vAlign w:val="center"/>
+          </w:tcPr>
+          <w:p>
+            <w:pPr>
+              <w:cnfStyle w:val="000000000000" w:firstRow="0" w:lastRow="0" w:firstColumn="0" w:lastColumn="0" w:oddVBand="0" w:evenVBand="0" w:oddHBand="0" w:evenHBand="0" w:firstRowFirstColumn="0" w:firstRowLastColumn="0" w:lastRowFirstColumn="0" w:lastRowLastColumn="0"/>
+            </w:pPr>
+            <w:r>
+              <w:t>1</w:t>
+            </w:r>
+          </w:p>
+        </w:tc>
+        <w:tc>
+          <w:tcPr>
+            <w:tcW w:w="1660" w:type="dxa"/>
+            <w:vAlign w:val="center"/>
+          </w:tcPr>
+          <w:p>
+            <w:pPr>
+              <w:cnfStyle w:val="000000000000" w:firstRow="0" w:lastRow="0" w:firstColumn="0" w:lastColumn="0" w:oddVBand="0" w:evenVBand="0" w:oddHBand="0" w:evenHBand="0" w:firstRowFirstColumn="0" w:firstRowLastColumn="0" w:lastRowFirstColumn="0" w:lastRowLastColumn="0"/>
+              <w:rPr>
+                <w:lang w:val="sr-Cyrl-RS"/>
+              </w:rPr>
+            </w:pPr>
+            <w:r>
+              <w:rPr>
+                <w:rFonts w:ascii="Arial" w:hAnsi="Arial" w:cs="Arial"/>
+                <w:sz w:val="18"/>
+                <w:szCs w:val="18"/>
+              </w:rPr>
+              <w:t>→</w:t>
+            </w:r>
+          </w:p>
+        </w:tc>
+        <w:tc>
+          <w:tcPr>
+            <w:tcW w:w="4514" w:type="dxa"/>
+            <w:vAlign w:val="center"/>
+          </w:tcPr>
+          <w:p>
+            <w:pPr>
+              <w:cnfStyle w:val="000000000000" w:firstRow="0" w:lastRow="0" w:firstColumn="0" w:lastColumn="0" w:oddVBand="0" w:evenVBand="0" w:oddHBand="0" w:evenHBand="0" w:firstRowFirstColumn="0" w:firstRowLastColumn="0" w:lastRowFirstColumn="0" w:lastRowLastColumn="0"/>
+              <w:rPr>
+                <w:lang w:val="sr-Cyrl-RS"/>
+              </w:rPr>
+            </w:pPr>
+            <w:r>
+              <w:rPr>
+                <w:lang w:val="sr-Cyrl-RS"/>
+              </w:rPr>
+              <w:t>Апсолутак скок</w:t>
+            </w:r>
+          </w:p>
+        </w:tc>
+      </w:tr>
+      <w:tr>
+        <w:trPr>
+          <w:cnfStyle w:val="000000100000" w:firstRow="0" w:lastRow="0" w:firstColumn="0" w:lastColumn="0" w:oddVBand="0" w:evenVBand="0" w:oddHBand="1" w:evenHBand="0" w:firstRowFirstColumn="0" w:firstRowLastColumn="0" w:lastRowFirstColumn="0" w:lastRowLastColumn="0"/>
+        </w:trPr>
+        <w:tc>
+          <w:tcPr>
+            <w:cnfStyle w:val="001000000000" w:firstRow="0" w:lastRow="0" w:firstColumn="1" w:lastColumn="0" w:oddVBand="0" w:evenVBand="0" w:oddHBand="0" w:evenHBand="0" w:firstRowFirstColumn="0" w:firstRowLastColumn="0" w:lastRowFirstColumn="0" w:lastRowLastColumn="0"/>
+            <w:tcW w:w="565" w:type="dxa"/>
+          </w:tcPr>
+          <w:p>
+            <w:pPr>
+              <w:jc w:val="center"/>
+            </w:pPr>
+            <w:r>
+              <w:t>1E</w:t>
+            </w:r>
+          </w:p>
+        </w:tc>
+        <w:tc>
+          <w:tcPr>
+            <w:tcW w:w="1253" w:type="dxa"/>
+            <w:vAlign w:val="center"/>
+          </w:tcPr>
+          <w:p>
+            <w:pPr>
+              <w:cnfStyle w:val="000000100000" w:firstRow="0" w:lastRow="0" w:firstColumn="0" w:lastColumn="0" w:oddVBand="0" w:evenVBand="0" w:oddHBand="1" w:evenHBand="0" w:firstRowFirstColumn="0" w:firstRowLastColumn="0" w:lastRowFirstColumn="0" w:lastRowLastColumn="0"/>
+            </w:pPr>
+            <w:r>
+              <w:t>JMPT</w:t>
+            </w:r>
+          </w:p>
+        </w:tc>
+        <w:tc>
+          <w:tcPr>
+            <w:tcW w:w="1358" w:type="dxa"/>
+            <w:vAlign w:val="center"/>
+          </w:tcPr>
+          <w:p>
+            <w:pPr>
+              <w:cnfStyle w:val="000000100000" w:firstRow="0" w:lastRow="0" w:firstColumn="0" w:lastColumn="0" w:oddVBand="0" w:evenVBand="0" w:oddHBand="1" w:evenHBand="0" w:firstRowFirstColumn="0" w:firstRowLastColumn="0" w:lastRowFirstColumn="0" w:lastRowLastColumn="0"/>
+            </w:pPr>
+            <w:r>
+              <w:t>1</w:t>
+            </w:r>
+          </w:p>
+        </w:tc>
+        <w:tc>
+          <w:tcPr>
+            <w:tcW w:w="1660" w:type="dxa"/>
+            <w:vAlign w:val="center"/>
+          </w:tcPr>
+          <w:p>
+            <w:pPr>
+              <w:cnfStyle w:val="000000100000" w:firstRow="0" w:lastRow="0" w:firstColumn="0" w:lastColumn="0" w:oddVBand="0" w:evenVBand="0" w:oddHBand="1" w:evenHBand="0" w:firstRowFirstColumn="0" w:firstRowLastColumn="0" w:lastRowFirstColumn="0" w:lastRowLastColumn="0"/>
+              <w:rPr>
+                <w:lang w:val="sr-Cyrl-RS"/>
+              </w:rPr>
+            </w:pPr>
+            <w:r>
+              <w:rPr>
+                <w:rFonts w:ascii="Arial" w:hAnsi="Arial" w:cs="Arial"/>
+                <w:sz w:val="18"/>
+                <w:szCs w:val="18"/>
+              </w:rPr>
+              <w:t xml:space="preserve">value </w:t>
+            </w:r>
+            <w:r>
+              <w:rPr>
+                <w:rFonts w:ascii="Arial" w:hAnsi="Arial" w:cs="Arial"/>
+                <w:sz w:val="18"/>
+                <w:szCs w:val="18"/>
+              </w:rPr>
+              <w:t>→</w:t>
+            </w:r>
+          </w:p>
+        </w:tc>
+        <w:tc>
+          <w:tcPr>
+            <w:tcW w:w="4514" w:type="dxa"/>
+            <w:vAlign w:val="center"/>
+          </w:tcPr>
+          <w:p>
+            <w:pPr>
+              <w:cnfStyle w:val="000000100000" w:firstRow="0" w:lastRow="0" w:firstColumn="0" w:lastColumn="0" w:oddVBand="0" w:evenVBand="0" w:oddHBand="1" w:evenHBand="0" w:firstRowFirstColumn="0" w:firstRowLastColumn="0" w:lastRowFirstColumn="0" w:lastRowLastColumn="0"/>
+            </w:pPr>
+            <w:r>
+              <w:rPr>
+                <w:lang w:val="sr-Cyrl-RS"/>
+              </w:rPr>
+              <w:t xml:space="preserve">Релативан скок унапред уколико је објекат на стеку </w:t>
+            </w:r>
+            <w:r>
+              <w:rPr>
+                <w:i/>
+                <w:iCs/>
+                <w:lang w:val="sr-Cyrl-RS"/>
+              </w:rPr>
+              <w:t>true</w:t>
+            </w:r>
+          </w:p>
+        </w:tc>
+      </w:tr>
+      <w:tr>
+        <w:tc>
+          <w:tcPr>
+            <w:cnfStyle w:val="001000000000" w:firstRow="0" w:lastRow="0" w:firstColumn="1" w:lastColumn="0" w:oddVBand="0" w:evenVBand="0" w:oddHBand="0" w:evenHBand="0" w:firstRowFirstColumn="0" w:firstRowLastColumn="0" w:lastRowFirstColumn="0" w:lastRowLastColumn="0"/>
+            <w:tcW w:w="565" w:type="dxa"/>
+          </w:tcPr>
+          <w:p>
+            <w:pPr>
+              <w:jc w:val="center"/>
+            </w:pPr>
+            <w:r>
+              <w:t>1F</w:t>
+            </w:r>
+          </w:p>
+        </w:tc>
+        <w:tc>
+          <w:tcPr>
+            <w:tcW w:w="1253" w:type="dxa"/>
+            <w:vAlign w:val="center"/>
+          </w:tcPr>
+          <w:p>
+            <w:pPr>
+              <w:cnfStyle w:val="000000000000" w:firstRow="0" w:lastRow="0" w:firstColumn="0" w:lastColumn="0" w:oddVBand="0" w:evenVBand="0" w:oddHBand="0" w:evenHBand="0" w:firstRowFirstColumn="0" w:firstRowLastColumn="0" w:lastRowFirstColumn="0" w:lastRowLastColumn="0"/>
+            </w:pPr>
+            <w:r>
+              <w:t>JMPF</w:t>
+            </w:r>
+          </w:p>
+        </w:tc>
+        <w:tc>
+          <w:tcPr>
+            <w:tcW w:w="1358" w:type="dxa"/>
+            <w:vAlign w:val="center"/>
+          </w:tcPr>
+          <w:p>
+            <w:pPr>
+              <w:cnfStyle w:val="000000000000" w:firstRow="0" w:lastRow="0" w:firstColumn="0" w:lastColumn="0" w:oddVBand="0" w:evenVBand="0" w:oddHBand="0" w:evenHBand="0" w:firstRowFirstColumn="0" w:firstRowLastColumn="0" w:lastRowFirstColumn="0" w:lastRowLastColumn="0"/>
+            </w:pPr>
+            <w:r>
+              <w:t>1</w:t>
+            </w:r>
+          </w:p>
+        </w:tc>
+        <w:tc>
+          <w:tcPr>
+            <w:tcW w:w="1660" w:type="dxa"/>
+            <w:vAlign w:val="center"/>
+          </w:tcPr>
+          <w:p>
+            <w:pPr>
+              <w:cnfStyle w:val="000000000000" w:firstRow="0" w:lastRow="0" w:firstColumn="0" w:lastColumn="0" w:oddVBand="0" w:evenVBand="0" w:oddHBand="0" w:evenHBand="0" w:firstRowFirstColumn="0" w:firstRowLastColumn="0" w:lastRowFirstColumn="0" w:lastRowLastColumn="0"/>
+              <w:rPr>
+                <w:lang w:val="sr-Cyrl-RS"/>
+              </w:rPr>
+            </w:pPr>
+            <w:r>
+              <w:rPr>
+                <w:rFonts w:ascii="Arial" w:hAnsi="Arial" w:cs="Arial"/>
+                <w:sz w:val="18"/>
+                <w:szCs w:val="18"/>
+              </w:rPr>
+              <w:t xml:space="preserve">value </w:t>
+            </w:r>
+            <w:r>
+              <w:rPr>
+                <w:rFonts w:ascii="Arial" w:hAnsi="Arial" w:cs="Arial"/>
+                <w:sz w:val="18"/>
+                <w:szCs w:val="18"/>
+              </w:rPr>
+              <w:t>→</w:t>
+            </w:r>
+          </w:p>
+        </w:tc>
+        <w:tc>
+          <w:tcPr>
+            <w:tcW w:w="4514" w:type="dxa"/>
+            <w:vAlign w:val="center"/>
+          </w:tcPr>
+          <w:p>
+            <w:pPr>
+              <w:cnfStyle w:val="000000000000" w:firstRow="0" w:lastRow="0" w:firstColumn="0" w:lastColumn="0" w:oddVBand="0" w:evenVBand="0" w:oddHBand="0" w:evenHBand="0" w:firstRowFirstColumn="0" w:firstRowLastColumn="0" w:lastRowFirstColumn="0" w:lastRowLastColumn="0"/>
+            </w:pPr>
+            <w:r>
+              <w:rPr>
+                <w:lang w:val="sr-Cyrl-RS"/>
+              </w:rPr>
+              <w:t xml:space="preserve">Релативан скок унапред уколико је објекат </w:t>
+            </w:r>
+            <w:r>
+              <w:rPr>
+                <w:lang w:val="sr-Cyrl-RS"/>
+              </w:rPr>
+              <w:t xml:space="preserve">на стеку </w:t>
+            </w:r>
+            <w:r>
+              <w:rPr>
+                <w:i/>
+                <w:iCs/>
+              </w:rPr>
+              <w:t>false</w:t>
+            </w:r>
+          </w:p>
+        </w:tc>
+      </w:tr>
+    </w:tbl>
+    <w:p>
+      <w:pPr>
+        <w:jc w:val="center"/>
+        <w:rPr>
+          <w:lang w:val="sr-Cyrl-RS"/>
+        </w:rPr>
+      </w:pPr>
+      <w:r>
+        <w:rPr>
+          <w:lang w:val="sr-Cyrl-RS"/>
+        </w:rPr>
+        <w:br/>
+      </w:r>
+      <w:r>
+        <w:rPr>
+          <w:lang w:val="sr-Cyrl-RS"/>
+        </w:rPr>
         <w:t>Када пише први параметар мисли се на скроз десни бајт, сваки следећи параметар се чита ка лево</w:t>
       </w:r>
       <w:r>
@@ -8123,7 +9343,7 @@
           <w:lang w:val="sr-Cyrl-RS"/>
         </w:rPr>
         <w:drawing>
-          <wp:inline distT="0" distB="0" distL="0" distR="0" wp14:anchorId="0F72925A" wp14:editId="3C8194D1">
+          <wp:inline distT="0" distB="0" distL="0" distR="0" wp14:anchorId="387510F9" wp14:editId="7E190562">
             <wp:extent cx="1771650" cy="571500"/>
             <wp:effectExtent l="19050" t="19050" r="19050" b="19050"/>
             <wp:docPr id="5" name="Picture 5"/>
@@ -11177,7 +12397,7 @@
           <w:rPr>
             <w:noProof/>
           </w:rPr>
-          <w:t>Процес компилације</w:t>
+          <w:t>Представљање инструкција</w:t>
         </w:r>
         <w:r>
           <w:rPr>

</xml_diff>

<commit_message>
Work, work, work... If statements, anonymous function values
</commit_message>
<xml_diff>
--- a/Blaze.docx
+++ b/Blaze.docx
@@ -304,7 +304,7 @@
           <w:r>
             <w:fldChar w:fldCharType="separate"/>
           </w:r>
-          <w:hyperlink w:anchor="_Toc150079619" w:history="1">
+          <w:hyperlink w:anchor="_Toc150098757" w:history="1">
             <w:r>
               <w:rPr>
                 <w:rStyle w:val="Hyperlink"/>
@@ -348,7 +348,7 @@
                 <w:noProof/>
                 <w:webHidden/>
               </w:rPr>
-              <w:instrText xml:space="preserve"> PAGEREF _Toc150079619 \h </w:instrText>
+              <w:instrText xml:space="preserve"> PAGEREF _Toc150098757 \h </w:instrText>
             </w:r>
             <w:r>
               <w:rPr>
@@ -392,7 +392,7 @@
               <w:lang w:val="en-GB" w:eastAsia="en-GB"/>
             </w:rPr>
           </w:pPr>
-          <w:hyperlink w:anchor="_Toc150079620" w:history="1">
+          <w:hyperlink w:anchor="_Toc150098758" w:history="1">
             <w:r>
               <w:rPr>
                 <w:rStyle w:val="Hyperlink"/>
@@ -436,7 +436,7 @@
                 <w:noProof/>
                 <w:webHidden/>
               </w:rPr>
-              <w:instrText xml:space="preserve"> PAGEREF _Toc150079620 \h </w:instrText>
+              <w:instrText xml:space="preserve"> PAGEREF _Toc150098758 \h </w:instrText>
             </w:r>
             <w:r>
               <w:rPr>
@@ -480,7 +480,7 @@
               <w:lang w:val="en-GB" w:eastAsia="en-GB"/>
             </w:rPr>
           </w:pPr>
-          <w:hyperlink w:anchor="_Toc150079621" w:history="1">
+          <w:hyperlink w:anchor="_Toc150098759" w:history="1">
             <w:r>
               <w:rPr>
                 <w:rStyle w:val="Hyperlink"/>
@@ -539,7 +539,7 @@
                 <w:noProof/>
                 <w:webHidden/>
               </w:rPr>
-              <w:instrText xml:space="preserve"> PAGEREF _Toc150079621 \h </w:instrText>
+              <w:instrText xml:space="preserve"> PAGEREF _Toc150098759 \h </w:instrText>
             </w:r>
             <w:r>
               <w:rPr>
@@ -583,7 +583,7 @@
               <w:lang w:val="en-GB" w:eastAsia="en-GB"/>
             </w:rPr>
           </w:pPr>
-          <w:hyperlink w:anchor="_Toc150079622" w:history="1">
+          <w:hyperlink w:anchor="_Toc150098760" w:history="1">
             <w:r>
               <w:rPr>
                 <w:rStyle w:val="Hyperlink"/>
@@ -627,7 +627,7 @@
                 <w:noProof/>
                 <w:webHidden/>
               </w:rPr>
-              <w:instrText xml:space="preserve"> PAGEREF _Toc150079622 \h </w:instrText>
+              <w:instrText xml:space="preserve"> PAGEREF _Toc150098760 \h </w:instrText>
             </w:r>
             <w:r>
               <w:rPr>
@@ -671,7 +671,7 @@
               <w:lang w:val="en-GB" w:eastAsia="en-GB"/>
             </w:rPr>
           </w:pPr>
-          <w:hyperlink w:anchor="_Toc150079623" w:history="1">
+          <w:hyperlink w:anchor="_Toc150098761" w:history="1">
             <w:r>
               <w:rPr>
                 <w:rStyle w:val="Hyperlink"/>
@@ -715,7 +715,7 @@
                 <w:noProof/>
                 <w:webHidden/>
               </w:rPr>
-              <w:instrText xml:space="preserve"> PAGEREF _Toc150079623 \h </w:instrText>
+              <w:instrText xml:space="preserve"> PAGEREF _Toc150098761 \h </w:instrText>
             </w:r>
             <w:r>
               <w:rPr>
@@ -759,7 +759,7 @@
               <w:lang w:val="en-GB" w:eastAsia="en-GB"/>
             </w:rPr>
           </w:pPr>
-          <w:hyperlink w:anchor="_Toc150079624" w:history="1">
+          <w:hyperlink w:anchor="_Toc150098762" w:history="1">
             <w:r>
               <w:rPr>
                 <w:rStyle w:val="Hyperlink"/>
@@ -803,7 +803,7 @@
                 <w:noProof/>
                 <w:webHidden/>
               </w:rPr>
-              <w:instrText xml:space="preserve"> PAGEREF _Toc150079624 \h </w:instrText>
+              <w:instrText xml:space="preserve"> PAGEREF _Toc150098762 \h </w:instrText>
             </w:r>
             <w:r>
               <w:rPr>
@@ -847,7 +847,7 @@
               <w:lang w:val="en-GB" w:eastAsia="en-GB"/>
             </w:rPr>
           </w:pPr>
-          <w:hyperlink w:anchor="_Toc150079625" w:history="1">
+          <w:hyperlink w:anchor="_Toc150098763" w:history="1">
             <w:r>
               <w:rPr>
                 <w:rStyle w:val="Hyperlink"/>
@@ -891,7 +891,7 @@
                 <w:noProof/>
                 <w:webHidden/>
               </w:rPr>
-              <w:instrText xml:space="preserve"> PAGEREF _Toc150079625 \h </w:instrText>
+              <w:instrText xml:space="preserve"> PAGEREF _Toc150098763 \h </w:instrText>
             </w:r>
             <w:r>
               <w:rPr>
@@ -935,7 +935,7 @@
               <w:lang w:val="en-GB" w:eastAsia="en-GB"/>
             </w:rPr>
           </w:pPr>
-          <w:hyperlink w:anchor="_Toc150079626" w:history="1">
+          <w:hyperlink w:anchor="_Toc150098764" w:history="1">
             <w:r>
               <w:rPr>
                 <w:rStyle w:val="Hyperlink"/>
@@ -979,7 +979,7 @@
                 <w:noProof/>
                 <w:webHidden/>
               </w:rPr>
-              <w:instrText xml:space="preserve"> PAGEREF _Toc150079626 \h </w:instrText>
+              <w:instrText xml:space="preserve"> PAGEREF _Toc150098764 \h </w:instrText>
             </w:r>
             <w:r>
               <w:rPr>
@@ -1023,7 +1023,7 @@
               <w:lang w:val="en-GB" w:eastAsia="en-GB"/>
             </w:rPr>
           </w:pPr>
-          <w:hyperlink w:anchor="_Toc150079627" w:history="1">
+          <w:hyperlink w:anchor="_Toc150098765" w:history="1">
             <w:r>
               <w:rPr>
                 <w:rStyle w:val="Hyperlink"/>
@@ -1067,7 +1067,7 @@
                 <w:noProof/>
                 <w:webHidden/>
               </w:rPr>
-              <w:instrText xml:space="preserve"> PAGEREF _Toc150079627 \h </w:instrText>
+              <w:instrText xml:space="preserve"> PAGEREF _Toc150098765 \h </w:instrText>
             </w:r>
             <w:r>
               <w:rPr>
@@ -1111,7 +1111,7 @@
               <w:lang w:val="en-GB" w:eastAsia="en-GB"/>
             </w:rPr>
           </w:pPr>
-          <w:hyperlink w:anchor="_Toc150079628" w:history="1">
+          <w:hyperlink w:anchor="_Toc150098766" w:history="1">
             <w:r>
               <w:rPr>
                 <w:rStyle w:val="Hyperlink"/>
@@ -1155,7 +1155,7 @@
                 <w:noProof/>
                 <w:webHidden/>
               </w:rPr>
-              <w:instrText xml:space="preserve"> PAGEREF _Toc150079628 \h </w:instrText>
+              <w:instrText xml:space="preserve"> PAGEREF _Toc150098766 \h </w:instrText>
             </w:r>
             <w:r>
               <w:rPr>
@@ -1175,7 +1175,7 @@
                 <w:noProof/>
                 <w:webHidden/>
               </w:rPr>
-              <w:t>7</w:t>
+              <w:t>8</w:t>
             </w:r>
             <w:r>
               <w:rPr>
@@ -1199,7 +1199,7 @@
               <w:lang w:val="en-GB" w:eastAsia="en-GB"/>
             </w:rPr>
           </w:pPr>
-          <w:hyperlink w:anchor="_Toc150079629" w:history="1">
+          <w:hyperlink w:anchor="_Toc150098767" w:history="1">
             <w:r>
               <w:rPr>
                 <w:rStyle w:val="Hyperlink"/>
@@ -1243,7 +1243,7 @@
                 <w:noProof/>
                 <w:webHidden/>
               </w:rPr>
-              <w:instrText xml:space="preserve"> PAGEREF _Toc150079629 \h </w:instrText>
+              <w:instrText xml:space="preserve"> PAGEREF _Toc150098767 \h </w:instrText>
             </w:r>
             <w:r>
               <w:rPr>
@@ -1263,7 +1263,7 @@
                 <w:noProof/>
                 <w:webHidden/>
               </w:rPr>
-              <w:t>7</w:t>
+              <w:t>8</w:t>
             </w:r>
             <w:r>
               <w:rPr>
@@ -1287,7 +1287,7 @@
               <w:lang w:val="en-GB" w:eastAsia="en-GB"/>
             </w:rPr>
           </w:pPr>
-          <w:hyperlink w:anchor="_Toc150079630" w:history="1">
+          <w:hyperlink w:anchor="_Toc150098768" w:history="1">
             <w:r>
               <w:rPr>
                 <w:rStyle w:val="Hyperlink"/>
@@ -1331,7 +1331,7 @@
                 <w:noProof/>
                 <w:webHidden/>
               </w:rPr>
-              <w:instrText xml:space="preserve"> PAGEREF _Toc150079630 \h </w:instrText>
+              <w:instrText xml:space="preserve"> PAGEREF _Toc150098768 \h </w:instrText>
             </w:r>
             <w:r>
               <w:rPr>
@@ -1351,7 +1351,7 @@
                 <w:noProof/>
                 <w:webHidden/>
               </w:rPr>
-              <w:t>8</w:t>
+              <w:t>9</w:t>
             </w:r>
             <w:r>
               <w:rPr>
@@ -1375,7 +1375,7 @@
               <w:lang w:val="en-GB" w:eastAsia="en-GB"/>
             </w:rPr>
           </w:pPr>
-          <w:hyperlink w:anchor="_Toc150079631" w:history="1">
+          <w:hyperlink w:anchor="_Toc150098769" w:history="1">
             <w:r>
               <w:rPr>
                 <w:rStyle w:val="Hyperlink"/>
@@ -1419,7 +1419,7 @@
                 <w:noProof/>
                 <w:webHidden/>
               </w:rPr>
-              <w:instrText xml:space="preserve"> PAGEREF _Toc150079631 \h </w:instrText>
+              <w:instrText xml:space="preserve"> PAGEREF _Toc150098769 \h </w:instrText>
             </w:r>
             <w:r>
               <w:rPr>
@@ -1439,7 +1439,7 @@
                 <w:noProof/>
                 <w:webHidden/>
               </w:rPr>
-              <w:t>9</w:t>
+              <w:t>10</w:t>
             </w:r>
             <w:r>
               <w:rPr>
@@ -1512,7 +1512,7 @@
         <w:t xml:space="preserve"> </w:t>
       </w:r>
       <w:bookmarkStart w:id="0" w:name="_Toc150028858"/>
-      <w:bookmarkStart w:id="1" w:name="_Toc150079619"/>
+      <w:bookmarkStart w:id="1" w:name="_Toc150098757"/>
       <w:r>
         <w:rPr>
           <w:lang w:val="sr-Cyrl-RS"/>
@@ -1718,7 +1718,19 @@
         <w:rPr>
           <w:lang w:val="sr-Cyrl-RS"/>
         </w:rPr>
-        <w:t>) помоћу ког прослеђује параметре инструкцијама.</w:t>
+        <w:t xml:space="preserve">) помоћу ког </w:t>
+      </w:r>
+      <w:r>
+        <w:rPr>
+          <w:lang w:val="sr-Cyrl-RS"/>
+        </w:rPr>
+        <w:t>извршава операције над објектима</w:t>
+      </w:r>
+      <w:r>
+        <w:rPr>
+          <w:lang w:val="sr-Cyrl-RS"/>
+        </w:rPr>
+        <w:t>.</w:t>
       </w:r>
     </w:p>
     <w:p>
@@ -1732,7 +1744,7 @@
         <w:t xml:space="preserve"> </w:t>
       </w:r>
       <w:bookmarkStart w:id="2" w:name="_Toc150028859"/>
-      <w:bookmarkStart w:id="3" w:name="_Toc150079620"/>
+      <w:bookmarkStart w:id="3" w:name="_Toc150098758"/>
       <w:r>
         <w:rPr>
           <w:lang w:val="sr-Cyrl-RS"/>
@@ -2126,16 +2138,6 @@
                       <w:szCs w:val="20"/>
                       <w:lang w:eastAsia="en-GB"/>
                     </w:rPr>
-                    <w:t xml:space="preserve">public </w:t>
-                  </w:r>
-                  <w:r>
-                    <w:rPr>
-                      <w:rFonts w:ascii="Courier New" w:eastAsia="Times New Roman" w:hAnsi="Courier New" w:cs="Courier New"/>
-                      <w:color w:val="7030A0"/>
-                      <w:sz w:val="20"/>
-                      <w:szCs w:val="20"/>
-                      <w:lang w:eastAsia="en-GB"/>
-                    </w:rPr>
                     <w:t>func</w:t>
                   </w:r>
                   <w:r>
@@ -2400,7 +2402,7 @@
         </w:rPr>
       </w:pPr>
       <w:bookmarkStart w:id="4" w:name="_Toc150028860"/>
-      <w:bookmarkStart w:id="5" w:name="_Toc150079621"/>
+      <w:bookmarkStart w:id="5" w:name="_Toc150098759"/>
       <w:r>
         <w:rPr>
           <w:lang w:val="sr-Cyrl-RS"/>
@@ -3278,7 +3280,7 @@
         </w:rPr>
       </w:pPr>
       <w:bookmarkStart w:id="6" w:name="_Toc150028861"/>
-      <w:bookmarkStart w:id="7" w:name="_Toc150079622"/>
+      <w:bookmarkStart w:id="7" w:name="_Toc150098760"/>
       <w:r>
         <w:rPr>
           <w:lang w:val="sr-Cyrl-RS"/>
@@ -3822,7 +3824,7 @@
         </w:rPr>
       </w:pPr>
       <w:bookmarkStart w:id="8" w:name="_Toc150028862"/>
-      <w:bookmarkStart w:id="9" w:name="_Toc150079623"/>
+      <w:bookmarkStart w:id="9" w:name="_Toc150098761"/>
       <w:r>
         <w:rPr>
           <w:lang w:val="sr-Cyrl-RS"/>
@@ -4217,7 +4219,7 @@
         </w:rPr>
       </w:pPr>
       <w:bookmarkStart w:id="10" w:name="_Toc150028863"/>
-      <w:bookmarkStart w:id="11" w:name="_Toc150079624"/>
+      <w:bookmarkStart w:id="11" w:name="_Toc150098762"/>
       <w:r>
         <w:rPr>
           <w:lang w:val="sr-Cyrl-RS"/>
@@ -4705,7 +4707,7 @@
         </w:rPr>
       </w:pPr>
       <w:bookmarkStart w:id="12" w:name="_Toc150028864"/>
-      <w:bookmarkStart w:id="13" w:name="_Toc150079625"/>
+      <w:bookmarkStart w:id="13" w:name="_Toc150098763"/>
       <w:r>
         <w:rPr>
           <w:lang w:val="sr-Cyrl-RS"/>
@@ -4756,7 +4758,7 @@
         </w:rPr>
       </w:pPr>
       <w:bookmarkStart w:id="14" w:name="_Toc150028865"/>
-      <w:bookmarkStart w:id="15" w:name="_Toc150079626"/>
+      <w:bookmarkStart w:id="15" w:name="_Toc150098764"/>
       <w:r>
         <w:rPr>
           <w:lang w:val="sr-Cyrl-RS"/>
@@ -5263,7 +5265,7 @@
         </w:rPr>
       </w:pPr>
       <w:bookmarkStart w:id="16" w:name="_Toc150028866"/>
-      <w:bookmarkStart w:id="17" w:name="_Toc150079627"/>
+      <w:bookmarkStart w:id="17" w:name="_Toc150098765"/>
       <w:r>
         <w:rPr>
           <w:lang w:val="sr-Cyrl-RS"/>
@@ -5273,6 +5275,13 @@
       </w:r>
       <w:bookmarkEnd w:id="16"/>
       <w:bookmarkEnd w:id="17"/>
+    </w:p>
+    <w:p>
+      <w:pPr>
+        <w:rPr>
+          <w:lang w:val="sr-Cyrl-RS"/>
+        </w:rPr>
+      </w:pPr>
     </w:p>
     <w:tbl>
       <w:tblPr>
@@ -6797,7 +6806,7 @@
             <w:pPr>
               <w:cnfStyle w:val="000000100000" w:firstRow="0" w:lastRow="0" w:firstColumn="0" w:lastColumn="0" w:oddVBand="0" w:evenVBand="0" w:oddHBand="1" w:evenHBand="0" w:firstRowFirstColumn="0" w:firstRowLastColumn="0" w:lastRowFirstColumn="0" w:lastRowLastColumn="0"/>
               <w:rPr>
-                <w:lang w:val="sr-Cyrl-RS"/>
+                <w:lang w:val="en-US"/>
               </w:rPr>
             </w:pPr>
             <w:r>
@@ -7314,7 +7323,33 @@
                 <w:sz w:val="18"/>
                 <w:szCs w:val="18"/>
               </w:rPr>
-              <w:t>argn, …, arg1</w:t>
+              <w:t>arg</w:t>
+            </w:r>
+            <w:r>
+              <w:rPr>
+                <w:rFonts w:ascii="Arial" w:hAnsi="Arial" w:cs="Arial"/>
+                <w:sz w:val="18"/>
+                <w:szCs w:val="18"/>
+                <w:vertAlign w:val="subscript"/>
+              </w:rPr>
+              <w:t>n</w:t>
+            </w:r>
+            <w:r>
+              <w:rPr>
+                <w:rFonts w:ascii="Arial" w:hAnsi="Arial" w:cs="Arial"/>
+                <w:sz w:val="18"/>
+                <w:szCs w:val="18"/>
+              </w:rPr>
+              <w:t>, …, arg</w:t>
+            </w:r>
+            <w:r>
+              <w:rPr>
+                <w:rFonts w:ascii="Arial" w:hAnsi="Arial" w:cs="Arial"/>
+                <w:sz w:val="18"/>
+                <w:szCs w:val="18"/>
+                <w:vertAlign w:val="subscript"/>
+              </w:rPr>
+              <w:t>1</w:t>
             </w:r>
             <w:r>
               <w:rPr>
@@ -8337,15 +8372,6 @@
     </w:tbl>
     <w:p>
       <w:pPr>
-        <w:jc w:val="center"/>
-        <w:rPr>
-          <w:lang w:val="sr-Cyrl-RS"/>
-        </w:rPr>
-      </w:pPr>
-    </w:p>
-    <w:p>
-      <w:pPr>
-        <w:jc w:val="center"/>
         <w:rPr>
           <w:lang w:val="sr-Cyrl-RS"/>
         </w:rPr>
@@ -8367,8 +8393,8 @@
         <w:gridCol w:w="565"/>
         <w:gridCol w:w="1253"/>
         <w:gridCol w:w="1358"/>
-        <w:gridCol w:w="1660"/>
-        <w:gridCol w:w="4514"/>
+        <w:gridCol w:w="1781"/>
+        <w:gridCol w:w="4393"/>
       </w:tblGrid>
       <w:tr>
         <w:trPr>
@@ -8453,7 +8479,7 @@
         </w:tc>
         <w:tc>
           <w:tcPr>
-            <w:tcW w:w="1660" w:type="dxa"/>
+            <w:tcW w:w="1781" w:type="dxa"/>
             <w:vAlign w:val="center"/>
           </w:tcPr>
           <w:p>
@@ -8473,7 +8499,7 @@
         </w:tc>
         <w:tc>
           <w:tcPr>
-            <w:tcW w:w="4514" w:type="dxa"/>
+            <w:tcW w:w="4393" w:type="dxa"/>
             <w:vAlign w:val="center"/>
           </w:tcPr>
           <w:p>
@@ -8500,11 +8526,9 @@
           <w:tcPr>
             <w:cnfStyle w:val="001000000000" w:firstRow="0" w:lastRow="0" w:firstColumn="1" w:lastColumn="0" w:oddVBand="0" w:evenVBand="0" w:oddHBand="0" w:evenHBand="0" w:firstRowFirstColumn="0" w:firstRowLastColumn="0" w:lastRowFirstColumn="0" w:lastRowLastColumn="0"/>
             <w:tcW w:w="565" w:type="dxa"/>
-          </w:tcPr>
-          <w:p>
-            <w:pPr>
-              <w:jc w:val="center"/>
-            </w:pPr>
+            <w:vAlign w:val="center"/>
+          </w:tcPr>
+          <w:p>
             <w:r>
               <w:t>18</w:t>
             </w:r>
@@ -8540,7 +8564,7 @@
         </w:tc>
         <w:tc>
           <w:tcPr>
-            <w:tcW w:w="1660" w:type="dxa"/>
+            <w:tcW w:w="1781" w:type="dxa"/>
             <w:vAlign w:val="center"/>
           </w:tcPr>
           <w:p>
@@ -8586,7 +8610,7 @@
         </w:tc>
         <w:tc>
           <w:tcPr>
-            <w:tcW w:w="4514" w:type="dxa"/>
+            <w:tcW w:w="4393" w:type="dxa"/>
             <w:vAlign w:val="center"/>
           </w:tcPr>
           <w:p>
@@ -8610,11 +8634,9 @@
           <w:tcPr>
             <w:cnfStyle w:val="001000000000" w:firstRow="0" w:lastRow="0" w:firstColumn="1" w:lastColumn="0" w:oddVBand="0" w:evenVBand="0" w:oddHBand="0" w:evenHBand="0" w:firstRowFirstColumn="0" w:firstRowLastColumn="0" w:lastRowFirstColumn="0" w:lastRowLastColumn="0"/>
             <w:tcW w:w="565" w:type="dxa"/>
-          </w:tcPr>
-          <w:p>
-            <w:pPr>
-              <w:jc w:val="center"/>
-            </w:pPr>
+            <w:vAlign w:val="center"/>
+          </w:tcPr>
+          <w:p>
             <w:r>
               <w:t>19</w:t>
             </w:r>
@@ -8650,7 +8672,7 @@
         </w:tc>
         <w:tc>
           <w:tcPr>
-            <w:tcW w:w="1660" w:type="dxa"/>
+            <w:tcW w:w="1781" w:type="dxa"/>
             <w:vAlign w:val="center"/>
           </w:tcPr>
           <w:p>
@@ -8688,7 +8710,7 @@
         </w:tc>
         <w:tc>
           <w:tcPr>
-            <w:tcW w:w="4514" w:type="dxa"/>
+            <w:tcW w:w="4393" w:type="dxa"/>
             <w:vAlign w:val="center"/>
           </w:tcPr>
           <w:p>
@@ -8715,11 +8737,9 @@
           <w:tcPr>
             <w:cnfStyle w:val="001000000000" w:firstRow="0" w:lastRow="0" w:firstColumn="1" w:lastColumn="0" w:oddVBand="0" w:evenVBand="0" w:oddHBand="0" w:evenHBand="0" w:firstRowFirstColumn="0" w:firstRowLastColumn="0" w:lastRowFirstColumn="0" w:lastRowLastColumn="0"/>
             <w:tcW w:w="565" w:type="dxa"/>
-          </w:tcPr>
-          <w:p>
-            <w:pPr>
-              <w:jc w:val="center"/>
-            </w:pPr>
+            <w:vAlign w:val="center"/>
+          </w:tcPr>
+          <w:p>
             <w:r>
               <w:t>1A</w:t>
             </w:r>
@@ -8755,7 +8775,7 @@
         </w:tc>
         <w:tc>
           <w:tcPr>
-            <w:tcW w:w="1660" w:type="dxa"/>
+            <w:tcW w:w="1781" w:type="dxa"/>
             <w:vAlign w:val="center"/>
           </w:tcPr>
           <w:p>
@@ -8793,7 +8813,7 @@
         </w:tc>
         <w:tc>
           <w:tcPr>
-            <w:tcW w:w="4514" w:type="dxa"/>
+            <w:tcW w:w="4393" w:type="dxa"/>
             <w:vAlign w:val="center"/>
           </w:tcPr>
           <w:p>
@@ -8817,11 +8837,9 @@
           <w:tcPr>
             <w:cnfStyle w:val="001000000000" w:firstRow="0" w:lastRow="0" w:firstColumn="1" w:lastColumn="0" w:oddVBand="0" w:evenVBand="0" w:oddHBand="0" w:evenHBand="0" w:firstRowFirstColumn="0" w:firstRowLastColumn="0" w:lastRowFirstColumn="0" w:lastRowLastColumn="0"/>
             <w:tcW w:w="565" w:type="dxa"/>
-          </w:tcPr>
-          <w:p>
-            <w:pPr>
-              <w:jc w:val="center"/>
-            </w:pPr>
+            <w:vAlign w:val="center"/>
+          </w:tcPr>
+          <w:p>
             <w:r>
               <w:t>1B</w:t>
             </w:r>
@@ -8857,7 +8875,7 @@
         </w:tc>
         <w:tc>
           <w:tcPr>
-            <w:tcW w:w="1660" w:type="dxa"/>
+            <w:tcW w:w="1781" w:type="dxa"/>
             <w:vAlign w:val="center"/>
           </w:tcPr>
           <w:p>
@@ -8911,7 +8929,7 @@
         </w:tc>
         <w:tc>
           <w:tcPr>
-            <w:tcW w:w="4514" w:type="dxa"/>
+            <w:tcW w:w="4393" w:type="dxa"/>
             <w:vAlign w:val="center"/>
           </w:tcPr>
           <w:p>
@@ -8938,11 +8956,9 @@
           <w:tcPr>
             <w:cnfStyle w:val="001000000000" w:firstRow="0" w:lastRow="0" w:firstColumn="1" w:lastColumn="0" w:oddVBand="0" w:evenVBand="0" w:oddHBand="0" w:evenHBand="0" w:firstRowFirstColumn="0" w:firstRowLastColumn="0" w:lastRowFirstColumn="0" w:lastRowLastColumn="0"/>
             <w:tcW w:w="565" w:type="dxa"/>
-          </w:tcPr>
-          <w:p>
-            <w:pPr>
-              <w:jc w:val="center"/>
-            </w:pPr>
+            <w:vAlign w:val="center"/>
+          </w:tcPr>
+          <w:p>
             <w:r>
               <w:t>1C</w:t>
             </w:r>
@@ -8978,7 +8994,7 @@
         </w:tc>
         <w:tc>
           <w:tcPr>
-            <w:tcW w:w="1660" w:type="dxa"/>
+            <w:tcW w:w="1781" w:type="dxa"/>
             <w:vAlign w:val="center"/>
           </w:tcPr>
           <w:p>
@@ -9000,7 +9016,7 @@
         </w:tc>
         <w:tc>
           <w:tcPr>
-            <w:tcW w:w="4514" w:type="dxa"/>
+            <w:tcW w:w="4393" w:type="dxa"/>
             <w:vAlign w:val="center"/>
           </w:tcPr>
           <w:p>
@@ -9024,11 +9040,9 @@
           <w:tcPr>
             <w:cnfStyle w:val="001000000000" w:firstRow="0" w:lastRow="0" w:firstColumn="1" w:lastColumn="0" w:oddVBand="0" w:evenVBand="0" w:oddHBand="0" w:evenHBand="0" w:firstRowFirstColumn="0" w:firstRowLastColumn="0" w:lastRowFirstColumn="0" w:lastRowLastColumn="0"/>
             <w:tcW w:w="565" w:type="dxa"/>
-          </w:tcPr>
-          <w:p>
-            <w:pPr>
-              <w:jc w:val="center"/>
-            </w:pPr>
+            <w:vAlign w:val="center"/>
+          </w:tcPr>
+          <w:p>
             <w:r>
               <w:t>1D</w:t>
             </w:r>
@@ -9064,7 +9078,7 @@
         </w:tc>
         <w:tc>
           <w:tcPr>
-            <w:tcW w:w="1660" w:type="dxa"/>
+            <w:tcW w:w="1781" w:type="dxa"/>
             <w:vAlign w:val="center"/>
           </w:tcPr>
           <w:p>
@@ -9086,7 +9100,7 @@
         </w:tc>
         <w:tc>
           <w:tcPr>
-            <w:tcW w:w="4514" w:type="dxa"/>
+            <w:tcW w:w="4393" w:type="dxa"/>
             <w:vAlign w:val="center"/>
           </w:tcPr>
           <w:p>
@@ -9113,11 +9127,9 @@
           <w:tcPr>
             <w:cnfStyle w:val="001000000000" w:firstRow="0" w:lastRow="0" w:firstColumn="1" w:lastColumn="0" w:oddVBand="0" w:evenVBand="0" w:oddHBand="0" w:evenHBand="0" w:firstRowFirstColumn="0" w:firstRowLastColumn="0" w:lastRowFirstColumn="0" w:lastRowLastColumn="0"/>
             <w:tcW w:w="565" w:type="dxa"/>
-          </w:tcPr>
-          <w:p>
-            <w:pPr>
-              <w:jc w:val="center"/>
-            </w:pPr>
+            <w:vAlign w:val="center"/>
+          </w:tcPr>
+          <w:p>
             <w:r>
               <w:t>1E</w:t>
             </w:r>
@@ -9153,7 +9165,7 @@
         </w:tc>
         <w:tc>
           <w:tcPr>
-            <w:tcW w:w="1660" w:type="dxa"/>
+            <w:tcW w:w="1781" w:type="dxa"/>
             <w:vAlign w:val="center"/>
           </w:tcPr>
           <w:p>
@@ -9183,7 +9195,7 @@
         </w:tc>
         <w:tc>
           <w:tcPr>
-            <w:tcW w:w="4514" w:type="dxa"/>
+            <w:tcW w:w="4393" w:type="dxa"/>
             <w:vAlign w:val="center"/>
           </w:tcPr>
           <w:p>
@@ -9212,11 +9224,9 @@
           <w:tcPr>
             <w:cnfStyle w:val="001000000000" w:firstRow="0" w:lastRow="0" w:firstColumn="1" w:lastColumn="0" w:oddVBand="0" w:evenVBand="0" w:oddHBand="0" w:evenHBand="0" w:firstRowFirstColumn="0" w:firstRowLastColumn="0" w:lastRowFirstColumn="0" w:lastRowLastColumn="0"/>
             <w:tcW w:w="565" w:type="dxa"/>
-          </w:tcPr>
-          <w:p>
-            <w:pPr>
-              <w:jc w:val="center"/>
-            </w:pPr>
+            <w:vAlign w:val="center"/>
+          </w:tcPr>
+          <w:p>
             <w:r>
               <w:t>1F</w:t>
             </w:r>
@@ -9252,7 +9262,7 @@
         </w:tc>
         <w:tc>
           <w:tcPr>
-            <w:tcW w:w="1660" w:type="dxa"/>
+            <w:tcW w:w="1781" w:type="dxa"/>
             <w:vAlign w:val="center"/>
           </w:tcPr>
           <w:p>
@@ -9282,7 +9292,7 @@
         </w:tc>
         <w:tc>
           <w:tcPr>
-            <w:tcW w:w="4514" w:type="dxa"/>
+            <w:tcW w:w="4393" w:type="dxa"/>
             <w:vAlign w:val="center"/>
           </w:tcPr>
           <w:p>
@@ -9308,6 +9318,262 @@
               </w:rPr>
               <w:t>false</w:t>
             </w:r>
+          </w:p>
+        </w:tc>
+      </w:tr>
+      <w:tr>
+        <w:trPr>
+          <w:cnfStyle w:val="000000100000" w:firstRow="0" w:lastRow="0" w:firstColumn="0" w:lastColumn="0" w:oddVBand="0" w:evenVBand="0" w:oddHBand="1" w:evenHBand="0" w:firstRowFirstColumn="0" w:firstRowLastColumn="0" w:lastRowFirstColumn="0" w:lastRowLastColumn="0"/>
+        </w:trPr>
+        <w:tc>
+          <w:tcPr>
+            <w:cnfStyle w:val="001000000000" w:firstRow="0" w:lastRow="0" w:firstColumn="1" w:lastColumn="0" w:oddVBand="0" w:evenVBand="0" w:oddHBand="0" w:evenHBand="0" w:firstRowFirstColumn="0" w:firstRowLastColumn="0" w:lastRowFirstColumn="0" w:lastRowLastColumn="0"/>
+            <w:tcW w:w="565" w:type="dxa"/>
+            <w:vAlign w:val="center"/>
+          </w:tcPr>
+          <w:p>
+            <w:r>
+              <w:t>20</w:t>
+            </w:r>
+          </w:p>
+        </w:tc>
+        <w:tc>
+          <w:tcPr>
+            <w:tcW w:w="1253" w:type="dxa"/>
+            <w:vAlign w:val="center"/>
+          </w:tcPr>
+          <w:p>
+            <w:pPr>
+              <w:cnfStyle w:val="000000100000" w:firstRow="0" w:lastRow="0" w:firstColumn="0" w:lastColumn="0" w:oddVBand="0" w:evenVBand="0" w:oddHBand="1" w:evenHBand="0" w:firstRowFirstColumn="0" w:firstRowLastColumn="0" w:lastRowFirstColumn="0" w:lastRowLastColumn="0"/>
+            </w:pPr>
+            <w:r>
+              <w:t>DUP</w:t>
+            </w:r>
+          </w:p>
+        </w:tc>
+        <w:tc>
+          <w:tcPr>
+            <w:tcW w:w="1358" w:type="dxa"/>
+            <w:vAlign w:val="center"/>
+          </w:tcPr>
+          <w:p>
+            <w:pPr>
+              <w:cnfStyle w:val="000000100000" w:firstRow="0" w:lastRow="0" w:firstColumn="0" w:lastColumn="0" w:oddVBand="0" w:evenVBand="0" w:oddHBand="1" w:evenHBand="0" w:firstRowFirstColumn="0" w:firstRowLastColumn="0" w:lastRowFirstColumn="0" w:lastRowLastColumn="0"/>
+            </w:pPr>
+            <w:r>
+              <w:t>1</w:t>
+            </w:r>
+          </w:p>
+        </w:tc>
+        <w:tc>
+          <w:tcPr>
+            <w:tcW w:w="1781" w:type="dxa"/>
+            <w:vAlign w:val="center"/>
+          </w:tcPr>
+          <w:p>
+            <w:pPr>
+              <w:cnfStyle w:val="000000100000" w:firstRow="0" w:lastRow="0" w:firstColumn="0" w:lastColumn="0" w:oddVBand="0" w:evenVBand="0" w:oddHBand="1" w:evenHBand="0" w:firstRowFirstColumn="0" w:firstRowLastColumn="0" w:lastRowFirstColumn="0" w:lastRowLastColumn="0"/>
+              <w:rPr>
+                <w:rFonts w:ascii="Arial" w:hAnsi="Arial" w:cs="Arial"/>
+                <w:sz w:val="18"/>
+                <w:szCs w:val="18"/>
+              </w:rPr>
+            </w:pPr>
+            <w:r>
+              <w:rPr>
+                <w:rFonts w:ascii="Arial" w:hAnsi="Arial" w:cs="Arial"/>
+                <w:sz w:val="18"/>
+                <w:szCs w:val="18"/>
+              </w:rPr>
+              <w:t xml:space="preserve">value </w:t>
+            </w:r>
+            <w:r>
+              <w:rPr>
+                <w:rFonts w:ascii="Arial" w:hAnsi="Arial" w:cs="Arial"/>
+                <w:sz w:val="18"/>
+                <w:szCs w:val="18"/>
+              </w:rPr>
+              <w:t>→</w:t>
+            </w:r>
+            <w:r>
+              <w:rPr>
+                <w:rFonts w:ascii="Arial" w:hAnsi="Arial" w:cs="Arial"/>
+                <w:sz w:val="18"/>
+                <w:szCs w:val="18"/>
+              </w:rPr>
+              <w:t xml:space="preserve"> value*arg</w:t>
+            </w:r>
+            <w:r>
+              <w:rPr>
+                <w:rFonts w:ascii="Arial" w:hAnsi="Arial" w:cs="Arial"/>
+                <w:sz w:val="18"/>
+                <w:szCs w:val="18"/>
+                <w:vertAlign w:val="subscript"/>
+              </w:rPr>
+              <w:t>1</w:t>
+            </w:r>
+            <w:r>
+              <w:rPr>
+                <w:rFonts w:ascii="Arial" w:hAnsi="Arial" w:cs="Arial"/>
+                <w:sz w:val="18"/>
+                <w:szCs w:val="18"/>
+              </w:rPr>
+              <w:t xml:space="preserve"> </w:t>
+            </w:r>
+          </w:p>
+        </w:tc>
+        <w:tc>
+          <w:tcPr>
+            <w:tcW w:w="4393" w:type="dxa"/>
+            <w:vAlign w:val="center"/>
+          </w:tcPr>
+          <w:p>
+            <w:pPr>
+              <w:cnfStyle w:val="000000100000" w:firstRow="0" w:lastRow="0" w:firstColumn="0" w:lastColumn="0" w:oddVBand="0" w:evenVBand="0" w:oddHBand="1" w:evenHBand="0" w:firstRowFirstColumn="0" w:firstRowLastColumn="0" w:lastRowFirstColumn="0" w:lastRowLastColumn="0"/>
+            </w:pPr>
+            <w:r>
+              <w:rPr>
+                <w:lang w:val="sr-Cyrl-RS"/>
+              </w:rPr>
+              <w:t xml:space="preserve">Направи </w:t>
+            </w:r>
+            <w:r>
+              <w:t>#arg</w:t>
+            </w:r>
+            <w:r>
+              <w:rPr>
+                <w:vertAlign w:val="subscript"/>
+              </w:rPr>
+              <w:t>1</w:t>
+            </w:r>
+            <w:r>
+              <w:rPr>
+                <w:lang w:val="sr-Cyrl-RS"/>
+              </w:rPr>
+              <w:t xml:space="preserve"> копија објекта на врху стека</w:t>
+            </w:r>
+          </w:p>
+        </w:tc>
+      </w:tr>
+      <w:tr>
+        <w:tc>
+          <w:tcPr>
+            <w:cnfStyle w:val="001000000000" w:firstRow="0" w:lastRow="0" w:firstColumn="1" w:lastColumn="0" w:oddVBand="0" w:evenVBand="0" w:oddHBand="0" w:evenHBand="0" w:firstRowFirstColumn="0" w:firstRowLastColumn="0" w:lastRowFirstColumn="0" w:lastRowLastColumn="0"/>
+            <w:tcW w:w="565" w:type="dxa"/>
+            <w:vAlign w:val="center"/>
+          </w:tcPr>
+          <w:p>
+            <w:r>
+              <w:t>21</w:t>
+            </w:r>
+          </w:p>
+        </w:tc>
+        <w:tc>
+          <w:tcPr>
+            <w:tcW w:w="1253" w:type="dxa"/>
+            <w:vAlign w:val="center"/>
+          </w:tcPr>
+          <w:p>
+            <w:pPr>
+              <w:cnfStyle w:val="000000000000" w:firstRow="0" w:lastRow="0" w:firstColumn="0" w:lastColumn="0" w:oddVBand="0" w:evenVBand="0" w:oddHBand="0" w:evenHBand="0" w:firstRowFirstColumn="0" w:firstRowLastColumn="0" w:lastRowFirstColumn="0" w:lastRowLastColumn="0"/>
+            </w:pPr>
+            <w:r>
+              <w:t>VARARGS</w:t>
+            </w:r>
+          </w:p>
+        </w:tc>
+        <w:tc>
+          <w:tcPr>
+            <w:tcW w:w="1358" w:type="dxa"/>
+            <w:vAlign w:val="center"/>
+          </w:tcPr>
+          <w:p>
+            <w:pPr>
+              <w:cnfStyle w:val="000000000000" w:firstRow="0" w:lastRow="0" w:firstColumn="0" w:lastColumn="0" w:oddVBand="0" w:evenVBand="0" w:oddHBand="0" w:evenHBand="0" w:firstRowFirstColumn="0" w:firstRowLastColumn="0" w:lastRowFirstColumn="0" w:lastRowLastColumn="0"/>
+            </w:pPr>
+            <w:r>
+              <w:t>1</w:t>
+            </w:r>
+          </w:p>
+        </w:tc>
+        <w:tc>
+          <w:tcPr>
+            <w:tcW w:w="1781" w:type="dxa"/>
+            <w:vAlign w:val="center"/>
+          </w:tcPr>
+          <w:p>
+            <w:pPr>
+              <w:cnfStyle w:val="000000000000" w:firstRow="0" w:lastRow="0" w:firstColumn="0" w:lastColumn="0" w:oddVBand="0" w:evenVBand="0" w:oddHBand="0" w:evenHBand="0" w:firstRowFirstColumn="0" w:firstRowLastColumn="0" w:lastRowFirstColumn="0" w:lastRowLastColumn="0"/>
+              <w:rPr>
+                <w:rFonts w:ascii="Arial" w:hAnsi="Arial" w:cs="Arial"/>
+                <w:sz w:val="18"/>
+                <w:szCs w:val="18"/>
+              </w:rPr>
+            </w:pPr>
+            <w:r>
+              <w:rPr>
+                <w:rFonts w:ascii="Arial" w:hAnsi="Arial" w:cs="Arial"/>
+                <w:sz w:val="18"/>
+                <w:szCs w:val="18"/>
+              </w:rPr>
+              <w:t>value</w:t>
+            </w:r>
+            <w:r>
+              <w:rPr>
+                <w:rFonts w:ascii="Arial" w:hAnsi="Arial" w:cs="Arial"/>
+                <w:sz w:val="18"/>
+                <w:szCs w:val="18"/>
+                <w:vertAlign w:val="subscript"/>
+              </w:rPr>
+              <w:t>n</w:t>
+            </w:r>
+            <w:r>
+              <w:rPr>
+                <w:rFonts w:ascii="Arial" w:hAnsi="Arial" w:cs="Arial"/>
+                <w:sz w:val="18"/>
+                <w:szCs w:val="18"/>
+              </w:rPr>
+              <w:t xml:space="preserve"> … value</w:t>
+            </w:r>
+            <w:r>
+              <w:rPr>
+                <w:rFonts w:ascii="Arial" w:hAnsi="Arial" w:cs="Arial"/>
+                <w:sz w:val="18"/>
+                <w:szCs w:val="18"/>
+                <w:vertAlign w:val="subscript"/>
+              </w:rPr>
+              <w:t>1</w:t>
+            </w:r>
+            <w:r>
+              <w:rPr>
+                <w:rFonts w:ascii="Arial" w:hAnsi="Arial" w:cs="Arial"/>
+                <w:sz w:val="18"/>
+                <w:szCs w:val="18"/>
+              </w:rPr>
+              <w:t xml:space="preserve"> </w:t>
+            </w:r>
+            <w:r>
+              <w:rPr>
+                <w:rFonts w:ascii="Arial" w:hAnsi="Arial" w:cs="Arial"/>
+                <w:sz w:val="18"/>
+                <w:szCs w:val="18"/>
+              </w:rPr>
+              <w:t>→</w:t>
+            </w:r>
+          </w:p>
+        </w:tc>
+        <w:tc>
+          <w:tcPr>
+            <w:tcW w:w="4393" w:type="dxa"/>
+            <w:vAlign w:val="center"/>
+          </w:tcPr>
+          <w:p>
+            <w:pPr>
+              <w:cnfStyle w:val="000000000000" w:firstRow="0" w:lastRow="0" w:firstColumn="0" w:lastColumn="0" w:oddVBand="0" w:evenVBand="0" w:oddHBand="0" w:evenHBand="0" w:firstRowFirstColumn="0" w:firstRowLastColumn="0" w:lastRowFirstColumn="0" w:lastRowLastColumn="0"/>
+              <w:rPr>
+                <w:lang w:val="sr-Cyrl-RS"/>
+              </w:rPr>
+            </w:pPr>
           </w:p>
         </w:tc>
       </w:tr>
@@ -9409,7 +9675,7 @@
           <w:lang w:val="sr-Cyrl-RS"/>
         </w:rPr>
       </w:pPr>
-      <w:bookmarkStart w:id="18" w:name="_Toc150079628"/>
+      <w:bookmarkStart w:id="18" w:name="_Toc150098766"/>
       <w:r>
         <w:rPr>
           <w:lang w:val="sr-Cyrl-RS"/>
@@ -9523,7 +9789,7 @@
           <w:lang w:val="sr-Cyrl-RS"/>
         </w:rPr>
       </w:pPr>
-      <w:bookmarkStart w:id="19" w:name="_Toc150079629"/>
+      <w:bookmarkStart w:id="19" w:name="_Toc150098767"/>
       <w:r>
         <w:rPr>
           <w:lang w:val="sr-Cyrl-RS"/>
@@ -10632,7 +10898,7 @@
           <w:lang w:val="sr-Cyrl-RS"/>
         </w:rPr>
       </w:pPr>
-      <w:bookmarkStart w:id="20" w:name="_Toc150079630"/>
+      <w:bookmarkStart w:id="20" w:name="_Toc150098768"/>
       <w:r>
         <w:rPr>
           <w:lang w:val="sr-Cyrl-RS"/>
@@ -12089,7 +12355,7 @@
           <w:lang w:val="sr-Cyrl-RS"/>
         </w:rPr>
       </w:pPr>
-      <w:bookmarkStart w:id="21" w:name="_Toc150079631"/>
+      <w:bookmarkStart w:id="21" w:name="_Toc150098769"/>
       <w:r>
         <w:rPr>
           <w:lang w:val="sr-Cyrl-RS"/>

</xml_diff>

<commit_message>
Add AND, OR instructions
</commit_message>
<xml_diff>
--- a/Blaze.docx
+++ b/Blaze.docx
@@ -1482,6 +1482,7 @@
     </w:p>
     <w:p>
       <w:pPr>
+        <w:ind w:left="-340"/>
         <w:jc w:val="center"/>
         <w:rPr>
           <w:color w:val="2F5496" w:themeColor="accent1" w:themeShade="BF"/>
@@ -8408,7 +8409,7 @@
     <w:tbl>
       <w:tblPr>
         <w:tblStyle w:val="PlainTable1"/>
-        <w:tblW w:w="0" w:type="auto"/>
+        <w:tblW w:w="9776" w:type="dxa"/>
         <w:tblLook w:val="04A0" w:firstRow="1" w:lastRow="0" w:firstColumn="1" w:lastColumn="0" w:noHBand="0" w:noVBand="1"/>
       </w:tblPr>
       <w:tblGrid>
@@ -8416,7 +8417,7 @@
         <w:gridCol w:w="1253"/>
         <w:gridCol w:w="1358"/>
         <w:gridCol w:w="1922"/>
-        <w:gridCol w:w="4252"/>
+        <w:gridCol w:w="4678"/>
       </w:tblGrid>
       <w:tr>
         <w:trPr>
@@ -8521,7 +8522,7 @@
         </w:tc>
         <w:tc>
           <w:tcPr>
-            <w:tcW w:w="4252" w:type="dxa"/>
+            <w:tcW w:w="4678" w:type="dxa"/>
             <w:vAlign w:val="center"/>
           </w:tcPr>
           <w:p>
@@ -8624,7 +8625,7 @@
         </w:tc>
         <w:tc>
           <w:tcPr>
-            <w:tcW w:w="4252" w:type="dxa"/>
+            <w:tcW w:w="4678" w:type="dxa"/>
             <w:vAlign w:val="center"/>
           </w:tcPr>
           <w:p>
@@ -8724,7 +8725,7 @@
         </w:tc>
         <w:tc>
           <w:tcPr>
-            <w:tcW w:w="4252" w:type="dxa"/>
+            <w:tcW w:w="4678" w:type="dxa"/>
             <w:vAlign w:val="center"/>
           </w:tcPr>
           <w:p>
@@ -8827,7 +8828,7 @@
         </w:tc>
         <w:tc>
           <w:tcPr>
-            <w:tcW w:w="4252" w:type="dxa"/>
+            <w:tcW w:w="4678" w:type="dxa"/>
             <w:vAlign w:val="center"/>
           </w:tcPr>
           <w:p>
@@ -8927,7 +8928,7 @@
         </w:tc>
         <w:tc>
           <w:tcPr>
-            <w:tcW w:w="4252" w:type="dxa"/>
+            <w:tcW w:w="4678" w:type="dxa"/>
             <w:vAlign w:val="center"/>
           </w:tcPr>
           <w:p>
@@ -9014,7 +9015,7 @@
         </w:tc>
         <w:tc>
           <w:tcPr>
-            <w:tcW w:w="4252" w:type="dxa"/>
+            <w:tcW w:w="4678" w:type="dxa"/>
             <w:vAlign w:val="center"/>
           </w:tcPr>
           <w:p>
@@ -9098,7 +9099,7 @@
         </w:tc>
         <w:tc>
           <w:tcPr>
-            <w:tcW w:w="4252" w:type="dxa"/>
+            <w:tcW w:w="4678" w:type="dxa"/>
             <w:vAlign w:val="center"/>
           </w:tcPr>
           <w:p>
@@ -9193,7 +9194,7 @@
         </w:tc>
         <w:tc>
           <w:tcPr>
-            <w:tcW w:w="4252" w:type="dxa"/>
+            <w:tcW w:w="4678" w:type="dxa"/>
             <w:vAlign w:val="center"/>
           </w:tcPr>
           <w:p>
@@ -9290,7 +9291,7 @@
         </w:tc>
         <w:tc>
           <w:tcPr>
-            <w:tcW w:w="4252" w:type="dxa"/>
+            <w:tcW w:w="4678" w:type="dxa"/>
             <w:vAlign w:val="center"/>
           </w:tcPr>
           <w:p>
@@ -9339,7 +9340,7 @@
               <w:cnfStyle w:val="000000100000" w:firstRow="0" w:lastRow="0" w:firstColumn="0" w:lastColumn="0" w:oddVBand="0" w:evenVBand="0" w:oddHBand="1" w:evenHBand="0" w:firstRowFirstColumn="0" w:firstRowLastColumn="0" w:lastRowFirstColumn="0" w:lastRowLastColumn="0"/>
             </w:pPr>
             <w:r>
-              <w:t>DUP</w:t>
+              <w:t>OR</w:t>
             </w:r>
           </w:p>
         </w:tc>
@@ -9353,7 +9354,7 @@
               <w:cnfStyle w:val="000000100000" w:firstRow="0" w:lastRow="0" w:firstColumn="0" w:lastColumn="0" w:oddVBand="0" w:evenVBand="0" w:oddHBand="1" w:evenHBand="0" w:firstRowFirstColumn="0" w:firstRowLastColumn="0" w:lastRowFirstColumn="0" w:lastRowLastColumn="0"/>
             </w:pPr>
             <w:r>
-              <w:t>1</w:t>
+              <w:t>0</w:t>
             </w:r>
           </w:p>
         </w:tc>
@@ -9377,7 +9378,7 @@
                 <w:sz w:val="18"/>
                 <w:szCs w:val="18"/>
               </w:rPr>
-              <w:t xml:space="preserve">value </w:t>
+              <w:t xml:space="preserve">left, right </w:t>
             </w:r>
             <w:r>
               <w:rPr>
@@ -9393,179 +9394,127 @@
                 <w:sz w:val="18"/>
                 <w:szCs w:val="18"/>
               </w:rPr>
-              <w:t xml:space="preserve"> value*arg</w:t>
-            </w:r>
-            <w:r>
+              <w:t xml:space="preserve"> result</w:t>
+            </w:r>
+          </w:p>
+        </w:tc>
+        <w:tc>
+          <w:tcPr>
+            <w:tcW w:w="4678" w:type="dxa"/>
+            <w:vAlign w:val="center"/>
+          </w:tcPr>
+          <w:p>
+            <w:pPr>
+              <w:cnfStyle w:val="000000100000" w:firstRow="0" w:lastRow="0" w:firstColumn="0" w:lastColumn="0" w:oddVBand="0" w:evenVBand="0" w:oddHBand="1" w:evenHBand="0" w:firstRowFirstColumn="0" w:firstRowLastColumn="0" w:lastRowFirstColumn="0" w:lastRowLastColumn="0"/>
+              <w:rPr>
+                <w:lang w:val="sr-Cyrl-RS"/>
+              </w:rPr>
+            </w:pPr>
+            <w:r>
+              <w:rPr>
+                <w:lang w:val="sr-Cyrl-RS"/>
+              </w:rPr>
+              <w:t>Изврши логичку ИЛИ операцију на два објекта</w:t>
+            </w:r>
+          </w:p>
+        </w:tc>
+      </w:tr>
+      <w:tr>
+        <w:tc>
+          <w:tcPr>
+            <w:cnfStyle w:val="001000000000" w:firstRow="0" w:lastRow="0" w:firstColumn="1" w:lastColumn="0" w:oddVBand="0" w:evenVBand="0" w:oddHBand="0" w:evenHBand="0" w:firstRowFirstColumn="0" w:firstRowLastColumn="0" w:lastRowFirstColumn="0" w:lastRowLastColumn="0"/>
+            <w:tcW w:w="565" w:type="dxa"/>
+            <w:vAlign w:val="center"/>
+          </w:tcPr>
+          <w:p>
+            <w:r>
+              <w:t>21</w:t>
+            </w:r>
+          </w:p>
+        </w:tc>
+        <w:tc>
+          <w:tcPr>
+            <w:tcW w:w="1253" w:type="dxa"/>
+            <w:vAlign w:val="center"/>
+          </w:tcPr>
+          <w:p>
+            <w:pPr>
+              <w:cnfStyle w:val="000000000000" w:firstRow="0" w:lastRow="0" w:firstColumn="0" w:lastColumn="0" w:oddVBand="0" w:evenVBand="0" w:oddHBand="0" w:evenHBand="0" w:firstRowFirstColumn="0" w:firstRowLastColumn="0" w:lastRowFirstColumn="0" w:lastRowLastColumn="0"/>
+            </w:pPr>
+            <w:r>
+              <w:t>AND</w:t>
+            </w:r>
+          </w:p>
+        </w:tc>
+        <w:tc>
+          <w:tcPr>
+            <w:tcW w:w="1358" w:type="dxa"/>
+            <w:vAlign w:val="center"/>
+          </w:tcPr>
+          <w:p>
+            <w:pPr>
+              <w:cnfStyle w:val="000000000000" w:firstRow="0" w:lastRow="0" w:firstColumn="0" w:lastColumn="0" w:oddVBand="0" w:evenVBand="0" w:oddHBand="0" w:evenHBand="0" w:firstRowFirstColumn="0" w:firstRowLastColumn="0" w:lastRowFirstColumn="0" w:lastRowLastColumn="0"/>
+            </w:pPr>
+            <w:r>
+              <w:t>0</w:t>
+            </w:r>
+          </w:p>
+        </w:tc>
+        <w:tc>
+          <w:tcPr>
+            <w:tcW w:w="1922" w:type="dxa"/>
+            <w:vAlign w:val="center"/>
+          </w:tcPr>
+          <w:p>
+            <w:pPr>
+              <w:cnfStyle w:val="000000000000" w:firstRow="0" w:lastRow="0" w:firstColumn="0" w:lastColumn="0" w:oddVBand="0" w:evenVBand="0" w:oddHBand="0" w:evenHBand="0" w:firstRowFirstColumn="0" w:firstRowLastColumn="0" w:lastRowFirstColumn="0" w:lastRowLastColumn="0"/>
               <w:rPr>
                 <w:rFonts w:ascii="Arial" w:hAnsi="Arial" w:cs="Arial"/>
                 <w:sz w:val="18"/>
                 <w:szCs w:val="18"/>
-                <w:vertAlign w:val="subscript"/>
-              </w:rPr>
-              <w:t>1</w:t>
-            </w:r>
+              </w:rPr>
+            </w:pPr>
             <w:r>
               <w:rPr>
                 <w:rFonts w:ascii="Arial" w:hAnsi="Arial" w:cs="Arial"/>
                 <w:sz w:val="18"/>
                 <w:szCs w:val="18"/>
               </w:rPr>
-              <w:t xml:space="preserve"> </w:t>
-            </w:r>
-          </w:p>
-        </w:tc>
-        <w:tc>
-          <w:tcPr>
-            <w:tcW w:w="4252" w:type="dxa"/>
-            <w:vAlign w:val="center"/>
-          </w:tcPr>
-          <w:p>
-            <w:pPr>
-              <w:cnfStyle w:val="000000100000" w:firstRow="0" w:lastRow="0" w:firstColumn="0" w:lastColumn="0" w:oddVBand="0" w:evenVBand="0" w:oddHBand="1" w:evenHBand="0" w:firstRowFirstColumn="0" w:firstRowLastColumn="0" w:lastRowFirstColumn="0" w:lastRowLastColumn="0"/>
-            </w:pPr>
-            <w:r>
-              <w:rPr>
-                <w:lang w:val="sr-Cyrl-RS"/>
-              </w:rPr>
-              <w:t xml:space="preserve">Направи </w:t>
-            </w:r>
-            <w:r>
-              <w:t>#arg</w:t>
-            </w:r>
-            <w:r>
-              <w:rPr>
-                <w:vertAlign w:val="subscript"/>
-              </w:rPr>
-              <w:t>1</w:t>
-            </w:r>
-            <w:r>
-              <w:rPr>
-                <w:lang w:val="sr-Cyrl-RS"/>
-              </w:rPr>
-              <w:t xml:space="preserve"> копија објекта на врху стека</w:t>
-            </w:r>
-          </w:p>
-        </w:tc>
-      </w:tr>
-      <w:tr>
-        <w:tc>
-          <w:tcPr>
-            <w:cnfStyle w:val="001000000000" w:firstRow="0" w:lastRow="0" w:firstColumn="1" w:lastColumn="0" w:oddVBand="0" w:evenVBand="0" w:oddHBand="0" w:evenHBand="0" w:firstRowFirstColumn="0" w:firstRowLastColumn="0" w:lastRowFirstColumn="0" w:lastRowLastColumn="0"/>
-            <w:tcW w:w="565" w:type="dxa"/>
-            <w:vAlign w:val="center"/>
-          </w:tcPr>
-          <w:p>
-            <w:r>
-              <w:t>21</w:t>
-            </w:r>
-          </w:p>
-        </w:tc>
-        <w:tc>
-          <w:tcPr>
-            <w:tcW w:w="1253" w:type="dxa"/>
-            <w:vAlign w:val="center"/>
-          </w:tcPr>
-          <w:p>
-            <w:pPr>
-              <w:cnfStyle w:val="000000000000" w:firstRow="0" w:lastRow="0" w:firstColumn="0" w:lastColumn="0" w:oddVBand="0" w:evenVBand="0" w:oddHBand="0" w:evenHBand="0" w:firstRowFirstColumn="0" w:firstRowLastColumn="0" w:lastRowFirstColumn="0" w:lastRowLastColumn="0"/>
-            </w:pPr>
-            <w:r>
-              <w:t>VARARGS</w:t>
-            </w:r>
-          </w:p>
-        </w:tc>
-        <w:tc>
-          <w:tcPr>
-            <w:tcW w:w="1358" w:type="dxa"/>
-            <w:vAlign w:val="center"/>
-          </w:tcPr>
-          <w:p>
-            <w:pPr>
-              <w:cnfStyle w:val="000000000000" w:firstRow="0" w:lastRow="0" w:firstColumn="0" w:lastColumn="0" w:oddVBand="0" w:evenVBand="0" w:oddHBand="0" w:evenHBand="0" w:firstRowFirstColumn="0" w:firstRowLastColumn="0" w:lastRowFirstColumn="0" w:lastRowLastColumn="0"/>
-            </w:pPr>
-            <w:r>
-              <w:t>1</w:t>
-            </w:r>
-          </w:p>
-        </w:tc>
-        <w:tc>
-          <w:tcPr>
-            <w:tcW w:w="1922" w:type="dxa"/>
-            <w:vAlign w:val="center"/>
-          </w:tcPr>
-          <w:p>
-            <w:pPr>
-              <w:cnfStyle w:val="000000000000" w:firstRow="0" w:lastRow="0" w:firstColumn="0" w:lastColumn="0" w:oddVBand="0" w:evenVBand="0" w:oddHBand="0" w:evenHBand="0" w:firstRowFirstColumn="0" w:firstRowLastColumn="0" w:lastRowFirstColumn="0" w:lastRowLastColumn="0"/>
+              <w:t xml:space="preserve">left, right </w:t>
+            </w:r>
+            <w:r>
               <w:rPr>
                 <w:rFonts w:ascii="Arial" w:hAnsi="Arial" w:cs="Arial"/>
                 <w:sz w:val="18"/>
                 <w:szCs w:val="18"/>
               </w:rPr>
-            </w:pPr>
+              <w:t>→</w:t>
+            </w:r>
             <w:r>
               <w:rPr>
                 <w:rFonts w:ascii="Arial" w:hAnsi="Arial" w:cs="Arial"/>
                 <w:sz w:val="18"/>
                 <w:szCs w:val="18"/>
               </w:rPr>
-              <w:t>value</w:t>
-            </w:r>
-            <w:r>
-              <w:rPr>
-                <w:rFonts w:ascii="Arial" w:hAnsi="Arial" w:cs="Arial"/>
-                <w:sz w:val="18"/>
-                <w:szCs w:val="18"/>
-                <w:vertAlign w:val="subscript"/>
-              </w:rPr>
-              <w:t>n</w:t>
-            </w:r>
-            <w:r>
-              <w:rPr>
-                <w:rFonts w:ascii="Arial" w:hAnsi="Arial" w:cs="Arial"/>
-                <w:sz w:val="18"/>
-                <w:szCs w:val="18"/>
-              </w:rPr>
-              <w:t xml:space="preserve"> … value</w:t>
-            </w:r>
-            <w:r>
-              <w:rPr>
-                <w:rFonts w:ascii="Arial" w:hAnsi="Arial" w:cs="Arial"/>
-                <w:sz w:val="18"/>
-                <w:szCs w:val="18"/>
-                <w:vertAlign w:val="subscript"/>
-              </w:rPr>
-              <w:t>1</w:t>
-            </w:r>
-            <w:r>
-              <w:rPr>
-                <w:rFonts w:ascii="Arial" w:hAnsi="Arial" w:cs="Arial"/>
-                <w:sz w:val="18"/>
-                <w:szCs w:val="18"/>
-              </w:rPr>
-              <w:t xml:space="preserve"> </w:t>
-            </w:r>
-            <w:r>
-              <w:rPr>
-                <w:rFonts w:ascii="Arial" w:hAnsi="Arial" w:cs="Arial"/>
-                <w:sz w:val="18"/>
-                <w:szCs w:val="18"/>
-              </w:rPr>
-              <w:t>→</w:t>
-            </w:r>
-          </w:p>
-        </w:tc>
-        <w:tc>
-          <w:tcPr>
-            <w:tcW w:w="4252" w:type="dxa"/>
+              <w:t xml:space="preserve"> result</w:t>
+            </w:r>
+          </w:p>
+        </w:tc>
+        <w:tc>
+          <w:tcPr>
+            <w:tcW w:w="4678" w:type="dxa"/>
             <w:vAlign w:val="center"/>
           </w:tcPr>
           <w:p>
             <w:pPr>
               <w:cnfStyle w:val="000000000000" w:firstRow="0" w:lastRow="0" w:firstColumn="0" w:lastColumn="0" w:oddVBand="0" w:evenVBand="0" w:oddHBand="0" w:evenHBand="0" w:firstRowFirstColumn="0" w:firstRowLastColumn="0" w:lastRowFirstColumn="0" w:lastRowLastColumn="0"/>
-              <w:rPr>
-                <w:lang w:val="sr-Cyrl-RS"/>
-              </w:rPr>
-            </w:pPr>
+            </w:pPr>
+            <w:r>
+              <w:rPr>
+                <w:lang w:val="sr-Cyrl-RS"/>
+              </w:rPr>
+              <w:t>Изврши логичку И операцију на два објекта</w:t>
+            </w:r>
           </w:p>
         </w:tc>
       </w:tr>
@@ -9595,7 +9544,7 @@
               <w:cnfStyle w:val="000000100000" w:firstRow="0" w:lastRow="0" w:firstColumn="0" w:lastColumn="0" w:oddVBand="0" w:evenVBand="0" w:oddHBand="1" w:evenHBand="0" w:firstRowFirstColumn="0" w:firstRowLastColumn="0" w:lastRowFirstColumn="0" w:lastRowLastColumn="0"/>
             </w:pPr>
             <w:r>
-              <w:t>LDARR</w:t>
+              <w:t>DUP</w:t>
             </w:r>
           </w:p>
         </w:tc>
@@ -9609,7 +9558,7 @@
               <w:cnfStyle w:val="000000100000" w:firstRow="0" w:lastRow="0" w:firstColumn="0" w:lastColumn="0" w:oddVBand="0" w:evenVBand="0" w:oddHBand="1" w:evenHBand="0" w:firstRowFirstColumn="0" w:firstRowLastColumn="0" w:lastRowFirstColumn="0" w:lastRowLastColumn="0"/>
             </w:pPr>
             <w:r>
-              <w:t>0</w:t>
+              <w:t>1</w:t>
             </w:r>
           </w:p>
         </w:tc>
@@ -9633,7 +9582,7 @@
                 <w:sz w:val="18"/>
                 <w:szCs w:val="18"/>
               </w:rPr>
-              <w:t>→</w:t>
+              <w:t xml:space="preserve">value </w:t>
             </w:r>
             <w:r>
               <w:rPr>
@@ -9641,87 +9590,24 @@
                 <w:sz w:val="18"/>
                 <w:szCs w:val="18"/>
               </w:rPr>
-              <w:t xml:space="preserve"> array</w:t>
-            </w:r>
-          </w:p>
-        </w:tc>
-        <w:tc>
-          <w:tcPr>
-            <w:tcW w:w="4252" w:type="dxa"/>
-            <w:vAlign w:val="center"/>
-          </w:tcPr>
-          <w:p>
-            <w:pPr>
-              <w:cnfStyle w:val="000000100000" w:firstRow="0" w:lastRow="0" w:firstColumn="0" w:lastColumn="0" w:oddVBand="0" w:evenVBand="0" w:oddHBand="1" w:evenHBand="0" w:firstRowFirstColumn="0" w:firstRowLastColumn="0" w:lastRowFirstColumn="0" w:lastRowLastColumn="0"/>
-              <w:rPr>
-                <w:lang w:val="sr-Cyrl-RS"/>
-              </w:rPr>
-            </w:pPr>
-          </w:p>
-        </w:tc>
-      </w:tr>
-      <w:tr>
-        <w:tc>
-          <w:tcPr>
-            <w:cnfStyle w:val="001000000000" w:firstRow="0" w:lastRow="0" w:firstColumn="1" w:lastColumn="0" w:oddVBand="0" w:evenVBand="0" w:oddHBand="0" w:evenHBand="0" w:firstRowFirstColumn="0" w:firstRowLastColumn="0" w:lastRowFirstColumn="0" w:lastRowLastColumn="0"/>
-            <w:tcW w:w="565" w:type="dxa"/>
-            <w:vAlign w:val="center"/>
-          </w:tcPr>
-          <w:p>
-            <w:r>
-              <w:t>23</w:t>
-            </w:r>
-          </w:p>
-        </w:tc>
-        <w:tc>
-          <w:tcPr>
-            <w:tcW w:w="1253" w:type="dxa"/>
-            <w:vAlign w:val="center"/>
-          </w:tcPr>
-          <w:p>
-            <w:pPr>
-              <w:cnfStyle w:val="000000000000" w:firstRow="0" w:lastRow="0" w:firstColumn="0" w:lastColumn="0" w:oddVBand="0" w:evenVBand="0" w:oddHBand="0" w:evenHBand="0" w:firstRowFirstColumn="0" w:firstRowLastColumn="0" w:lastRowFirstColumn="0" w:lastRowLastColumn="0"/>
-            </w:pPr>
-            <w:r>
-              <w:t>LDOBJ</w:t>
-            </w:r>
-          </w:p>
-        </w:tc>
-        <w:tc>
-          <w:tcPr>
-            <w:tcW w:w="1358" w:type="dxa"/>
-            <w:vAlign w:val="center"/>
-          </w:tcPr>
-          <w:p>
-            <w:pPr>
-              <w:cnfStyle w:val="000000000000" w:firstRow="0" w:lastRow="0" w:firstColumn="0" w:lastColumn="0" w:oddVBand="0" w:evenVBand="0" w:oddHBand="0" w:evenHBand="0" w:firstRowFirstColumn="0" w:firstRowLastColumn="0" w:lastRowFirstColumn="0" w:lastRowLastColumn="0"/>
-            </w:pPr>
-            <w:r>
-              <w:t>0</w:t>
-            </w:r>
-          </w:p>
-        </w:tc>
-        <w:tc>
-          <w:tcPr>
-            <w:tcW w:w="1922" w:type="dxa"/>
-            <w:vAlign w:val="center"/>
-          </w:tcPr>
-          <w:p>
-            <w:pPr>
-              <w:cnfStyle w:val="000000000000" w:firstRow="0" w:lastRow="0" w:firstColumn="0" w:lastColumn="0" w:oddVBand="0" w:evenVBand="0" w:oddHBand="0" w:evenHBand="0" w:firstRowFirstColumn="0" w:firstRowLastColumn="0" w:lastRowFirstColumn="0" w:lastRowLastColumn="0"/>
+              <w:t>→</w:t>
+            </w:r>
+            <w:r>
               <w:rPr>
                 <w:rFonts w:ascii="Arial" w:hAnsi="Arial" w:cs="Arial"/>
                 <w:sz w:val="18"/>
                 <w:szCs w:val="18"/>
               </w:rPr>
-            </w:pPr>
+              <w:t xml:space="preserve"> value*arg</w:t>
+            </w:r>
             <w:r>
               <w:rPr>
                 <w:rFonts w:ascii="Arial" w:hAnsi="Arial" w:cs="Arial"/>
                 <w:sz w:val="18"/>
                 <w:szCs w:val="18"/>
-              </w:rPr>
-              <w:t>→</w:t>
+                <w:vertAlign w:val="subscript"/>
+              </w:rPr>
+              <w:t>1</w:t>
             </w:r>
             <w:r>
               <w:rPr>
@@ -9729,13 +9615,153 @@
                 <w:sz w:val="18"/>
                 <w:szCs w:val="18"/>
               </w:rPr>
-              <w:t xml:space="preserve"> object</w:t>
-            </w:r>
-          </w:p>
-        </w:tc>
-        <w:tc>
-          <w:tcPr>
-            <w:tcW w:w="4252" w:type="dxa"/>
+              <w:t xml:space="preserve"> </w:t>
+            </w:r>
+          </w:p>
+        </w:tc>
+        <w:tc>
+          <w:tcPr>
+            <w:tcW w:w="4678" w:type="dxa"/>
+            <w:vAlign w:val="center"/>
+          </w:tcPr>
+          <w:p>
+            <w:pPr>
+              <w:cnfStyle w:val="000000100000" w:firstRow="0" w:lastRow="0" w:firstColumn="0" w:lastColumn="0" w:oddVBand="0" w:evenVBand="0" w:oddHBand="1" w:evenHBand="0" w:firstRowFirstColumn="0" w:firstRowLastColumn="0" w:lastRowFirstColumn="0" w:lastRowLastColumn="0"/>
+            </w:pPr>
+            <w:r>
+              <w:rPr>
+                <w:lang w:val="sr-Cyrl-RS"/>
+              </w:rPr>
+              <w:t xml:space="preserve">Направи </w:t>
+            </w:r>
+            <w:r>
+              <w:t>#arg</w:t>
+            </w:r>
+            <w:r>
+              <w:rPr>
+                <w:vertAlign w:val="subscript"/>
+              </w:rPr>
+              <w:t>1</w:t>
+            </w:r>
+            <w:r>
+              <w:rPr>
+                <w:lang w:val="sr-Cyrl-RS"/>
+              </w:rPr>
+              <w:t xml:space="preserve"> копија објекта на врху стека</w:t>
+            </w:r>
+          </w:p>
+        </w:tc>
+      </w:tr>
+      <w:tr>
+        <w:tc>
+          <w:tcPr>
+            <w:cnfStyle w:val="001000000000" w:firstRow="0" w:lastRow="0" w:firstColumn="1" w:lastColumn="0" w:oddVBand="0" w:evenVBand="0" w:oddHBand="0" w:evenHBand="0" w:firstRowFirstColumn="0" w:firstRowLastColumn="0" w:lastRowFirstColumn="0" w:lastRowLastColumn="0"/>
+            <w:tcW w:w="565" w:type="dxa"/>
+            <w:vAlign w:val="center"/>
+          </w:tcPr>
+          <w:p>
+            <w:r>
+              <w:t>23</w:t>
+            </w:r>
+          </w:p>
+        </w:tc>
+        <w:tc>
+          <w:tcPr>
+            <w:tcW w:w="1253" w:type="dxa"/>
+            <w:vAlign w:val="center"/>
+          </w:tcPr>
+          <w:p>
+            <w:pPr>
+              <w:cnfStyle w:val="000000000000" w:firstRow="0" w:lastRow="0" w:firstColumn="0" w:lastColumn="0" w:oddVBand="0" w:evenVBand="0" w:oddHBand="0" w:evenHBand="0" w:firstRowFirstColumn="0" w:firstRowLastColumn="0" w:lastRowFirstColumn="0" w:lastRowLastColumn="0"/>
+            </w:pPr>
+            <w:r>
+              <w:t>VARARGS</w:t>
+            </w:r>
+          </w:p>
+        </w:tc>
+        <w:tc>
+          <w:tcPr>
+            <w:tcW w:w="1358" w:type="dxa"/>
+            <w:vAlign w:val="center"/>
+          </w:tcPr>
+          <w:p>
+            <w:pPr>
+              <w:cnfStyle w:val="000000000000" w:firstRow="0" w:lastRow="0" w:firstColumn="0" w:lastColumn="0" w:oddVBand="0" w:evenVBand="0" w:oddHBand="0" w:evenHBand="0" w:firstRowFirstColumn="0" w:firstRowLastColumn="0" w:lastRowFirstColumn="0" w:lastRowLastColumn="0"/>
+            </w:pPr>
+            <w:r>
+              <w:t>1</w:t>
+            </w:r>
+          </w:p>
+        </w:tc>
+        <w:tc>
+          <w:tcPr>
+            <w:tcW w:w="1922" w:type="dxa"/>
+            <w:vAlign w:val="center"/>
+          </w:tcPr>
+          <w:p>
+            <w:pPr>
+              <w:cnfStyle w:val="000000000000" w:firstRow="0" w:lastRow="0" w:firstColumn="0" w:lastColumn="0" w:oddVBand="0" w:evenVBand="0" w:oddHBand="0" w:evenHBand="0" w:firstRowFirstColumn="0" w:firstRowLastColumn="0" w:lastRowFirstColumn="0" w:lastRowLastColumn="0"/>
+              <w:rPr>
+                <w:rFonts w:ascii="Arial" w:hAnsi="Arial" w:cs="Arial"/>
+                <w:sz w:val="18"/>
+                <w:szCs w:val="18"/>
+              </w:rPr>
+            </w:pPr>
+            <w:r>
+              <w:rPr>
+                <w:rFonts w:ascii="Arial" w:hAnsi="Arial" w:cs="Arial"/>
+                <w:sz w:val="18"/>
+                <w:szCs w:val="18"/>
+              </w:rPr>
+              <w:t>value</w:t>
+            </w:r>
+            <w:r>
+              <w:rPr>
+                <w:rFonts w:ascii="Arial" w:hAnsi="Arial" w:cs="Arial"/>
+                <w:sz w:val="18"/>
+                <w:szCs w:val="18"/>
+                <w:vertAlign w:val="subscript"/>
+              </w:rPr>
+              <w:t>n</w:t>
+            </w:r>
+            <w:r>
+              <w:rPr>
+                <w:rFonts w:ascii="Arial" w:hAnsi="Arial" w:cs="Arial"/>
+                <w:sz w:val="18"/>
+                <w:szCs w:val="18"/>
+              </w:rPr>
+              <w:t xml:space="preserve"> … value</w:t>
+            </w:r>
+            <w:r>
+              <w:rPr>
+                <w:rFonts w:ascii="Arial" w:hAnsi="Arial" w:cs="Arial"/>
+                <w:sz w:val="18"/>
+                <w:szCs w:val="18"/>
+                <w:vertAlign w:val="subscript"/>
+              </w:rPr>
+              <w:t>1</w:t>
+            </w:r>
+            <w:r>
+              <w:rPr>
+                <w:rFonts w:ascii="Arial" w:hAnsi="Arial" w:cs="Arial"/>
+                <w:sz w:val="18"/>
+                <w:szCs w:val="18"/>
+              </w:rPr>
+              <w:t xml:space="preserve"> </w:t>
+            </w:r>
+            <w:r>
+              <w:rPr>
+                <w:rFonts w:ascii="Arial" w:hAnsi="Arial" w:cs="Arial"/>
+                <w:sz w:val="18"/>
+                <w:szCs w:val="18"/>
+              </w:rPr>
+              <w:t>→</w:t>
+            </w:r>
+          </w:p>
+        </w:tc>
+        <w:tc>
+          <w:tcPr>
+            <w:tcW w:w="4678" w:type="dxa"/>
             <w:vAlign w:val="center"/>
           </w:tcPr>
           <w:p>
@@ -9774,7 +9800,7 @@
               <w:cnfStyle w:val="000000100000" w:firstRow="0" w:lastRow="0" w:firstColumn="0" w:lastColumn="0" w:oddVBand="0" w:evenVBand="0" w:oddHBand="1" w:evenHBand="0" w:firstRowFirstColumn="0" w:firstRowLastColumn="0" w:lastRowFirstColumn="0" w:lastRowLastColumn="0"/>
             </w:pPr>
             <w:r>
-              <w:t>LDINDEX</w:t>
+              <w:t>LDARR</w:t>
             </w:r>
           </w:p>
         </w:tc>
@@ -9812,7 +9838,7 @@
                 <w:sz w:val="18"/>
                 <w:szCs w:val="18"/>
               </w:rPr>
-              <w:t xml:space="preserve">object, idx </w:t>
+              <w:t>→</w:t>
             </w:r>
             <w:r>
               <w:rPr>
@@ -9820,109 +9846,288 @@
                 <w:sz w:val="18"/>
                 <w:szCs w:val="18"/>
               </w:rPr>
-              <w:t>→</w:t>
-            </w:r>
-            <w:r>
+              <w:t xml:space="preserve"> array</w:t>
+            </w:r>
+          </w:p>
+        </w:tc>
+        <w:tc>
+          <w:tcPr>
+            <w:tcW w:w="4678" w:type="dxa"/>
+            <w:vAlign w:val="center"/>
+          </w:tcPr>
+          <w:p>
+            <w:pPr>
+              <w:cnfStyle w:val="000000100000" w:firstRow="0" w:lastRow="0" w:firstColumn="0" w:lastColumn="0" w:oddVBand="0" w:evenVBand="0" w:oddHBand="1" w:evenHBand="0" w:firstRowFirstColumn="0" w:firstRowLastColumn="0" w:lastRowFirstColumn="0" w:lastRowLastColumn="0"/>
+              <w:rPr>
+                <w:lang w:val="sr-Cyrl-RS"/>
+              </w:rPr>
+            </w:pPr>
+          </w:p>
+        </w:tc>
+      </w:tr>
+      <w:tr>
+        <w:tc>
+          <w:tcPr>
+            <w:cnfStyle w:val="001000000000" w:firstRow="0" w:lastRow="0" w:firstColumn="1" w:lastColumn="0" w:oddVBand="0" w:evenVBand="0" w:oddHBand="0" w:evenHBand="0" w:firstRowFirstColumn="0" w:firstRowLastColumn="0" w:lastRowFirstColumn="0" w:lastRowLastColumn="0"/>
+            <w:tcW w:w="565" w:type="dxa"/>
+            <w:vAlign w:val="center"/>
+          </w:tcPr>
+          <w:p>
+            <w:r>
+              <w:t>25</w:t>
+            </w:r>
+          </w:p>
+        </w:tc>
+        <w:tc>
+          <w:tcPr>
+            <w:tcW w:w="1253" w:type="dxa"/>
+            <w:vAlign w:val="center"/>
+          </w:tcPr>
+          <w:p>
+            <w:pPr>
+              <w:cnfStyle w:val="000000000000" w:firstRow="0" w:lastRow="0" w:firstColumn="0" w:lastColumn="0" w:oddVBand="0" w:evenVBand="0" w:oddHBand="0" w:evenHBand="0" w:firstRowFirstColumn="0" w:firstRowLastColumn="0" w:lastRowFirstColumn="0" w:lastRowLastColumn="0"/>
+            </w:pPr>
+            <w:r>
+              <w:t>LDOBJ</w:t>
+            </w:r>
+          </w:p>
+        </w:tc>
+        <w:tc>
+          <w:tcPr>
+            <w:tcW w:w="1358" w:type="dxa"/>
+            <w:vAlign w:val="center"/>
+          </w:tcPr>
+          <w:p>
+            <w:pPr>
+              <w:cnfStyle w:val="000000000000" w:firstRow="0" w:lastRow="0" w:firstColumn="0" w:lastColumn="0" w:oddVBand="0" w:evenVBand="0" w:oddHBand="0" w:evenHBand="0" w:firstRowFirstColumn="0" w:firstRowLastColumn="0" w:lastRowFirstColumn="0" w:lastRowLastColumn="0"/>
+            </w:pPr>
+            <w:r>
+              <w:t>0</w:t>
+            </w:r>
+          </w:p>
+        </w:tc>
+        <w:tc>
+          <w:tcPr>
+            <w:tcW w:w="1922" w:type="dxa"/>
+            <w:vAlign w:val="center"/>
+          </w:tcPr>
+          <w:p>
+            <w:pPr>
+              <w:cnfStyle w:val="000000000000" w:firstRow="0" w:lastRow="0" w:firstColumn="0" w:lastColumn="0" w:oddVBand="0" w:evenVBand="0" w:oddHBand="0" w:evenHBand="0" w:firstRowFirstColumn="0" w:firstRowLastColumn="0" w:lastRowFirstColumn="0" w:lastRowLastColumn="0"/>
               <w:rPr>
                 <w:rFonts w:ascii="Arial" w:hAnsi="Arial" w:cs="Arial"/>
                 <w:sz w:val="18"/>
                 <w:szCs w:val="18"/>
               </w:rPr>
-              <w:t xml:space="preserve"> value</w:t>
-            </w:r>
-          </w:p>
-        </w:tc>
-        <w:tc>
-          <w:tcPr>
-            <w:tcW w:w="4252" w:type="dxa"/>
-            <w:vAlign w:val="center"/>
-          </w:tcPr>
-          <w:p>
-            <w:pPr>
-              <w:cnfStyle w:val="000000100000" w:firstRow="0" w:lastRow="0" w:firstColumn="0" w:lastColumn="0" w:oddVBand="0" w:evenVBand="0" w:oddHBand="1" w:evenHBand="0" w:firstRowFirstColumn="0" w:firstRowLastColumn="0" w:lastRowFirstColumn="0" w:lastRowLastColumn="0"/>
-              <w:rPr>
-                <w:lang w:val="sr-Cyrl-RS"/>
-              </w:rPr>
-            </w:pPr>
-          </w:p>
-        </w:tc>
-      </w:tr>
-      <w:tr>
-        <w:tc>
-          <w:tcPr>
-            <w:cnfStyle w:val="001000000000" w:firstRow="0" w:lastRow="0" w:firstColumn="1" w:lastColumn="0" w:oddVBand="0" w:evenVBand="0" w:oddHBand="0" w:evenHBand="0" w:firstRowFirstColumn="0" w:firstRowLastColumn="0" w:lastRowFirstColumn="0" w:lastRowLastColumn="0"/>
-            <w:tcW w:w="565" w:type="dxa"/>
-            <w:vAlign w:val="center"/>
-          </w:tcPr>
-          <w:p>
-            <w:r>
-              <w:t>25</w:t>
-            </w:r>
-          </w:p>
-        </w:tc>
-        <w:tc>
-          <w:tcPr>
-            <w:tcW w:w="1253" w:type="dxa"/>
-            <w:vAlign w:val="center"/>
-          </w:tcPr>
-          <w:p>
-            <w:pPr>
-              <w:cnfStyle w:val="000000000000" w:firstRow="0" w:lastRow="0" w:firstColumn="0" w:lastColumn="0" w:oddVBand="0" w:evenVBand="0" w:oddHBand="0" w:evenHBand="0" w:firstRowFirstColumn="0" w:firstRowLastColumn="0" w:lastRowFirstColumn="0" w:lastRowLastColumn="0"/>
-            </w:pPr>
-            <w:r>
-              <w:t>STINDEX</w:t>
-            </w:r>
-          </w:p>
-        </w:tc>
-        <w:tc>
-          <w:tcPr>
-            <w:tcW w:w="1358" w:type="dxa"/>
-            <w:vAlign w:val="center"/>
-          </w:tcPr>
-          <w:p>
-            <w:pPr>
-              <w:cnfStyle w:val="000000000000" w:firstRow="0" w:lastRow="0" w:firstColumn="0" w:lastColumn="0" w:oddVBand="0" w:evenVBand="0" w:oddHBand="0" w:evenHBand="0" w:firstRowFirstColumn="0" w:firstRowLastColumn="0" w:lastRowFirstColumn="0" w:lastRowLastColumn="0"/>
-            </w:pPr>
-            <w:r>
-              <w:t>0</w:t>
-            </w:r>
-          </w:p>
-        </w:tc>
-        <w:tc>
-          <w:tcPr>
-            <w:tcW w:w="1922" w:type="dxa"/>
-            <w:vAlign w:val="center"/>
-          </w:tcPr>
-          <w:p>
-            <w:pPr>
-              <w:cnfStyle w:val="000000000000" w:firstRow="0" w:lastRow="0" w:firstColumn="0" w:lastColumn="0" w:oddVBand="0" w:evenVBand="0" w:oddHBand="0" w:evenHBand="0" w:firstRowFirstColumn="0" w:firstRowLastColumn="0" w:lastRowFirstColumn="0" w:lastRowLastColumn="0"/>
+            </w:pPr>
+            <w:r>
               <w:rPr>
                 <w:rFonts w:ascii="Arial" w:hAnsi="Arial" w:cs="Arial"/>
                 <w:sz w:val="18"/>
                 <w:szCs w:val="18"/>
               </w:rPr>
-            </w:pPr>
+              <w:t>→</w:t>
+            </w:r>
             <w:r>
               <w:rPr>
                 <w:rFonts w:ascii="Arial" w:hAnsi="Arial" w:cs="Arial"/>
                 <w:sz w:val="18"/>
                 <w:szCs w:val="18"/>
               </w:rPr>
-              <w:t xml:space="preserve">object, idx, value </w:t>
-            </w:r>
-            <w:r>
+              <w:t xml:space="preserve"> object</w:t>
+            </w:r>
+          </w:p>
+        </w:tc>
+        <w:tc>
+          <w:tcPr>
+            <w:tcW w:w="4678" w:type="dxa"/>
+            <w:vAlign w:val="center"/>
+          </w:tcPr>
+          <w:p>
+            <w:pPr>
+              <w:cnfStyle w:val="000000000000" w:firstRow="0" w:lastRow="0" w:firstColumn="0" w:lastColumn="0" w:oddVBand="0" w:evenVBand="0" w:oddHBand="0" w:evenHBand="0" w:firstRowFirstColumn="0" w:firstRowLastColumn="0" w:lastRowFirstColumn="0" w:lastRowLastColumn="0"/>
+              <w:rPr>
+                <w:lang w:val="sr-Cyrl-RS"/>
+              </w:rPr>
+            </w:pPr>
+          </w:p>
+        </w:tc>
+      </w:tr>
+      <w:tr>
+        <w:trPr>
+          <w:cnfStyle w:val="000000100000" w:firstRow="0" w:lastRow="0" w:firstColumn="0" w:lastColumn="0" w:oddVBand="0" w:evenVBand="0" w:oddHBand="1" w:evenHBand="0" w:firstRowFirstColumn="0" w:firstRowLastColumn="0" w:lastRowFirstColumn="0" w:lastRowLastColumn="0"/>
+        </w:trPr>
+        <w:tc>
+          <w:tcPr>
+            <w:cnfStyle w:val="001000000000" w:firstRow="0" w:lastRow="0" w:firstColumn="1" w:lastColumn="0" w:oddVBand="0" w:evenVBand="0" w:oddHBand="0" w:evenHBand="0" w:firstRowFirstColumn="0" w:firstRowLastColumn="0" w:lastRowFirstColumn="0" w:lastRowLastColumn="0"/>
+            <w:tcW w:w="565" w:type="dxa"/>
+            <w:vAlign w:val="center"/>
+          </w:tcPr>
+          <w:p>
+            <w:r>
+              <w:t>26</w:t>
+            </w:r>
+          </w:p>
+        </w:tc>
+        <w:tc>
+          <w:tcPr>
+            <w:tcW w:w="1253" w:type="dxa"/>
+            <w:vAlign w:val="center"/>
+          </w:tcPr>
+          <w:p>
+            <w:pPr>
+              <w:cnfStyle w:val="000000100000" w:firstRow="0" w:lastRow="0" w:firstColumn="0" w:lastColumn="0" w:oddVBand="0" w:evenVBand="0" w:oddHBand="1" w:evenHBand="0" w:firstRowFirstColumn="0" w:firstRowLastColumn="0" w:lastRowFirstColumn="0" w:lastRowLastColumn="0"/>
+            </w:pPr>
+            <w:r>
+              <w:t>LDINDEX</w:t>
+            </w:r>
+          </w:p>
+        </w:tc>
+        <w:tc>
+          <w:tcPr>
+            <w:tcW w:w="1358" w:type="dxa"/>
+            <w:vAlign w:val="center"/>
+          </w:tcPr>
+          <w:p>
+            <w:pPr>
+              <w:cnfStyle w:val="000000100000" w:firstRow="0" w:lastRow="0" w:firstColumn="0" w:lastColumn="0" w:oddVBand="0" w:evenVBand="0" w:oddHBand="1" w:evenHBand="0" w:firstRowFirstColumn="0" w:firstRowLastColumn="0" w:lastRowFirstColumn="0" w:lastRowLastColumn="0"/>
+            </w:pPr>
+            <w:r>
+              <w:t>0</w:t>
+            </w:r>
+          </w:p>
+        </w:tc>
+        <w:tc>
+          <w:tcPr>
+            <w:tcW w:w="1922" w:type="dxa"/>
+            <w:vAlign w:val="center"/>
+          </w:tcPr>
+          <w:p>
+            <w:pPr>
+              <w:cnfStyle w:val="000000100000" w:firstRow="0" w:lastRow="0" w:firstColumn="0" w:lastColumn="0" w:oddVBand="0" w:evenVBand="0" w:oddHBand="1" w:evenHBand="0" w:firstRowFirstColumn="0" w:firstRowLastColumn="0" w:lastRowFirstColumn="0" w:lastRowLastColumn="0"/>
               <w:rPr>
                 <w:rFonts w:ascii="Arial" w:hAnsi="Arial" w:cs="Arial"/>
                 <w:sz w:val="18"/>
                 <w:szCs w:val="18"/>
               </w:rPr>
+            </w:pPr>
+            <w:r>
+              <w:rPr>
+                <w:rFonts w:ascii="Arial" w:hAnsi="Arial" w:cs="Arial"/>
+                <w:sz w:val="18"/>
+                <w:szCs w:val="18"/>
+              </w:rPr>
+              <w:t xml:space="preserve">object, idx </w:t>
+            </w:r>
+            <w:r>
+              <w:rPr>
+                <w:rFonts w:ascii="Arial" w:hAnsi="Arial" w:cs="Arial"/>
+                <w:sz w:val="18"/>
+                <w:szCs w:val="18"/>
+              </w:rPr>
               <w:t>→</w:t>
             </w:r>
-          </w:p>
-        </w:tc>
-        <w:tc>
-          <w:tcPr>
-            <w:tcW w:w="4252" w:type="dxa"/>
+            <w:r>
+              <w:rPr>
+                <w:rFonts w:ascii="Arial" w:hAnsi="Arial" w:cs="Arial"/>
+                <w:sz w:val="18"/>
+                <w:szCs w:val="18"/>
+              </w:rPr>
+              <w:t xml:space="preserve"> value</w:t>
+            </w:r>
+          </w:p>
+        </w:tc>
+        <w:tc>
+          <w:tcPr>
+            <w:tcW w:w="4678" w:type="dxa"/>
+            <w:vAlign w:val="center"/>
+          </w:tcPr>
+          <w:p>
+            <w:pPr>
+              <w:cnfStyle w:val="000000100000" w:firstRow="0" w:lastRow="0" w:firstColumn="0" w:lastColumn="0" w:oddVBand="0" w:evenVBand="0" w:oddHBand="1" w:evenHBand="0" w:firstRowFirstColumn="0" w:firstRowLastColumn="0" w:lastRowFirstColumn="0" w:lastRowLastColumn="0"/>
+              <w:rPr>
+                <w:lang w:val="sr-Cyrl-RS"/>
+              </w:rPr>
+            </w:pPr>
+          </w:p>
+        </w:tc>
+      </w:tr>
+      <w:tr>
+        <w:tc>
+          <w:tcPr>
+            <w:cnfStyle w:val="001000000000" w:firstRow="0" w:lastRow="0" w:firstColumn="1" w:lastColumn="0" w:oddVBand="0" w:evenVBand="0" w:oddHBand="0" w:evenHBand="0" w:firstRowFirstColumn="0" w:firstRowLastColumn="0" w:lastRowFirstColumn="0" w:lastRowLastColumn="0"/>
+            <w:tcW w:w="565" w:type="dxa"/>
+            <w:vAlign w:val="center"/>
+          </w:tcPr>
+          <w:p>
+            <w:r>
+              <w:t>27</w:t>
+            </w:r>
+          </w:p>
+        </w:tc>
+        <w:tc>
+          <w:tcPr>
+            <w:tcW w:w="1253" w:type="dxa"/>
+            <w:vAlign w:val="center"/>
+          </w:tcPr>
+          <w:p>
+            <w:pPr>
+              <w:cnfStyle w:val="000000000000" w:firstRow="0" w:lastRow="0" w:firstColumn="0" w:lastColumn="0" w:oddVBand="0" w:evenVBand="0" w:oddHBand="0" w:evenHBand="0" w:firstRowFirstColumn="0" w:firstRowLastColumn="0" w:lastRowFirstColumn="0" w:lastRowLastColumn="0"/>
+            </w:pPr>
+            <w:r>
+              <w:t>STINDEX</w:t>
+            </w:r>
+          </w:p>
+        </w:tc>
+        <w:tc>
+          <w:tcPr>
+            <w:tcW w:w="1358" w:type="dxa"/>
+            <w:vAlign w:val="center"/>
+          </w:tcPr>
+          <w:p>
+            <w:pPr>
+              <w:cnfStyle w:val="000000000000" w:firstRow="0" w:lastRow="0" w:firstColumn="0" w:lastColumn="0" w:oddVBand="0" w:evenVBand="0" w:oddHBand="0" w:evenHBand="0" w:firstRowFirstColumn="0" w:firstRowLastColumn="0" w:lastRowFirstColumn="0" w:lastRowLastColumn="0"/>
+            </w:pPr>
+            <w:r>
+              <w:t>0</w:t>
+            </w:r>
+          </w:p>
+        </w:tc>
+        <w:tc>
+          <w:tcPr>
+            <w:tcW w:w="1922" w:type="dxa"/>
+            <w:vAlign w:val="center"/>
+          </w:tcPr>
+          <w:p>
+            <w:pPr>
+              <w:cnfStyle w:val="000000000000" w:firstRow="0" w:lastRow="0" w:firstColumn="0" w:lastColumn="0" w:oddVBand="0" w:evenVBand="0" w:oddHBand="0" w:evenHBand="0" w:firstRowFirstColumn="0" w:firstRowLastColumn="0" w:lastRowFirstColumn="0" w:lastRowLastColumn="0"/>
+              <w:rPr>
+                <w:rFonts w:ascii="Arial" w:hAnsi="Arial" w:cs="Arial"/>
+                <w:sz w:val="18"/>
+                <w:szCs w:val="18"/>
+              </w:rPr>
+            </w:pPr>
+            <w:r>
+              <w:rPr>
+                <w:rFonts w:ascii="Arial" w:hAnsi="Arial" w:cs="Arial"/>
+                <w:sz w:val="18"/>
+                <w:szCs w:val="18"/>
+              </w:rPr>
+              <w:t xml:space="preserve">object, idx, value </w:t>
+            </w:r>
+            <w:r>
+              <w:rPr>
+                <w:rFonts w:ascii="Arial" w:hAnsi="Arial" w:cs="Arial"/>
+                <w:sz w:val="18"/>
+                <w:szCs w:val="18"/>
+              </w:rPr>
+              <w:t>→</w:t>
+            </w:r>
+          </w:p>
+        </w:tc>
+        <w:tc>
+          <w:tcPr>
+            <w:tcW w:w="4678" w:type="dxa"/>
             <w:vAlign w:val="center"/>
           </w:tcPr>
           <w:p>
@@ -12570,9 +12775,6 @@
     <w:p>
       <w:pPr>
         <w:ind w:left="340"/>
-        <w:rPr>
-          <w:lang w:val="sr-Cyrl-RS"/>
-        </w:rPr>
       </w:pPr>
       <w:r>
         <w:rPr>
@@ -12624,6 +12826,51 @@
           <w:lang w:val="sr-Cyrl-RS"/>
         </w:rPr>
         <w:t xml:space="preserve"> ка доле и исписивањем одговарајућих бајтова према формату модул фајла.</w:t>
+      </w:r>
+      <w:r>
+        <w:rPr>
+          <w:lang w:val="sr-Cyrl-RS"/>
+        </w:rPr>
+        <w:br/>
+      </w:r>
+      <w:r>
+        <w:t xml:space="preserve">      </w:t>
+      </w:r>
+      <w:r>
+        <w:t>To</w:t>
+      </w:r>
+      <w:r>
+        <w:rPr>
+          <w:lang w:val="sr-Cyrl-RS"/>
+        </w:rPr>
+        <w:t xml:space="preserve"> се извршава у класи </w:t>
+      </w:r>
+      <w:r>
+        <w:rPr>
+          <w:i/>
+          <w:iCs/>
+        </w:rPr>
+        <w:t>Generator</w:t>
+      </w:r>
+      <w:r>
+        <w:rPr>
+          <w:i/>
+          <w:iCs/>
+        </w:rPr>
+        <w:t xml:space="preserve"> </w:t>
+      </w:r>
+      <w:r>
+        <w:t>(</w:t>
+      </w:r>
+      <w:r>
+        <w:rPr>
+          <w:b/>
+          <w:bCs/>
+        </w:rPr>
+        <w:t>Generator.cs</w:t>
+      </w:r>
+      <w:r>
+        <w:t>)</w:t>
       </w:r>
     </w:p>
     <w:tbl>
@@ -15463,10 +15710,13 @@
         <w:t>PRIVATE</w:t>
       </w:r>
       <w:r>
-        <w:rPr>
-          <w:lang w:val="sr-Cyrl-RS"/>
-        </w:rPr>
-        <w:t>) што одговара формату.</w:t>
+        <w:t>)</w:t>
+      </w:r>
+      <w:r>
+        <w:rPr>
+          <w:lang w:val="sr-Cyrl-RS"/>
+        </w:rPr>
+        <w:t>.</w:t>
       </w:r>
       <w:r>
         <w:rPr>
@@ -16520,13 +16770,7 @@
         <w:rPr>
           <w:lang w:val="sr-Cyrl-RS"/>
         </w:rPr>
-        <w:t>Име је индекс у низ константи</w:t>
-      </w:r>
-      <w:r>
-        <w:rPr>
-          <w:lang w:val="sr-Cyrl-RS"/>
-        </w:rPr>
-        <w:t>.</w:t>
+        <w:t>Име је индекс у низ константи.</w:t>
       </w:r>
       <w:r>
         <w:rPr>
@@ -16681,8 +16925,9 @@
     <w:tbl>
       <w:tblPr>
         <w:tblStyle w:val="TableGridLight"/>
+        <w:tblpPr w:leftFromText="180" w:rightFromText="180" w:vertAnchor="text" w:horzAnchor="page" w:tblpX="1876" w:tblpY="16"/>
+        <w:tblOverlap w:val="never"/>
         <w:tblW w:w="0" w:type="auto"/>
-        <w:tblInd w:w="430" w:type="dxa"/>
         <w:tblLook w:val="04A0" w:firstRow="1" w:lastRow="0" w:firstColumn="1" w:lastColumn="0" w:noHBand="0" w:noVBand="1"/>
       </w:tblPr>
       <w:tblGrid>
@@ -17321,6 +17566,29 @@
         </w:tabs>
         <w:ind w:left="340"/>
       </w:pPr>
+      <w:r>
+        <w:rPr>
+          <w:sz w:val="18"/>
+          <w:szCs w:val="18"/>
+          <w:lang w:val="sr-Cyrl-RS"/>
+        </w:rPr>
+        <w:t>Инструкције</w:t>
+      </w:r>
+      <w:r>
+        <w:rPr>
+          <w:sz w:val="18"/>
+          <w:szCs w:val="18"/>
+          <w:lang w:val="sr-Cyrl-RS"/>
+        </w:rPr>
+        <w:br/>
+        <w:t>статичне функ.</w:t>
+      </w:r>
+      <w:r>
+        <w:rPr>
+          <w:lang w:val="sr-Cyrl-RS"/>
+        </w:rPr>
+        <w:br w:type="textWrapping" w:clear="all"/>
+      </w:r>
       <w:r>
         <w:rPr>
           <w:lang w:val="sr-Cyrl-RS"/>
@@ -17358,7 +17626,7 @@
             </w:tblPr>
             <w:tblGrid>
               <w:gridCol w:w="316"/>
-              <w:gridCol w:w="5116"/>
+              <w:gridCol w:w="4996"/>
             </w:tblGrid>
             <w:tr>
               <w:trPr>
@@ -17994,7 +18262,7 @@
                       <w:szCs w:val="20"/>
                       <w:lang w:eastAsia="en-GB"/>
                     </w:rPr>
-                    <w:t>// static blok je pozivan tokom ocitavanja</w:t>
+                    <w:t>// static blok je pozvan tokom ocitavanja</w:t>
                   </w:r>
                 </w:p>
                 <w:p>
@@ -18739,7 +19007,7 @@
           <w:rPr>
             <w:noProof/>
           </w:rPr>
-          <w:t>Увод</w:t>
+          <w:t>Процес компилације</w:t>
         </w:r>
         <w:r>
           <w:rPr>

</xml_diff>

<commit_message>
List objects and start work on events
</commit_message>
<xml_diff>
--- a/Blaze.docx
+++ b/Blaze.docx
@@ -9800,7 +9800,10 @@
               <w:cnfStyle w:val="000000100000" w:firstRow="0" w:lastRow="0" w:firstColumn="0" w:lastColumn="0" w:oddVBand="0" w:evenVBand="0" w:oddHBand="1" w:evenHBand="0" w:firstRowFirstColumn="0" w:firstRowLastColumn="0" w:lastRowFirstColumn="0" w:lastRowLastColumn="0"/>
             </w:pPr>
             <w:r>
-              <w:t>LDARR</w:t>
+              <w:t>LD</w:t>
+            </w:r>
+            <w:r>
+              <w:t>LIST</w:t>
             </w:r>
           </w:p>
         </w:tc>
@@ -9814,7 +9817,7 @@
               <w:cnfStyle w:val="000000100000" w:firstRow="0" w:lastRow="0" w:firstColumn="0" w:lastColumn="0" w:oddVBand="0" w:evenVBand="0" w:oddHBand="1" w:evenHBand="0" w:firstRowFirstColumn="0" w:firstRowLastColumn="0" w:lastRowFirstColumn="0" w:lastRowLastColumn="0"/>
             </w:pPr>
             <w:r>
-              <w:t>0</w:t>
+              <w:t>1</w:t>
             </w:r>
           </w:p>
         </w:tc>
@@ -9838,13 +9841,63 @@
                 <w:sz w:val="18"/>
                 <w:szCs w:val="18"/>
               </w:rPr>
-              <w:t>→</w:t>
+              <w:t>value</w:t>
             </w:r>
             <w:r>
               <w:rPr>
                 <w:rFonts w:ascii="Arial" w:hAnsi="Arial" w:cs="Arial"/>
                 <w:sz w:val="18"/>
                 <w:szCs w:val="18"/>
+                <w:vertAlign w:val="subscript"/>
+              </w:rPr>
+              <w:t>n</w:t>
+            </w:r>
+            <w:r>
+              <w:rPr>
+                <w:rFonts w:ascii="Arial" w:hAnsi="Arial" w:cs="Arial"/>
+                <w:sz w:val="18"/>
+                <w:szCs w:val="18"/>
+              </w:rPr>
+              <w:t xml:space="preserve"> … value</w:t>
+            </w:r>
+            <w:r>
+              <w:rPr>
+                <w:rFonts w:ascii="Arial" w:hAnsi="Arial" w:cs="Arial"/>
+                <w:sz w:val="18"/>
+                <w:szCs w:val="18"/>
+                <w:vertAlign w:val="subscript"/>
+              </w:rPr>
+              <w:t>1</w:t>
+            </w:r>
+            <w:r>
+              <w:rPr>
+                <w:rFonts w:ascii="Arial" w:hAnsi="Arial" w:cs="Arial"/>
+                <w:sz w:val="18"/>
+                <w:szCs w:val="18"/>
+              </w:rPr>
+              <w:t xml:space="preserve"> </w:t>
+            </w:r>
+            <w:r>
+              <w:rPr>
+                <w:rFonts w:ascii="Arial" w:hAnsi="Arial" w:cs="Arial"/>
+                <w:sz w:val="18"/>
+                <w:szCs w:val="18"/>
+              </w:rPr>
+              <w:t xml:space="preserve"> </w:t>
+            </w:r>
+            <w:r>
+              <w:rPr>
+                <w:rFonts w:ascii="Arial" w:hAnsi="Arial" w:cs="Arial"/>
+                <w:sz w:val="18"/>
+                <w:szCs w:val="18"/>
+              </w:rPr>
+              <w:t>→</w:t>
+            </w:r>
+            <w:r>
+              <w:rPr>
+                <w:rFonts w:ascii="Arial" w:hAnsi="Arial" w:cs="Arial"/>
+                <w:sz w:val="18"/>
+                <w:szCs w:val="18"/>
               </w:rPr>
               <w:t xml:space="preserve"> array</w:t>
             </w:r>
@@ -9902,7 +9955,7 @@
               <w:cnfStyle w:val="000000000000" w:firstRow="0" w:lastRow="0" w:firstColumn="0" w:lastColumn="0" w:oddVBand="0" w:evenVBand="0" w:oddHBand="0" w:evenHBand="0" w:firstRowFirstColumn="0" w:firstRowLastColumn="0" w:lastRowFirstColumn="0" w:lastRowLastColumn="0"/>
             </w:pPr>
             <w:r>
-              <w:t>0</w:t>
+              <w:t>1</w:t>
             </w:r>
           </w:p>
         </w:tc>
@@ -9911,6 +9964,143 @@
             <w:tcW w:w="1922" w:type="dxa"/>
             <w:vAlign w:val="center"/>
           </w:tcPr>
+          <w:p>
+            <w:pPr>
+              <w:cnfStyle w:val="000000000000" w:firstRow="0" w:lastRow="0" w:firstColumn="0" w:lastColumn="0" w:oddVBand="0" w:evenVBand="0" w:oddHBand="0" w:evenHBand="0" w:firstRowFirstColumn="0" w:firstRowLastColumn="0" w:lastRowFirstColumn="0" w:lastRowLastColumn="0"/>
+              <w:rPr>
+                <w:rFonts w:ascii="Arial" w:hAnsi="Arial" w:cs="Arial"/>
+                <w:sz w:val="18"/>
+                <w:szCs w:val="18"/>
+              </w:rPr>
+            </w:pPr>
+            <w:r>
+              <w:rPr>
+                <w:rFonts w:ascii="Arial" w:hAnsi="Arial" w:cs="Arial"/>
+                <w:sz w:val="18"/>
+                <w:szCs w:val="18"/>
+              </w:rPr>
+              <w:t>key</w:t>
+            </w:r>
+            <w:r>
+              <w:rPr>
+                <w:rFonts w:ascii="Arial" w:hAnsi="Arial" w:cs="Arial"/>
+                <w:sz w:val="18"/>
+                <w:szCs w:val="18"/>
+                <w:vertAlign w:val="subscript"/>
+              </w:rPr>
+              <w:t>n</w:t>
+            </w:r>
+            <w:r>
+              <w:rPr>
+                <w:rFonts w:ascii="Arial" w:hAnsi="Arial" w:cs="Arial"/>
+                <w:sz w:val="18"/>
+                <w:szCs w:val="18"/>
+              </w:rPr>
+              <w:t xml:space="preserve">, </w:t>
+            </w:r>
+            <w:r>
+              <w:rPr>
+                <w:rFonts w:ascii="Arial" w:hAnsi="Arial" w:cs="Arial"/>
+                <w:sz w:val="18"/>
+                <w:szCs w:val="18"/>
+              </w:rPr>
+              <w:t>value</w:t>
+            </w:r>
+            <w:r>
+              <w:rPr>
+                <w:rFonts w:ascii="Arial" w:hAnsi="Arial" w:cs="Arial"/>
+                <w:sz w:val="18"/>
+                <w:szCs w:val="18"/>
+                <w:vertAlign w:val="subscript"/>
+              </w:rPr>
+              <w:t>n</w:t>
+            </w:r>
+            <w:r>
+              <w:rPr>
+                <w:rFonts w:ascii="Arial" w:hAnsi="Arial" w:cs="Arial"/>
+                <w:sz w:val="18"/>
+                <w:szCs w:val="18"/>
+              </w:rPr>
+              <w:t xml:space="preserve"> …</w:t>
+            </w:r>
+            <w:r>
+              <w:rPr>
+                <w:rFonts w:ascii="Arial" w:hAnsi="Arial" w:cs="Arial"/>
+                <w:sz w:val="18"/>
+                <w:szCs w:val="18"/>
+              </w:rPr>
+              <w:t xml:space="preserve"> </w:t>
+            </w:r>
+          </w:p>
+          <w:p>
+            <w:pPr>
+              <w:cnfStyle w:val="000000000000" w:firstRow="0" w:lastRow="0" w:firstColumn="0" w:lastColumn="0" w:oddVBand="0" w:evenVBand="0" w:oddHBand="0" w:evenHBand="0" w:firstRowFirstColumn="0" w:firstRowLastColumn="0" w:lastRowFirstColumn="0" w:lastRowLastColumn="0"/>
+              <w:rPr>
+                <w:rFonts w:ascii="Arial" w:hAnsi="Arial" w:cs="Arial"/>
+                <w:sz w:val="18"/>
+                <w:szCs w:val="18"/>
+              </w:rPr>
+            </w:pPr>
+            <w:r>
+              <w:rPr>
+                <w:rFonts w:ascii="Arial" w:hAnsi="Arial" w:cs="Arial"/>
+                <w:sz w:val="18"/>
+                <w:szCs w:val="18"/>
+              </w:rPr>
+              <w:t>key</w:t>
+            </w:r>
+            <w:r>
+              <w:rPr>
+                <w:rFonts w:ascii="Arial" w:hAnsi="Arial" w:cs="Arial"/>
+                <w:sz w:val="18"/>
+                <w:szCs w:val="18"/>
+                <w:vertAlign w:val="subscript"/>
+              </w:rPr>
+              <w:t>1</w:t>
+            </w:r>
+            <w:r>
+              <w:rPr>
+                <w:rFonts w:ascii="Arial" w:hAnsi="Arial" w:cs="Arial"/>
+                <w:sz w:val="18"/>
+                <w:szCs w:val="18"/>
+                <w:vertAlign w:val="subscript"/>
+              </w:rPr>
+              <w:t xml:space="preserve">, </w:t>
+            </w:r>
+            <w:r>
+              <w:rPr>
+                <w:rFonts w:ascii="Arial" w:hAnsi="Arial" w:cs="Arial"/>
+                <w:sz w:val="18"/>
+                <w:szCs w:val="18"/>
+              </w:rPr>
+              <w:t xml:space="preserve"> </w:t>
+            </w:r>
+            <w:r>
+              <w:rPr>
+                <w:rFonts w:ascii="Arial" w:hAnsi="Arial" w:cs="Arial"/>
+                <w:sz w:val="18"/>
+                <w:szCs w:val="18"/>
+              </w:rPr>
+              <w:t>value</w:t>
+            </w:r>
+            <w:r>
+              <w:rPr>
+                <w:rFonts w:ascii="Arial" w:hAnsi="Arial" w:cs="Arial"/>
+                <w:sz w:val="18"/>
+                <w:szCs w:val="18"/>
+                <w:vertAlign w:val="subscript"/>
+              </w:rPr>
+              <w:t>1</w:t>
+            </w:r>
+            <w:r>
+              <w:rPr>
+                <w:rFonts w:ascii="Arial" w:hAnsi="Arial" w:cs="Arial"/>
+                <w:sz w:val="18"/>
+                <w:szCs w:val="18"/>
+              </w:rPr>
+              <w:t xml:space="preserve"> </w:t>
+            </w:r>
+          </w:p>
           <w:p>
             <w:pPr>
               <w:cnfStyle w:val="000000000000" w:firstRow="0" w:lastRow="0" w:firstColumn="0" w:lastColumn="0" w:oddVBand="0" w:evenVBand="0" w:oddHBand="0" w:evenHBand="0" w:firstRowFirstColumn="0" w:firstRowLastColumn="0" w:lastRowFirstColumn="0" w:lastRowLastColumn="0"/>
@@ -10017,7 +10207,7 @@
                 <w:sz w:val="18"/>
                 <w:szCs w:val="18"/>
               </w:rPr>
-              <w:t xml:space="preserve">object, idx </w:t>
+              <w:t>i</w:t>
             </w:r>
             <w:r>
               <w:rPr>
@@ -10025,7 +10215,7 @@
                 <w:sz w:val="18"/>
                 <w:szCs w:val="18"/>
               </w:rPr>
-              <w:t>→</w:t>
+              <w:t>dx</w:t>
             </w:r>
             <w:r>
               <w:rPr>
@@ -10033,87 +10223,23 @@
                 <w:sz w:val="18"/>
                 <w:szCs w:val="18"/>
               </w:rPr>
-              <w:t xml:space="preserve"> value</w:t>
-            </w:r>
-          </w:p>
-        </w:tc>
-        <w:tc>
-          <w:tcPr>
-            <w:tcW w:w="4678" w:type="dxa"/>
-            <w:vAlign w:val="center"/>
-          </w:tcPr>
-          <w:p>
-            <w:pPr>
-              <w:cnfStyle w:val="000000100000" w:firstRow="0" w:lastRow="0" w:firstColumn="0" w:lastColumn="0" w:oddVBand="0" w:evenVBand="0" w:oddHBand="1" w:evenHBand="0" w:firstRowFirstColumn="0" w:firstRowLastColumn="0" w:lastRowFirstColumn="0" w:lastRowLastColumn="0"/>
-              <w:rPr>
-                <w:lang w:val="sr-Cyrl-RS"/>
-              </w:rPr>
-            </w:pPr>
-          </w:p>
-        </w:tc>
-      </w:tr>
-      <w:tr>
-        <w:tc>
-          <w:tcPr>
-            <w:cnfStyle w:val="001000000000" w:firstRow="0" w:lastRow="0" w:firstColumn="1" w:lastColumn="0" w:oddVBand="0" w:evenVBand="0" w:oddHBand="0" w:evenHBand="0" w:firstRowFirstColumn="0" w:firstRowLastColumn="0" w:lastRowFirstColumn="0" w:lastRowLastColumn="0"/>
-            <w:tcW w:w="565" w:type="dxa"/>
-            <w:vAlign w:val="center"/>
-          </w:tcPr>
-          <w:p>
-            <w:r>
-              <w:t>27</w:t>
-            </w:r>
-          </w:p>
-        </w:tc>
-        <w:tc>
-          <w:tcPr>
-            <w:tcW w:w="1253" w:type="dxa"/>
-            <w:vAlign w:val="center"/>
-          </w:tcPr>
-          <w:p>
-            <w:pPr>
-              <w:cnfStyle w:val="000000000000" w:firstRow="0" w:lastRow="0" w:firstColumn="0" w:lastColumn="0" w:oddVBand="0" w:evenVBand="0" w:oddHBand="0" w:evenHBand="0" w:firstRowFirstColumn="0" w:firstRowLastColumn="0" w:lastRowFirstColumn="0" w:lastRowLastColumn="0"/>
-            </w:pPr>
-            <w:r>
-              <w:t>STINDEX</w:t>
-            </w:r>
-          </w:p>
-        </w:tc>
-        <w:tc>
-          <w:tcPr>
-            <w:tcW w:w="1358" w:type="dxa"/>
-            <w:vAlign w:val="center"/>
-          </w:tcPr>
-          <w:p>
-            <w:pPr>
-              <w:cnfStyle w:val="000000000000" w:firstRow="0" w:lastRow="0" w:firstColumn="0" w:lastColumn="0" w:oddVBand="0" w:evenVBand="0" w:oddHBand="0" w:evenHBand="0" w:firstRowFirstColumn="0" w:firstRowLastColumn="0" w:lastRowFirstColumn="0" w:lastRowLastColumn="0"/>
-            </w:pPr>
-            <w:r>
-              <w:t>0</w:t>
-            </w:r>
-          </w:p>
-        </w:tc>
-        <w:tc>
-          <w:tcPr>
-            <w:tcW w:w="1922" w:type="dxa"/>
-            <w:vAlign w:val="center"/>
-          </w:tcPr>
-          <w:p>
-            <w:pPr>
-              <w:cnfStyle w:val="000000000000" w:firstRow="0" w:lastRow="0" w:firstColumn="0" w:lastColumn="0" w:oddVBand="0" w:evenVBand="0" w:oddHBand="0" w:evenHBand="0" w:firstRowFirstColumn="0" w:firstRowLastColumn="0" w:lastRowFirstColumn="0" w:lastRowLastColumn="0"/>
+              <w:t xml:space="preserve">, </w:t>
+            </w:r>
+            <w:r>
               <w:rPr>
                 <w:rFonts w:ascii="Arial" w:hAnsi="Arial" w:cs="Arial"/>
                 <w:sz w:val="18"/>
                 <w:szCs w:val="18"/>
               </w:rPr>
-            </w:pPr>
+              <w:t>object</w:t>
+            </w:r>
             <w:r>
               <w:rPr>
                 <w:rFonts w:ascii="Arial" w:hAnsi="Arial" w:cs="Arial"/>
                 <w:sz w:val="18"/>
                 <w:szCs w:val="18"/>
               </w:rPr>
-              <w:t xml:space="preserve">object, idx, value </w:t>
+              <w:t xml:space="preserve"> </w:t>
             </w:r>
             <w:r>
               <w:rPr>
@@ -10123,6 +10249,14 @@
               </w:rPr>
               <w:t>→</w:t>
             </w:r>
+            <w:r>
+              <w:rPr>
+                <w:rFonts w:ascii="Arial" w:hAnsi="Arial" w:cs="Arial"/>
+                <w:sz w:val="18"/>
+                <w:szCs w:val="18"/>
+              </w:rPr>
+              <w:t xml:space="preserve"> value</w:t>
+            </w:r>
           </w:p>
         </w:tc>
         <w:tc>
@@ -10132,10 +10266,218 @@
           </w:tcPr>
           <w:p>
             <w:pPr>
+              <w:cnfStyle w:val="000000100000" w:firstRow="0" w:lastRow="0" w:firstColumn="0" w:lastColumn="0" w:oddVBand="0" w:evenVBand="0" w:oddHBand="1" w:evenHBand="0" w:firstRowFirstColumn="0" w:firstRowLastColumn="0" w:lastRowFirstColumn="0" w:lastRowLastColumn="0"/>
+              <w:rPr>
+                <w:lang w:val="sr-Cyrl-RS"/>
+              </w:rPr>
+            </w:pPr>
+          </w:p>
+        </w:tc>
+      </w:tr>
+      <w:tr>
+        <w:tc>
+          <w:tcPr>
+            <w:cnfStyle w:val="001000000000" w:firstRow="0" w:lastRow="0" w:firstColumn="1" w:lastColumn="0" w:oddVBand="0" w:evenVBand="0" w:oddHBand="0" w:evenHBand="0" w:firstRowFirstColumn="0" w:firstRowLastColumn="0" w:lastRowFirstColumn="0" w:lastRowLastColumn="0"/>
+            <w:tcW w:w="565" w:type="dxa"/>
+            <w:vAlign w:val="center"/>
+          </w:tcPr>
+          <w:p>
+            <w:r>
+              <w:t>27</w:t>
+            </w:r>
+          </w:p>
+        </w:tc>
+        <w:tc>
+          <w:tcPr>
+            <w:tcW w:w="1253" w:type="dxa"/>
+            <w:vAlign w:val="center"/>
+          </w:tcPr>
+          <w:p>
+            <w:pPr>
               <w:cnfStyle w:val="000000000000" w:firstRow="0" w:lastRow="0" w:firstColumn="0" w:lastColumn="0" w:oddVBand="0" w:evenVBand="0" w:oddHBand="0" w:evenHBand="0" w:firstRowFirstColumn="0" w:firstRowLastColumn="0" w:lastRowFirstColumn="0" w:lastRowLastColumn="0"/>
-              <w:rPr>
-                <w:lang w:val="sr-Cyrl-RS"/>
-              </w:rPr>
+            </w:pPr>
+            <w:r>
+              <w:t>STINDEX</w:t>
+            </w:r>
+          </w:p>
+        </w:tc>
+        <w:tc>
+          <w:tcPr>
+            <w:tcW w:w="1358" w:type="dxa"/>
+            <w:vAlign w:val="center"/>
+          </w:tcPr>
+          <w:p>
+            <w:pPr>
+              <w:cnfStyle w:val="000000000000" w:firstRow="0" w:lastRow="0" w:firstColumn="0" w:lastColumn="0" w:oddVBand="0" w:evenVBand="0" w:oddHBand="0" w:evenHBand="0" w:firstRowFirstColumn="0" w:firstRowLastColumn="0" w:lastRowFirstColumn="0" w:lastRowLastColumn="0"/>
+            </w:pPr>
+            <w:r>
+              <w:t>0</w:t>
+            </w:r>
+          </w:p>
+        </w:tc>
+        <w:tc>
+          <w:tcPr>
+            <w:tcW w:w="1922" w:type="dxa"/>
+            <w:vAlign w:val="center"/>
+          </w:tcPr>
+          <w:p>
+            <w:pPr>
+              <w:cnfStyle w:val="000000000000" w:firstRow="0" w:lastRow="0" w:firstColumn="0" w:lastColumn="0" w:oddVBand="0" w:evenVBand="0" w:oddHBand="0" w:evenHBand="0" w:firstRowFirstColumn="0" w:firstRowLastColumn="0" w:lastRowFirstColumn="0" w:lastRowLastColumn="0"/>
+              <w:rPr>
+                <w:rFonts w:ascii="Arial" w:hAnsi="Arial" w:cs="Arial"/>
+                <w:sz w:val="18"/>
+                <w:szCs w:val="18"/>
+              </w:rPr>
+            </w:pPr>
+            <w:r>
+              <w:rPr>
+                <w:rFonts w:ascii="Arial" w:hAnsi="Arial" w:cs="Arial"/>
+                <w:sz w:val="18"/>
+                <w:szCs w:val="18"/>
+              </w:rPr>
+              <w:t xml:space="preserve">value, </w:t>
+            </w:r>
+            <w:r>
+              <w:rPr>
+                <w:rFonts w:ascii="Arial" w:hAnsi="Arial" w:cs="Arial"/>
+                <w:sz w:val="18"/>
+                <w:szCs w:val="18"/>
+              </w:rPr>
+              <w:t>idx</w:t>
+            </w:r>
+            <w:r>
+              <w:rPr>
+                <w:rFonts w:ascii="Arial" w:hAnsi="Arial" w:cs="Arial"/>
+                <w:sz w:val="18"/>
+                <w:szCs w:val="18"/>
+              </w:rPr>
+              <w:t xml:space="preserve">, </w:t>
+            </w:r>
+            <w:r>
+              <w:rPr>
+                <w:rFonts w:ascii="Arial" w:hAnsi="Arial" w:cs="Arial"/>
+                <w:sz w:val="18"/>
+                <w:szCs w:val="18"/>
+              </w:rPr>
+              <w:t>object</w:t>
+            </w:r>
+            <w:r>
+              <w:rPr>
+                <w:rFonts w:ascii="Arial" w:hAnsi="Arial" w:cs="Arial"/>
+                <w:sz w:val="18"/>
+                <w:szCs w:val="18"/>
+              </w:rPr>
+              <w:t xml:space="preserve"> </w:t>
+            </w:r>
+            <w:r>
+              <w:rPr>
+                <w:rFonts w:ascii="Arial" w:hAnsi="Arial" w:cs="Arial"/>
+                <w:sz w:val="18"/>
+                <w:szCs w:val="18"/>
+              </w:rPr>
+              <w:t>→</w:t>
+            </w:r>
+          </w:p>
+        </w:tc>
+        <w:tc>
+          <w:tcPr>
+            <w:tcW w:w="4678" w:type="dxa"/>
+            <w:vAlign w:val="center"/>
+          </w:tcPr>
+          <w:p>
+            <w:pPr>
+              <w:cnfStyle w:val="000000000000" w:firstRow="0" w:lastRow="0" w:firstColumn="0" w:lastColumn="0" w:oddVBand="0" w:evenVBand="0" w:oddHBand="0" w:evenHBand="0" w:firstRowFirstColumn="0" w:firstRowLastColumn="0" w:lastRowFirstColumn="0" w:lastRowLastColumn="0"/>
+              <w:rPr>
+                <w:lang w:val="sr-Cyrl-RS"/>
+              </w:rPr>
+            </w:pPr>
+          </w:p>
+        </w:tc>
+      </w:tr>
+      <w:tr>
+        <w:trPr>
+          <w:cnfStyle w:val="000000100000" w:firstRow="0" w:lastRow="0" w:firstColumn="0" w:lastColumn="0" w:oddVBand="0" w:evenVBand="0" w:oddHBand="1" w:evenHBand="0" w:firstRowFirstColumn="0" w:firstRowLastColumn="0" w:lastRowFirstColumn="0" w:lastRowLastColumn="0"/>
+        </w:trPr>
+        <w:tc>
+          <w:tcPr>
+            <w:cnfStyle w:val="001000000000" w:firstRow="0" w:lastRow="0" w:firstColumn="1" w:lastColumn="0" w:oddVBand="0" w:evenVBand="0" w:oddHBand="0" w:evenHBand="0" w:firstRowFirstColumn="0" w:firstRowLastColumn="0" w:lastRowFirstColumn="0" w:lastRowLastColumn="0"/>
+            <w:tcW w:w="565" w:type="dxa"/>
+            <w:vAlign w:val="center"/>
+          </w:tcPr>
+          <w:p>
+            <w:r>
+              <w:t>28</w:t>
+            </w:r>
+          </w:p>
+        </w:tc>
+        <w:tc>
+          <w:tcPr>
+            <w:tcW w:w="1253" w:type="dxa"/>
+            <w:vAlign w:val="center"/>
+          </w:tcPr>
+          <w:p>
+            <w:pPr>
+              <w:cnfStyle w:val="000000100000" w:firstRow="0" w:lastRow="0" w:firstColumn="0" w:lastColumn="0" w:oddVBand="0" w:evenVBand="0" w:oddHBand="1" w:evenHBand="0" w:firstRowFirstColumn="0" w:firstRowLastColumn="0" w:lastRowFirstColumn="0" w:lastRowLastColumn="0"/>
+            </w:pPr>
+            <w:r>
+              <w:t>LDEVENT</w:t>
+            </w:r>
+          </w:p>
+        </w:tc>
+        <w:tc>
+          <w:tcPr>
+            <w:tcW w:w="1358" w:type="dxa"/>
+            <w:vAlign w:val="center"/>
+          </w:tcPr>
+          <w:p>
+            <w:pPr>
+              <w:cnfStyle w:val="000000100000" w:firstRow="0" w:lastRow="0" w:firstColumn="0" w:lastColumn="0" w:oddVBand="0" w:evenVBand="0" w:oddHBand="1" w:evenHBand="0" w:firstRowFirstColumn="0" w:firstRowLastColumn="0" w:lastRowFirstColumn="0" w:lastRowLastColumn="0"/>
+            </w:pPr>
+            <w:r>
+              <w:t>0</w:t>
+            </w:r>
+          </w:p>
+        </w:tc>
+        <w:tc>
+          <w:tcPr>
+            <w:tcW w:w="1922" w:type="dxa"/>
+            <w:vAlign w:val="center"/>
+          </w:tcPr>
+          <w:p>
+            <w:pPr>
+              <w:cnfStyle w:val="000000100000" w:firstRow="0" w:lastRow="0" w:firstColumn="0" w:lastColumn="0" w:oddVBand="0" w:evenVBand="0" w:oddHBand="1" w:evenHBand="0" w:firstRowFirstColumn="0" w:firstRowLastColumn="0" w:lastRowFirstColumn="0" w:lastRowLastColumn="0"/>
+              <w:rPr>
+                <w:rFonts w:ascii="Arial" w:hAnsi="Arial" w:cs="Arial"/>
+                <w:sz w:val="18"/>
+                <w:szCs w:val="18"/>
+              </w:rPr>
+            </w:pPr>
+            <w:r>
+              <w:rPr>
+                <w:rFonts w:ascii="Arial" w:hAnsi="Arial" w:cs="Arial"/>
+                <w:sz w:val="18"/>
+                <w:szCs w:val="18"/>
+              </w:rPr>
+              <w:t>→</w:t>
+            </w:r>
+            <w:r>
+              <w:rPr>
+                <w:rFonts w:ascii="Arial" w:hAnsi="Arial" w:cs="Arial"/>
+                <w:sz w:val="18"/>
+                <w:szCs w:val="18"/>
+              </w:rPr>
+              <w:t xml:space="preserve"> event</w:t>
+            </w:r>
+          </w:p>
+        </w:tc>
+        <w:tc>
+          <w:tcPr>
+            <w:tcW w:w="4678" w:type="dxa"/>
+            <w:vAlign w:val="center"/>
+          </w:tcPr>
+          <w:p>
+            <w:pPr>
+              <w:cnfStyle w:val="000000100000" w:firstRow="0" w:lastRow="0" w:firstColumn="0" w:lastColumn="0" w:oddVBand="0" w:evenVBand="0" w:oddHBand="1" w:evenHBand="0" w:firstRowFirstColumn="0" w:firstRowLastColumn="0" w:lastRowFirstColumn="0" w:lastRowLastColumn="0"/>
             </w:pPr>
           </w:p>
         </w:tc>

</xml_diff>

<commit_message>
Separate properties into an interface.
</commit_message>
<xml_diff>
--- a/Blaze.docx
+++ b/Blaze.docx
@@ -10407,6 +10407,193 @@
           <w:p>
             <w:r>
               <w:t>28</w:t>
+            </w:r>
+          </w:p>
+        </w:tc>
+        <w:tc>
+          <w:tcPr>
+            <w:tcW w:w="1253" w:type="dxa"/>
+            <w:vAlign w:val="center"/>
+          </w:tcPr>
+          <w:p>
+            <w:pPr>
+              <w:cnfStyle w:val="000000100000" w:firstRow="0" w:lastRow="0" w:firstColumn="0" w:lastColumn="0" w:oddVBand="0" w:evenVBand="0" w:oddHBand="1" w:evenHBand="0" w:firstRowFirstColumn="0" w:firstRowLastColumn="0" w:lastRowFirstColumn="0" w:lastRowLastColumn="0"/>
+            </w:pPr>
+            <w:r>
+              <w:t>LDPROP</w:t>
+            </w:r>
+          </w:p>
+        </w:tc>
+        <w:tc>
+          <w:tcPr>
+            <w:tcW w:w="1358" w:type="dxa"/>
+            <w:vAlign w:val="center"/>
+          </w:tcPr>
+          <w:p>
+            <w:pPr>
+              <w:cnfStyle w:val="000000100000" w:firstRow="0" w:lastRow="0" w:firstColumn="0" w:lastColumn="0" w:oddVBand="0" w:evenVBand="0" w:oddHBand="1" w:evenHBand="0" w:firstRowFirstColumn="0" w:firstRowLastColumn="0" w:lastRowFirstColumn="0" w:lastRowLastColumn="0"/>
+            </w:pPr>
+            <w:r>
+              <w:t>1</w:t>
+            </w:r>
+          </w:p>
+        </w:tc>
+        <w:tc>
+          <w:tcPr>
+            <w:tcW w:w="1922" w:type="dxa"/>
+            <w:vAlign w:val="center"/>
+          </w:tcPr>
+          <w:p>
+            <w:pPr>
+              <w:cnfStyle w:val="000000100000" w:firstRow="0" w:lastRow="0" w:firstColumn="0" w:lastColumn="0" w:oddVBand="0" w:evenVBand="0" w:oddHBand="1" w:evenHBand="0" w:firstRowFirstColumn="0" w:firstRowLastColumn="0" w:lastRowFirstColumn="0" w:lastRowLastColumn="0"/>
+              <w:rPr>
+                <w:rFonts w:ascii="Arial" w:hAnsi="Arial" w:cs="Arial"/>
+                <w:sz w:val="18"/>
+                <w:szCs w:val="18"/>
+              </w:rPr>
+            </w:pPr>
+            <w:r>
+              <w:rPr>
+                <w:rFonts w:ascii="Arial" w:hAnsi="Arial" w:cs="Arial"/>
+                <w:sz w:val="18"/>
+                <w:szCs w:val="18"/>
+              </w:rPr>
+              <w:t xml:space="preserve">object </w:t>
+            </w:r>
+            <w:r>
+              <w:rPr>
+                <w:rFonts w:ascii="Arial" w:hAnsi="Arial" w:cs="Arial"/>
+                <w:sz w:val="18"/>
+                <w:szCs w:val="18"/>
+              </w:rPr>
+              <w:t>→</w:t>
+            </w:r>
+            <w:r>
+              <w:rPr>
+                <w:rFonts w:ascii="Arial" w:hAnsi="Arial" w:cs="Arial"/>
+                <w:sz w:val="18"/>
+                <w:szCs w:val="18"/>
+              </w:rPr>
+              <w:t xml:space="preserve"> value</w:t>
+            </w:r>
+          </w:p>
+        </w:tc>
+        <w:tc>
+          <w:tcPr>
+            <w:tcW w:w="4678" w:type="dxa"/>
+            <w:vAlign w:val="center"/>
+          </w:tcPr>
+          <w:p>
+            <w:pPr>
+              <w:cnfStyle w:val="000000100000" w:firstRow="0" w:lastRow="0" w:firstColumn="0" w:lastColumn="0" w:oddVBand="0" w:evenVBand="0" w:oddHBand="1" w:evenHBand="0" w:firstRowFirstColumn="0" w:firstRowLastColumn="0" w:lastRowFirstColumn="0" w:lastRowLastColumn="0"/>
+              <w:rPr>
+                <w:lang w:val="sr-Cyrl-RS"/>
+              </w:rPr>
+            </w:pPr>
+          </w:p>
+        </w:tc>
+      </w:tr>
+      <w:tr>
+        <w:tc>
+          <w:tcPr>
+            <w:cnfStyle w:val="001000000000" w:firstRow="0" w:lastRow="0" w:firstColumn="1" w:lastColumn="0" w:oddVBand="0" w:evenVBand="0" w:oddHBand="0" w:evenHBand="0" w:firstRowFirstColumn="0" w:firstRowLastColumn="0" w:lastRowFirstColumn="0" w:lastRowLastColumn="0"/>
+            <w:tcW w:w="565" w:type="dxa"/>
+            <w:vAlign w:val="center"/>
+          </w:tcPr>
+          <w:p>
+            <w:r>
+              <w:t>29</w:t>
+            </w:r>
+          </w:p>
+        </w:tc>
+        <w:tc>
+          <w:tcPr>
+            <w:tcW w:w="1253" w:type="dxa"/>
+            <w:vAlign w:val="center"/>
+          </w:tcPr>
+          <w:p>
+            <w:pPr>
+              <w:cnfStyle w:val="000000000000" w:firstRow="0" w:lastRow="0" w:firstColumn="0" w:lastColumn="0" w:oddVBand="0" w:evenVBand="0" w:oddHBand="0" w:evenHBand="0" w:firstRowFirstColumn="0" w:firstRowLastColumn="0" w:lastRowFirstColumn="0" w:lastRowLastColumn="0"/>
+            </w:pPr>
+            <w:r>
+              <w:t>STPROP</w:t>
+            </w:r>
+          </w:p>
+        </w:tc>
+        <w:tc>
+          <w:tcPr>
+            <w:tcW w:w="1358" w:type="dxa"/>
+            <w:vAlign w:val="center"/>
+          </w:tcPr>
+          <w:p>
+            <w:pPr>
+              <w:cnfStyle w:val="000000000000" w:firstRow="0" w:lastRow="0" w:firstColumn="0" w:lastColumn="0" w:oddVBand="0" w:evenVBand="0" w:oddHBand="0" w:evenHBand="0" w:firstRowFirstColumn="0" w:firstRowLastColumn="0" w:lastRowFirstColumn="0" w:lastRowLastColumn="0"/>
+            </w:pPr>
+            <w:r>
+              <w:t>1</w:t>
+            </w:r>
+          </w:p>
+        </w:tc>
+        <w:tc>
+          <w:tcPr>
+            <w:tcW w:w="1922" w:type="dxa"/>
+            <w:vAlign w:val="center"/>
+          </w:tcPr>
+          <w:p>
+            <w:pPr>
+              <w:cnfStyle w:val="000000000000" w:firstRow="0" w:lastRow="0" w:firstColumn="0" w:lastColumn="0" w:oddVBand="0" w:evenVBand="0" w:oddHBand="0" w:evenHBand="0" w:firstRowFirstColumn="0" w:firstRowLastColumn="0" w:lastRowFirstColumn="0" w:lastRowLastColumn="0"/>
+              <w:rPr>
+                <w:rFonts w:ascii="Arial" w:hAnsi="Arial" w:cs="Arial"/>
+                <w:sz w:val="18"/>
+                <w:szCs w:val="18"/>
+              </w:rPr>
+            </w:pPr>
+            <w:r>
+              <w:rPr>
+                <w:rFonts w:ascii="Arial" w:hAnsi="Arial" w:cs="Arial"/>
+                <w:sz w:val="18"/>
+                <w:szCs w:val="18"/>
+              </w:rPr>
+              <w:t xml:space="preserve">value, object </w:t>
+            </w:r>
+            <w:r>
+              <w:rPr>
+                <w:rFonts w:ascii="Arial" w:hAnsi="Arial" w:cs="Arial"/>
+                <w:sz w:val="18"/>
+                <w:szCs w:val="18"/>
+              </w:rPr>
+              <w:t>→</w:t>
+            </w:r>
+          </w:p>
+        </w:tc>
+        <w:tc>
+          <w:tcPr>
+            <w:tcW w:w="4678" w:type="dxa"/>
+            <w:vAlign w:val="center"/>
+          </w:tcPr>
+          <w:p>
+            <w:pPr>
+              <w:cnfStyle w:val="000000000000" w:firstRow="0" w:lastRow="0" w:firstColumn="0" w:lastColumn="0" w:oddVBand="0" w:evenVBand="0" w:oddHBand="0" w:evenHBand="0" w:firstRowFirstColumn="0" w:firstRowLastColumn="0" w:lastRowFirstColumn="0" w:lastRowLastColumn="0"/>
+              <w:rPr>
+                <w:lang w:val="sr-Cyrl-RS"/>
+              </w:rPr>
+            </w:pPr>
+          </w:p>
+        </w:tc>
+      </w:tr>
+      <w:tr>
+        <w:trPr>
+          <w:cnfStyle w:val="000000100000" w:firstRow="0" w:lastRow="0" w:firstColumn="0" w:lastColumn="0" w:oddVBand="0" w:evenVBand="0" w:oddHBand="1" w:evenHBand="0" w:firstRowFirstColumn="0" w:firstRowLastColumn="0" w:lastRowFirstColumn="0" w:lastRowLastColumn="0"/>
+        </w:trPr>
+        <w:tc>
+          <w:tcPr>
+            <w:cnfStyle w:val="001000000000" w:firstRow="0" w:lastRow="0" w:firstColumn="1" w:lastColumn="0" w:oddVBand="0" w:evenVBand="0" w:oddHBand="0" w:evenHBand="0" w:firstRowFirstColumn="0" w:firstRowLastColumn="0" w:lastRowFirstColumn="0" w:lastRowLastColumn="0"/>
+            <w:tcW w:w="565" w:type="dxa"/>
+            <w:vAlign w:val="center"/>
+          </w:tcPr>
+          <w:p>
+            <w:r>
+              <w:t>2A</w:t>
             </w:r>
           </w:p>
         </w:tc>

</xml_diff>

<commit_message>
For and while statements Added JMPB (Jump back) instruction
</commit_message>
<xml_diff>
--- a/Blaze.docx
+++ b/Blaze.docx
@@ -9057,7 +9057,7 @@
               <w:cnfStyle w:val="000000000000" w:firstRow="0" w:lastRow="0" w:firstColumn="0" w:lastColumn="0" w:oddVBand="0" w:evenVBand="0" w:oddHBand="0" w:evenHBand="0" w:firstRowFirstColumn="0" w:firstRowLastColumn="0" w:lastRowFirstColumn="0" w:lastRowLastColumn="0"/>
             </w:pPr>
             <w:r>
-              <w:t>JMPA</w:t>
+              <w:t>JMPB</w:t>
             </w:r>
           </w:p>
         </w:tc>
@@ -9083,16 +9083,18 @@
           <w:p>
             <w:pPr>
               <w:cnfStyle w:val="000000000000" w:firstRow="0" w:lastRow="0" w:firstColumn="0" w:lastColumn="0" w:oddVBand="0" w:evenVBand="0" w:oddHBand="0" w:evenHBand="0" w:firstRowFirstColumn="0" w:firstRowLastColumn="0" w:lastRowFirstColumn="0" w:lastRowLastColumn="0"/>
-              <w:rPr>
-                <w:lang w:val="sr-Cyrl-RS"/>
-              </w:rPr>
-            </w:pPr>
-            <w:r>
               <w:rPr>
                 <w:rFonts w:ascii="Arial" w:hAnsi="Arial" w:cs="Arial"/>
                 <w:sz w:val="18"/>
                 <w:szCs w:val="18"/>
               </w:rPr>
+            </w:pPr>
+            <w:r>
+              <w:rPr>
+                <w:rFonts w:ascii="Arial" w:hAnsi="Arial" w:cs="Arial"/>
+                <w:sz w:val="18"/>
+                <w:szCs w:val="18"/>
+              </w:rPr>
               <w:t>→</w:t>
             </w:r>
           </w:p>
@@ -9113,7 +9115,7 @@
               <w:rPr>
                 <w:lang w:val="sr-Cyrl-RS"/>
               </w:rPr>
-              <w:t>Апсолутак скок</w:t>
+              <w:t>Релативан скок уназад</w:t>
             </w:r>
           </w:p>
         </w:tc>
@@ -9144,7 +9146,7 @@
               <w:cnfStyle w:val="000000100000" w:firstRow="0" w:lastRow="0" w:firstColumn="0" w:lastColumn="0" w:oddVBand="0" w:evenVBand="0" w:oddHBand="1" w:evenHBand="0" w:firstRowFirstColumn="0" w:firstRowLastColumn="0" w:lastRowFirstColumn="0" w:lastRowLastColumn="0"/>
             </w:pPr>
             <w:r>
-              <w:t>JMPT</w:t>
+              <w:t>JMPA</w:t>
             </w:r>
           </w:p>
         </w:tc>
@@ -9180,111 +9182,98 @@
                 <w:sz w:val="18"/>
                 <w:szCs w:val="18"/>
               </w:rPr>
-              <w:t xml:space="preserve">value </w:t>
-            </w:r>
+              <w:t>→</w:t>
+            </w:r>
+          </w:p>
+        </w:tc>
+        <w:tc>
+          <w:tcPr>
+            <w:tcW w:w="4678" w:type="dxa"/>
+            <w:vAlign w:val="center"/>
+          </w:tcPr>
+          <w:p>
+            <w:pPr>
+              <w:cnfStyle w:val="000000100000" w:firstRow="0" w:lastRow="0" w:firstColumn="0" w:lastColumn="0" w:oddVBand="0" w:evenVBand="0" w:oddHBand="1" w:evenHBand="0" w:firstRowFirstColumn="0" w:firstRowLastColumn="0" w:lastRowFirstColumn="0" w:lastRowLastColumn="0"/>
+              <w:rPr>
+                <w:lang w:val="sr-Cyrl-RS"/>
+              </w:rPr>
+            </w:pPr>
+            <w:r>
+              <w:rPr>
+                <w:lang w:val="sr-Cyrl-RS"/>
+              </w:rPr>
+              <w:t>Апсолутак скок</w:t>
+            </w:r>
+          </w:p>
+        </w:tc>
+      </w:tr>
+      <w:tr>
+        <w:tc>
+          <w:tcPr>
+            <w:cnfStyle w:val="001000000000" w:firstRow="0" w:lastRow="0" w:firstColumn="1" w:lastColumn="0" w:oddVBand="0" w:evenVBand="0" w:oddHBand="0" w:evenHBand="0" w:firstRowFirstColumn="0" w:firstRowLastColumn="0" w:lastRowFirstColumn="0" w:lastRowLastColumn="0"/>
+            <w:tcW w:w="565" w:type="dxa"/>
+            <w:vAlign w:val="center"/>
+          </w:tcPr>
+          <w:p>
+            <w:r>
+              <w:t>1F</w:t>
+            </w:r>
+          </w:p>
+        </w:tc>
+        <w:tc>
+          <w:tcPr>
+            <w:tcW w:w="1253" w:type="dxa"/>
+            <w:vAlign w:val="center"/>
+          </w:tcPr>
+          <w:p>
+            <w:pPr>
+              <w:cnfStyle w:val="000000000000" w:firstRow="0" w:lastRow="0" w:firstColumn="0" w:lastColumn="0" w:oddVBand="0" w:evenVBand="0" w:oddHBand="0" w:evenHBand="0" w:firstRowFirstColumn="0" w:firstRowLastColumn="0" w:lastRowFirstColumn="0" w:lastRowLastColumn="0"/>
+            </w:pPr>
+            <w:r>
+              <w:t>JMPT</w:t>
+            </w:r>
+          </w:p>
+        </w:tc>
+        <w:tc>
+          <w:tcPr>
+            <w:tcW w:w="1358" w:type="dxa"/>
+            <w:vAlign w:val="center"/>
+          </w:tcPr>
+          <w:p>
+            <w:pPr>
+              <w:cnfStyle w:val="000000000000" w:firstRow="0" w:lastRow="0" w:firstColumn="0" w:lastColumn="0" w:oddVBand="0" w:evenVBand="0" w:oddHBand="0" w:evenHBand="0" w:firstRowFirstColumn="0" w:firstRowLastColumn="0" w:lastRowFirstColumn="0" w:lastRowLastColumn="0"/>
+            </w:pPr>
+            <w:r>
+              <w:t>1</w:t>
+            </w:r>
+          </w:p>
+        </w:tc>
+        <w:tc>
+          <w:tcPr>
+            <w:tcW w:w="1922" w:type="dxa"/>
+            <w:vAlign w:val="center"/>
+          </w:tcPr>
+          <w:p>
+            <w:pPr>
+              <w:cnfStyle w:val="000000000000" w:firstRow="0" w:lastRow="0" w:firstColumn="0" w:lastColumn="0" w:oddVBand="0" w:evenVBand="0" w:oddHBand="0" w:evenHBand="0" w:firstRowFirstColumn="0" w:firstRowLastColumn="0" w:lastRowFirstColumn="0" w:lastRowLastColumn="0"/>
+              <w:rPr>
+                <w:lang w:val="sr-Cyrl-RS"/>
+              </w:rPr>
+            </w:pPr>
             <w:r>
               <w:rPr>
                 <w:rFonts w:ascii="Arial" w:hAnsi="Arial" w:cs="Arial"/>
                 <w:sz w:val="18"/>
                 <w:szCs w:val="18"/>
               </w:rPr>
-              <w:t>→</w:t>
-            </w:r>
-          </w:p>
-        </w:tc>
-        <w:tc>
-          <w:tcPr>
-            <w:tcW w:w="4678" w:type="dxa"/>
-            <w:vAlign w:val="center"/>
-          </w:tcPr>
-          <w:p>
-            <w:pPr>
-              <w:cnfStyle w:val="000000100000" w:firstRow="0" w:lastRow="0" w:firstColumn="0" w:lastColumn="0" w:oddVBand="0" w:evenVBand="0" w:oddHBand="1" w:evenHBand="0" w:firstRowFirstColumn="0" w:firstRowLastColumn="0" w:lastRowFirstColumn="0" w:lastRowLastColumn="0"/>
-            </w:pPr>
-            <w:r>
-              <w:rPr>
-                <w:lang w:val="sr-Cyrl-RS"/>
-              </w:rPr>
-              <w:t xml:space="preserve">Релативан скок унапред уколико је објекат на стеку </w:t>
-            </w:r>
-            <w:r>
-              <w:rPr>
-                <w:i/>
-                <w:iCs/>
-                <w:lang w:val="sr-Cyrl-RS"/>
-              </w:rPr>
-              <w:t>true</w:t>
-            </w:r>
-          </w:p>
-        </w:tc>
-      </w:tr>
-      <w:tr>
-        <w:tc>
-          <w:tcPr>
-            <w:cnfStyle w:val="001000000000" w:firstRow="0" w:lastRow="0" w:firstColumn="1" w:lastColumn="0" w:oddVBand="0" w:evenVBand="0" w:oddHBand="0" w:evenHBand="0" w:firstRowFirstColumn="0" w:firstRowLastColumn="0" w:lastRowFirstColumn="0" w:lastRowLastColumn="0"/>
-            <w:tcW w:w="565" w:type="dxa"/>
-            <w:vAlign w:val="center"/>
-          </w:tcPr>
-          <w:p>
-            <w:r>
-              <w:t>1F</w:t>
-            </w:r>
-          </w:p>
-        </w:tc>
-        <w:tc>
-          <w:tcPr>
-            <w:tcW w:w="1253" w:type="dxa"/>
-            <w:vAlign w:val="center"/>
-          </w:tcPr>
-          <w:p>
-            <w:pPr>
-              <w:cnfStyle w:val="000000000000" w:firstRow="0" w:lastRow="0" w:firstColumn="0" w:lastColumn="0" w:oddVBand="0" w:evenVBand="0" w:oddHBand="0" w:evenHBand="0" w:firstRowFirstColumn="0" w:firstRowLastColumn="0" w:lastRowFirstColumn="0" w:lastRowLastColumn="0"/>
-            </w:pPr>
-            <w:r>
-              <w:t>JMPF</w:t>
-            </w:r>
-          </w:p>
-        </w:tc>
-        <w:tc>
-          <w:tcPr>
-            <w:tcW w:w="1358" w:type="dxa"/>
-            <w:vAlign w:val="center"/>
-          </w:tcPr>
-          <w:p>
-            <w:pPr>
-              <w:cnfStyle w:val="000000000000" w:firstRow="0" w:lastRow="0" w:firstColumn="0" w:lastColumn="0" w:oddVBand="0" w:evenVBand="0" w:oddHBand="0" w:evenHBand="0" w:firstRowFirstColumn="0" w:firstRowLastColumn="0" w:lastRowFirstColumn="0" w:lastRowLastColumn="0"/>
-            </w:pPr>
-            <w:r>
-              <w:t>1</w:t>
-            </w:r>
-          </w:p>
-        </w:tc>
-        <w:tc>
-          <w:tcPr>
-            <w:tcW w:w="1922" w:type="dxa"/>
-            <w:vAlign w:val="center"/>
-          </w:tcPr>
-          <w:p>
-            <w:pPr>
-              <w:cnfStyle w:val="000000000000" w:firstRow="0" w:lastRow="0" w:firstColumn="0" w:lastColumn="0" w:oddVBand="0" w:evenVBand="0" w:oddHBand="0" w:evenHBand="0" w:firstRowFirstColumn="0" w:firstRowLastColumn="0" w:lastRowFirstColumn="0" w:lastRowLastColumn="0"/>
-              <w:rPr>
-                <w:lang w:val="sr-Cyrl-RS"/>
-              </w:rPr>
-            </w:pPr>
+              <w:t xml:space="preserve">value </w:t>
+            </w:r>
             <w:r>
               <w:rPr>
                 <w:rFonts w:ascii="Arial" w:hAnsi="Arial" w:cs="Arial"/>
                 <w:sz w:val="18"/>
                 <w:szCs w:val="18"/>
               </w:rPr>
-              <w:t xml:space="preserve">value </w:t>
-            </w:r>
-            <w:r>
-              <w:rPr>
-                <w:rFonts w:ascii="Arial" w:hAnsi="Arial" w:cs="Arial"/>
-                <w:sz w:val="18"/>
-                <w:szCs w:val="18"/>
-              </w:rPr>
               <w:t>→</w:t>
             </w:r>
           </w:p>
@@ -9308,8 +9297,9 @@
               <w:rPr>
                 <w:i/>
                 <w:iCs/>
-              </w:rPr>
-              <w:t>false</w:t>
+                <w:lang w:val="sr-Cyrl-RS"/>
+              </w:rPr>
+              <w:t>true</w:t>
             </w:r>
           </w:p>
         </w:tc>
@@ -9340,7 +9330,7 @@
               <w:cnfStyle w:val="000000100000" w:firstRow="0" w:lastRow="0" w:firstColumn="0" w:lastColumn="0" w:oddVBand="0" w:evenVBand="0" w:oddHBand="1" w:evenHBand="0" w:firstRowFirstColumn="0" w:firstRowLastColumn="0" w:lastRowFirstColumn="0" w:lastRowLastColumn="0"/>
             </w:pPr>
             <w:r>
-              <w:t>OR</w:t>
+              <w:t>JMPF</w:t>
             </w:r>
           </w:p>
         </w:tc>
@@ -9354,7 +9344,7 @@
               <w:cnfStyle w:val="000000100000" w:firstRow="0" w:lastRow="0" w:firstColumn="0" w:lastColumn="0" w:oddVBand="0" w:evenVBand="0" w:oddHBand="1" w:evenHBand="0" w:firstRowFirstColumn="0" w:firstRowLastColumn="0" w:lastRowFirstColumn="0" w:lastRowLastColumn="0"/>
             </w:pPr>
             <w:r>
-              <w:t>0</w:t>
+              <w:t>1</w:t>
             </w:r>
           </w:p>
         </w:tc>
@@ -9366,136 +9356,130 @@
           <w:p>
             <w:pPr>
               <w:cnfStyle w:val="000000100000" w:firstRow="0" w:lastRow="0" w:firstColumn="0" w:lastColumn="0" w:oddVBand="0" w:evenVBand="0" w:oddHBand="1" w:evenHBand="0" w:firstRowFirstColumn="0" w:firstRowLastColumn="0" w:lastRowFirstColumn="0" w:lastRowLastColumn="0"/>
+              <w:rPr>
+                <w:lang w:val="sr-Cyrl-RS"/>
+              </w:rPr>
+            </w:pPr>
+            <w:r>
               <w:rPr>
                 <w:rFonts w:ascii="Arial" w:hAnsi="Arial" w:cs="Arial"/>
                 <w:sz w:val="18"/>
                 <w:szCs w:val="18"/>
               </w:rPr>
-            </w:pPr>
+              <w:t xml:space="preserve">value </w:t>
+            </w:r>
             <w:r>
               <w:rPr>
                 <w:rFonts w:ascii="Arial" w:hAnsi="Arial" w:cs="Arial"/>
                 <w:sz w:val="18"/>
                 <w:szCs w:val="18"/>
               </w:rPr>
-              <w:t xml:space="preserve">left, right </w:t>
-            </w:r>
-            <w:r>
+              <w:t>→</w:t>
+            </w:r>
+          </w:p>
+        </w:tc>
+        <w:tc>
+          <w:tcPr>
+            <w:tcW w:w="4678" w:type="dxa"/>
+            <w:vAlign w:val="center"/>
+          </w:tcPr>
+          <w:p>
+            <w:pPr>
+              <w:cnfStyle w:val="000000100000" w:firstRow="0" w:lastRow="0" w:firstColumn="0" w:lastColumn="0" w:oddVBand="0" w:evenVBand="0" w:oddHBand="1" w:evenHBand="0" w:firstRowFirstColumn="0" w:firstRowLastColumn="0" w:lastRowFirstColumn="0" w:lastRowLastColumn="0"/>
+            </w:pPr>
+            <w:r>
+              <w:rPr>
+                <w:lang w:val="sr-Cyrl-RS"/>
+              </w:rPr>
+              <w:t xml:space="preserve">Релативан скок унапред уколико је објекат на стеку </w:t>
+            </w:r>
+            <w:r>
+              <w:rPr>
+                <w:i/>
+                <w:iCs/>
+              </w:rPr>
+              <w:t>false</w:t>
+            </w:r>
+          </w:p>
+        </w:tc>
+      </w:tr>
+      <w:tr>
+        <w:tc>
+          <w:tcPr>
+            <w:cnfStyle w:val="001000000000" w:firstRow="0" w:lastRow="0" w:firstColumn="1" w:lastColumn="0" w:oddVBand="0" w:evenVBand="0" w:oddHBand="0" w:evenHBand="0" w:firstRowFirstColumn="0" w:firstRowLastColumn="0" w:lastRowFirstColumn="0" w:lastRowLastColumn="0"/>
+            <w:tcW w:w="565" w:type="dxa"/>
+            <w:vAlign w:val="center"/>
+          </w:tcPr>
+          <w:p>
+            <w:r>
+              <w:t>21</w:t>
+            </w:r>
+          </w:p>
+        </w:tc>
+        <w:tc>
+          <w:tcPr>
+            <w:tcW w:w="1253" w:type="dxa"/>
+            <w:vAlign w:val="center"/>
+          </w:tcPr>
+          <w:p>
+            <w:pPr>
+              <w:cnfStyle w:val="000000000000" w:firstRow="0" w:lastRow="0" w:firstColumn="0" w:lastColumn="0" w:oddVBand="0" w:evenVBand="0" w:oddHBand="0" w:evenHBand="0" w:firstRowFirstColumn="0" w:firstRowLastColumn="0" w:lastRowFirstColumn="0" w:lastRowLastColumn="0"/>
+            </w:pPr>
+            <w:r>
+              <w:t>OR</w:t>
+            </w:r>
+          </w:p>
+        </w:tc>
+        <w:tc>
+          <w:tcPr>
+            <w:tcW w:w="1358" w:type="dxa"/>
+            <w:vAlign w:val="center"/>
+          </w:tcPr>
+          <w:p>
+            <w:pPr>
+              <w:cnfStyle w:val="000000000000" w:firstRow="0" w:lastRow="0" w:firstColumn="0" w:lastColumn="0" w:oddVBand="0" w:evenVBand="0" w:oddHBand="0" w:evenHBand="0" w:firstRowFirstColumn="0" w:firstRowLastColumn="0" w:lastRowFirstColumn="0" w:lastRowLastColumn="0"/>
+            </w:pPr>
+            <w:r>
+              <w:t>0</w:t>
+            </w:r>
+          </w:p>
+        </w:tc>
+        <w:tc>
+          <w:tcPr>
+            <w:tcW w:w="1922" w:type="dxa"/>
+            <w:vAlign w:val="center"/>
+          </w:tcPr>
+          <w:p>
+            <w:pPr>
+              <w:cnfStyle w:val="000000000000" w:firstRow="0" w:lastRow="0" w:firstColumn="0" w:lastColumn="0" w:oddVBand="0" w:evenVBand="0" w:oddHBand="0" w:evenHBand="0" w:firstRowFirstColumn="0" w:firstRowLastColumn="0" w:lastRowFirstColumn="0" w:lastRowLastColumn="0"/>
               <w:rPr>
                 <w:rFonts w:ascii="Arial" w:hAnsi="Arial" w:cs="Arial"/>
                 <w:sz w:val="18"/>
                 <w:szCs w:val="18"/>
               </w:rPr>
-              <w:t>→</w:t>
-            </w:r>
+            </w:pPr>
             <w:r>
               <w:rPr>
                 <w:rFonts w:ascii="Arial" w:hAnsi="Arial" w:cs="Arial"/>
                 <w:sz w:val="18"/>
                 <w:szCs w:val="18"/>
               </w:rPr>
-              <w:t xml:space="preserve"> result</w:t>
-            </w:r>
-          </w:p>
-        </w:tc>
-        <w:tc>
-          <w:tcPr>
-            <w:tcW w:w="4678" w:type="dxa"/>
-            <w:vAlign w:val="center"/>
-          </w:tcPr>
-          <w:p>
-            <w:pPr>
-              <w:cnfStyle w:val="000000100000" w:firstRow="0" w:lastRow="0" w:firstColumn="0" w:lastColumn="0" w:oddVBand="0" w:evenVBand="0" w:oddHBand="1" w:evenHBand="0" w:firstRowFirstColumn="0" w:firstRowLastColumn="0" w:lastRowFirstColumn="0" w:lastRowLastColumn="0"/>
-              <w:rPr>
-                <w:lang w:val="sr-Cyrl-RS"/>
-              </w:rPr>
-            </w:pPr>
-            <w:r>
-              <w:rPr>
-                <w:lang w:val="sr-Cyrl-RS"/>
-              </w:rPr>
-              <w:t>Изврши логичку ИЛИ операцију на два објекта</w:t>
-            </w:r>
-          </w:p>
-        </w:tc>
-      </w:tr>
-      <w:tr>
-        <w:tc>
-          <w:tcPr>
-            <w:cnfStyle w:val="001000000000" w:firstRow="0" w:lastRow="0" w:firstColumn="1" w:lastColumn="0" w:oddVBand="0" w:evenVBand="0" w:oddHBand="0" w:evenHBand="0" w:firstRowFirstColumn="0" w:firstRowLastColumn="0" w:lastRowFirstColumn="0" w:lastRowLastColumn="0"/>
-            <w:tcW w:w="565" w:type="dxa"/>
-            <w:vAlign w:val="center"/>
-          </w:tcPr>
-          <w:p>
-            <w:r>
-              <w:t>21</w:t>
-            </w:r>
-          </w:p>
-        </w:tc>
-        <w:tc>
-          <w:tcPr>
-            <w:tcW w:w="1253" w:type="dxa"/>
-            <w:vAlign w:val="center"/>
-          </w:tcPr>
-          <w:p>
-            <w:pPr>
-              <w:cnfStyle w:val="000000000000" w:firstRow="0" w:lastRow="0" w:firstColumn="0" w:lastColumn="0" w:oddVBand="0" w:evenVBand="0" w:oddHBand="0" w:evenHBand="0" w:firstRowFirstColumn="0" w:firstRowLastColumn="0" w:lastRowFirstColumn="0" w:lastRowLastColumn="0"/>
-            </w:pPr>
-            <w:r>
-              <w:t>AND</w:t>
-            </w:r>
-          </w:p>
-        </w:tc>
-        <w:tc>
-          <w:tcPr>
-            <w:tcW w:w="1358" w:type="dxa"/>
-            <w:vAlign w:val="center"/>
-          </w:tcPr>
-          <w:p>
-            <w:pPr>
-              <w:cnfStyle w:val="000000000000" w:firstRow="0" w:lastRow="0" w:firstColumn="0" w:lastColumn="0" w:oddVBand="0" w:evenVBand="0" w:oddHBand="0" w:evenHBand="0" w:firstRowFirstColumn="0" w:firstRowLastColumn="0" w:lastRowFirstColumn="0" w:lastRowLastColumn="0"/>
-            </w:pPr>
-            <w:r>
-              <w:t>0</w:t>
-            </w:r>
-          </w:p>
-        </w:tc>
-        <w:tc>
-          <w:tcPr>
-            <w:tcW w:w="1922" w:type="dxa"/>
-            <w:vAlign w:val="center"/>
-          </w:tcPr>
-          <w:p>
-            <w:pPr>
-              <w:cnfStyle w:val="000000000000" w:firstRow="0" w:lastRow="0" w:firstColumn="0" w:lastColumn="0" w:oddVBand="0" w:evenVBand="0" w:oddHBand="0" w:evenHBand="0" w:firstRowFirstColumn="0" w:firstRowLastColumn="0" w:lastRowFirstColumn="0" w:lastRowLastColumn="0"/>
+              <w:t xml:space="preserve">left, right </w:t>
+            </w:r>
+            <w:r>
               <w:rPr>
                 <w:rFonts w:ascii="Arial" w:hAnsi="Arial" w:cs="Arial"/>
                 <w:sz w:val="18"/>
                 <w:szCs w:val="18"/>
               </w:rPr>
-            </w:pPr>
+              <w:t>→</w:t>
+            </w:r>
             <w:r>
               <w:rPr>
                 <w:rFonts w:ascii="Arial" w:hAnsi="Arial" w:cs="Arial"/>
                 <w:sz w:val="18"/>
                 <w:szCs w:val="18"/>
               </w:rPr>
-              <w:t xml:space="preserve">left, right </w:t>
-            </w:r>
-            <w:r>
-              <w:rPr>
-                <w:rFonts w:ascii="Arial" w:hAnsi="Arial" w:cs="Arial"/>
-                <w:sz w:val="18"/>
-                <w:szCs w:val="18"/>
-              </w:rPr>
-              <w:t>→</w:t>
-            </w:r>
-            <w:r>
-              <w:rPr>
-                <w:rFonts w:ascii="Arial" w:hAnsi="Arial" w:cs="Arial"/>
-                <w:sz w:val="18"/>
-                <w:szCs w:val="18"/>
-              </w:rPr>
               <w:t xml:space="preserve"> result</w:t>
             </w:r>
           </w:p>
@@ -9508,12 +9492,15 @@
           <w:p>
             <w:pPr>
               <w:cnfStyle w:val="000000000000" w:firstRow="0" w:lastRow="0" w:firstColumn="0" w:lastColumn="0" w:oddVBand="0" w:evenVBand="0" w:oddHBand="0" w:evenHBand="0" w:firstRowFirstColumn="0" w:firstRowLastColumn="0" w:lastRowFirstColumn="0" w:lastRowLastColumn="0"/>
-            </w:pPr>
-            <w:r>
-              <w:rPr>
-                <w:lang w:val="sr-Cyrl-RS"/>
-              </w:rPr>
-              <w:t>Изврши логичку И операцију на два објекта</w:t>
+              <w:rPr>
+                <w:lang w:val="sr-Cyrl-RS"/>
+              </w:rPr>
+            </w:pPr>
+            <w:r>
+              <w:rPr>
+                <w:lang w:val="sr-Cyrl-RS"/>
+              </w:rPr>
+              <w:t>Изврши логичку ИЛИ операцију на два објекта</w:t>
             </w:r>
           </w:p>
         </w:tc>
@@ -9544,6 +9531,105 @@
               <w:cnfStyle w:val="000000100000" w:firstRow="0" w:lastRow="0" w:firstColumn="0" w:lastColumn="0" w:oddVBand="0" w:evenVBand="0" w:oddHBand="1" w:evenHBand="0" w:firstRowFirstColumn="0" w:firstRowLastColumn="0" w:lastRowFirstColumn="0" w:lastRowLastColumn="0"/>
             </w:pPr>
             <w:r>
+              <w:t>AND</w:t>
+            </w:r>
+          </w:p>
+        </w:tc>
+        <w:tc>
+          <w:tcPr>
+            <w:tcW w:w="1358" w:type="dxa"/>
+            <w:vAlign w:val="center"/>
+          </w:tcPr>
+          <w:p>
+            <w:pPr>
+              <w:cnfStyle w:val="000000100000" w:firstRow="0" w:lastRow="0" w:firstColumn="0" w:lastColumn="0" w:oddVBand="0" w:evenVBand="0" w:oddHBand="1" w:evenHBand="0" w:firstRowFirstColumn="0" w:firstRowLastColumn="0" w:lastRowFirstColumn="0" w:lastRowLastColumn="0"/>
+            </w:pPr>
+            <w:r>
+              <w:t>0</w:t>
+            </w:r>
+          </w:p>
+        </w:tc>
+        <w:tc>
+          <w:tcPr>
+            <w:tcW w:w="1922" w:type="dxa"/>
+            <w:vAlign w:val="center"/>
+          </w:tcPr>
+          <w:p>
+            <w:pPr>
+              <w:cnfStyle w:val="000000100000" w:firstRow="0" w:lastRow="0" w:firstColumn="0" w:lastColumn="0" w:oddVBand="0" w:evenVBand="0" w:oddHBand="1" w:evenHBand="0" w:firstRowFirstColumn="0" w:firstRowLastColumn="0" w:lastRowFirstColumn="0" w:lastRowLastColumn="0"/>
+              <w:rPr>
+                <w:rFonts w:ascii="Arial" w:hAnsi="Arial" w:cs="Arial"/>
+                <w:sz w:val="18"/>
+                <w:szCs w:val="18"/>
+              </w:rPr>
+            </w:pPr>
+            <w:r>
+              <w:rPr>
+                <w:rFonts w:ascii="Arial" w:hAnsi="Arial" w:cs="Arial"/>
+                <w:sz w:val="18"/>
+                <w:szCs w:val="18"/>
+              </w:rPr>
+              <w:t xml:space="preserve">left, right </w:t>
+            </w:r>
+            <w:r>
+              <w:rPr>
+                <w:rFonts w:ascii="Arial" w:hAnsi="Arial" w:cs="Arial"/>
+                <w:sz w:val="18"/>
+                <w:szCs w:val="18"/>
+              </w:rPr>
+              <w:t>→</w:t>
+            </w:r>
+            <w:r>
+              <w:rPr>
+                <w:rFonts w:ascii="Arial" w:hAnsi="Arial" w:cs="Arial"/>
+                <w:sz w:val="18"/>
+                <w:szCs w:val="18"/>
+              </w:rPr>
+              <w:t xml:space="preserve"> result</w:t>
+            </w:r>
+          </w:p>
+        </w:tc>
+        <w:tc>
+          <w:tcPr>
+            <w:tcW w:w="4678" w:type="dxa"/>
+            <w:vAlign w:val="center"/>
+          </w:tcPr>
+          <w:p>
+            <w:pPr>
+              <w:cnfStyle w:val="000000100000" w:firstRow="0" w:lastRow="0" w:firstColumn="0" w:lastColumn="0" w:oddVBand="0" w:evenVBand="0" w:oddHBand="1" w:evenHBand="0" w:firstRowFirstColumn="0" w:firstRowLastColumn="0" w:lastRowFirstColumn="0" w:lastRowLastColumn="0"/>
+            </w:pPr>
+            <w:r>
+              <w:rPr>
+                <w:lang w:val="sr-Cyrl-RS"/>
+              </w:rPr>
+              <w:t>Изврши логичку И операцију на два објекта</w:t>
+            </w:r>
+          </w:p>
+        </w:tc>
+      </w:tr>
+      <w:tr>
+        <w:tc>
+          <w:tcPr>
+            <w:cnfStyle w:val="001000000000" w:firstRow="0" w:lastRow="0" w:firstColumn="1" w:lastColumn="0" w:oddVBand="0" w:evenVBand="0" w:oddHBand="0" w:evenHBand="0" w:firstRowFirstColumn="0" w:firstRowLastColumn="0" w:lastRowFirstColumn="0" w:lastRowLastColumn="0"/>
+            <w:tcW w:w="565" w:type="dxa"/>
+            <w:vAlign w:val="center"/>
+          </w:tcPr>
+          <w:p>
+            <w:r>
+              <w:t>23</w:t>
+            </w:r>
+          </w:p>
+        </w:tc>
+        <w:tc>
+          <w:tcPr>
+            <w:tcW w:w="1253" w:type="dxa"/>
+            <w:vAlign w:val="center"/>
+          </w:tcPr>
+          <w:p>
+            <w:pPr>
+              <w:cnfStyle w:val="000000000000" w:firstRow="0" w:lastRow="0" w:firstColumn="0" w:lastColumn="0" w:oddVBand="0" w:evenVBand="0" w:oddHBand="0" w:evenHBand="0" w:firstRowFirstColumn="0" w:firstRowLastColumn="0" w:lastRowFirstColumn="0" w:lastRowLastColumn="0"/>
+            </w:pPr>
+            <w:r>
               <w:t>DUP</w:t>
             </w:r>
           </w:p>
@@ -9555,7 +9641,7 @@
           </w:tcPr>
           <w:p>
             <w:pPr>
-              <w:cnfStyle w:val="000000100000" w:firstRow="0" w:lastRow="0" w:firstColumn="0" w:lastColumn="0" w:oddVBand="0" w:evenVBand="0" w:oddHBand="1" w:evenHBand="0" w:firstRowFirstColumn="0" w:firstRowLastColumn="0" w:lastRowFirstColumn="0" w:lastRowLastColumn="0"/>
+              <w:cnfStyle w:val="000000000000" w:firstRow="0" w:lastRow="0" w:firstColumn="0" w:lastColumn="0" w:oddVBand="0" w:evenVBand="0" w:oddHBand="0" w:evenHBand="0" w:firstRowFirstColumn="0" w:firstRowLastColumn="0" w:lastRowFirstColumn="0" w:lastRowLastColumn="0"/>
             </w:pPr>
             <w:r>
               <w:t>1</w:t>
@@ -9569,7 +9655,7 @@
           </w:tcPr>
           <w:p>
             <w:pPr>
-              <w:cnfStyle w:val="000000100000" w:firstRow="0" w:lastRow="0" w:firstColumn="0" w:lastColumn="0" w:oddVBand="0" w:evenVBand="0" w:oddHBand="1" w:evenHBand="0" w:firstRowFirstColumn="0" w:firstRowLastColumn="0" w:lastRowFirstColumn="0" w:lastRowLastColumn="0"/>
+              <w:cnfStyle w:val="000000000000" w:firstRow="0" w:lastRow="0" w:firstColumn="0" w:lastColumn="0" w:oddVBand="0" w:evenVBand="0" w:oddHBand="0" w:evenHBand="0" w:firstRowFirstColumn="0" w:firstRowLastColumn="0" w:lastRowFirstColumn="0" w:lastRowLastColumn="0"/>
               <w:rPr>
                 <w:rFonts w:ascii="Arial" w:hAnsi="Arial" w:cs="Arial"/>
                 <w:sz w:val="18"/>
@@ -9626,7 +9712,7 @@
           </w:tcPr>
           <w:p>
             <w:pPr>
-              <w:cnfStyle w:val="000000100000" w:firstRow="0" w:lastRow="0" w:firstColumn="0" w:lastColumn="0" w:oddVBand="0" w:evenVBand="0" w:oddHBand="1" w:evenHBand="0" w:firstRowFirstColumn="0" w:firstRowLastColumn="0" w:lastRowFirstColumn="0" w:lastRowLastColumn="0"/>
+              <w:cnfStyle w:val="000000000000" w:firstRow="0" w:lastRow="0" w:firstColumn="0" w:lastColumn="0" w:oddVBand="0" w:evenVBand="0" w:oddHBand="0" w:evenHBand="0" w:firstRowFirstColumn="0" w:firstRowLastColumn="0" w:lastRowFirstColumn="0" w:lastRowLastColumn="0"/>
             </w:pPr>
             <w:r>
               <w:rPr>
@@ -9649,128 +9735,6 @@
               </w:rPr>
               <w:t xml:space="preserve"> копија објекта на врху стека</w:t>
             </w:r>
-          </w:p>
-        </w:tc>
-      </w:tr>
-      <w:tr>
-        <w:tc>
-          <w:tcPr>
-            <w:cnfStyle w:val="001000000000" w:firstRow="0" w:lastRow="0" w:firstColumn="1" w:lastColumn="0" w:oddVBand="0" w:evenVBand="0" w:oddHBand="0" w:evenHBand="0" w:firstRowFirstColumn="0" w:firstRowLastColumn="0" w:lastRowFirstColumn="0" w:lastRowLastColumn="0"/>
-            <w:tcW w:w="565" w:type="dxa"/>
-            <w:vAlign w:val="center"/>
-          </w:tcPr>
-          <w:p>
-            <w:r>
-              <w:t>23</w:t>
-            </w:r>
-          </w:p>
-        </w:tc>
-        <w:tc>
-          <w:tcPr>
-            <w:tcW w:w="1253" w:type="dxa"/>
-            <w:vAlign w:val="center"/>
-          </w:tcPr>
-          <w:p>
-            <w:pPr>
-              <w:cnfStyle w:val="000000000000" w:firstRow="0" w:lastRow="0" w:firstColumn="0" w:lastColumn="0" w:oddVBand="0" w:evenVBand="0" w:oddHBand="0" w:evenHBand="0" w:firstRowFirstColumn="0" w:firstRowLastColumn="0" w:lastRowFirstColumn="0" w:lastRowLastColumn="0"/>
-            </w:pPr>
-            <w:r>
-              <w:t>VARARGS</w:t>
-            </w:r>
-          </w:p>
-        </w:tc>
-        <w:tc>
-          <w:tcPr>
-            <w:tcW w:w="1358" w:type="dxa"/>
-            <w:vAlign w:val="center"/>
-          </w:tcPr>
-          <w:p>
-            <w:pPr>
-              <w:cnfStyle w:val="000000000000" w:firstRow="0" w:lastRow="0" w:firstColumn="0" w:lastColumn="0" w:oddVBand="0" w:evenVBand="0" w:oddHBand="0" w:evenHBand="0" w:firstRowFirstColumn="0" w:firstRowLastColumn="0" w:lastRowFirstColumn="0" w:lastRowLastColumn="0"/>
-            </w:pPr>
-            <w:r>
-              <w:t>1</w:t>
-            </w:r>
-          </w:p>
-        </w:tc>
-        <w:tc>
-          <w:tcPr>
-            <w:tcW w:w="1922" w:type="dxa"/>
-            <w:vAlign w:val="center"/>
-          </w:tcPr>
-          <w:p>
-            <w:pPr>
-              <w:cnfStyle w:val="000000000000" w:firstRow="0" w:lastRow="0" w:firstColumn="0" w:lastColumn="0" w:oddVBand="0" w:evenVBand="0" w:oddHBand="0" w:evenHBand="0" w:firstRowFirstColumn="0" w:firstRowLastColumn="0" w:lastRowFirstColumn="0" w:lastRowLastColumn="0"/>
-              <w:rPr>
-                <w:rFonts w:ascii="Arial" w:hAnsi="Arial" w:cs="Arial"/>
-                <w:sz w:val="18"/>
-                <w:szCs w:val="18"/>
-              </w:rPr>
-            </w:pPr>
-            <w:r>
-              <w:rPr>
-                <w:rFonts w:ascii="Arial" w:hAnsi="Arial" w:cs="Arial"/>
-                <w:sz w:val="18"/>
-                <w:szCs w:val="18"/>
-              </w:rPr>
-              <w:t>value</w:t>
-            </w:r>
-            <w:r>
-              <w:rPr>
-                <w:rFonts w:ascii="Arial" w:hAnsi="Arial" w:cs="Arial"/>
-                <w:sz w:val="18"/>
-                <w:szCs w:val="18"/>
-                <w:vertAlign w:val="subscript"/>
-              </w:rPr>
-              <w:t>n</w:t>
-            </w:r>
-            <w:r>
-              <w:rPr>
-                <w:rFonts w:ascii="Arial" w:hAnsi="Arial" w:cs="Arial"/>
-                <w:sz w:val="18"/>
-                <w:szCs w:val="18"/>
-              </w:rPr>
-              <w:t xml:space="preserve"> … value</w:t>
-            </w:r>
-            <w:r>
-              <w:rPr>
-                <w:rFonts w:ascii="Arial" w:hAnsi="Arial" w:cs="Arial"/>
-                <w:sz w:val="18"/>
-                <w:szCs w:val="18"/>
-                <w:vertAlign w:val="subscript"/>
-              </w:rPr>
-              <w:t>1</w:t>
-            </w:r>
-            <w:r>
-              <w:rPr>
-                <w:rFonts w:ascii="Arial" w:hAnsi="Arial" w:cs="Arial"/>
-                <w:sz w:val="18"/>
-                <w:szCs w:val="18"/>
-              </w:rPr>
-              <w:t xml:space="preserve"> </w:t>
-            </w:r>
-            <w:r>
-              <w:rPr>
-                <w:rFonts w:ascii="Arial" w:hAnsi="Arial" w:cs="Arial"/>
-                <w:sz w:val="18"/>
-                <w:szCs w:val="18"/>
-              </w:rPr>
-              <w:t>→</w:t>
-            </w:r>
-          </w:p>
-        </w:tc>
-        <w:tc>
-          <w:tcPr>
-            <w:tcW w:w="4678" w:type="dxa"/>
-            <w:vAlign w:val="center"/>
-          </w:tcPr>
-          <w:p>
-            <w:pPr>
-              <w:cnfStyle w:val="000000000000" w:firstRow="0" w:lastRow="0" w:firstColumn="0" w:lastColumn="0" w:oddVBand="0" w:evenVBand="0" w:oddHBand="0" w:evenHBand="0" w:firstRowFirstColumn="0" w:firstRowLastColumn="0" w:lastRowFirstColumn="0" w:lastRowLastColumn="0"/>
-              <w:rPr>
-                <w:lang w:val="sr-Cyrl-RS"/>
-              </w:rPr>
-            </w:pPr>
           </w:p>
         </w:tc>
       </w:tr>
@@ -9800,10 +9764,7 @@
               <w:cnfStyle w:val="000000100000" w:firstRow="0" w:lastRow="0" w:firstColumn="0" w:lastColumn="0" w:oddVBand="0" w:evenVBand="0" w:oddHBand="1" w:evenHBand="0" w:firstRowFirstColumn="0" w:firstRowLastColumn="0" w:lastRowFirstColumn="0" w:lastRowLastColumn="0"/>
             </w:pPr>
             <w:r>
-              <w:t>LD</w:t>
-            </w:r>
-            <w:r>
-              <w:t>LIST</w:t>
+              <w:t>VARARGS</w:t>
             </w:r>
           </w:p>
         </w:tc>
@@ -9883,103 +9844,87 @@
                 <w:sz w:val="18"/>
                 <w:szCs w:val="18"/>
               </w:rPr>
-              <w:t xml:space="preserve"> </w:t>
-            </w:r>
-            <w:r>
+              <w:t>→</w:t>
+            </w:r>
+          </w:p>
+        </w:tc>
+        <w:tc>
+          <w:tcPr>
+            <w:tcW w:w="4678" w:type="dxa"/>
+            <w:vAlign w:val="center"/>
+          </w:tcPr>
+          <w:p>
+            <w:pPr>
+              <w:cnfStyle w:val="000000100000" w:firstRow="0" w:lastRow="0" w:firstColumn="0" w:lastColumn="0" w:oddVBand="0" w:evenVBand="0" w:oddHBand="1" w:evenHBand="0" w:firstRowFirstColumn="0" w:firstRowLastColumn="0" w:lastRowFirstColumn="0" w:lastRowLastColumn="0"/>
+              <w:rPr>
+                <w:lang w:val="sr-Cyrl-RS"/>
+              </w:rPr>
+            </w:pPr>
+          </w:p>
+        </w:tc>
+      </w:tr>
+      <w:tr>
+        <w:tc>
+          <w:tcPr>
+            <w:cnfStyle w:val="001000000000" w:firstRow="0" w:lastRow="0" w:firstColumn="1" w:lastColumn="0" w:oddVBand="0" w:evenVBand="0" w:oddHBand="0" w:evenHBand="0" w:firstRowFirstColumn="0" w:firstRowLastColumn="0" w:lastRowFirstColumn="0" w:lastRowLastColumn="0"/>
+            <w:tcW w:w="565" w:type="dxa"/>
+            <w:vAlign w:val="center"/>
+          </w:tcPr>
+          <w:p>
+            <w:r>
+              <w:t>25</w:t>
+            </w:r>
+          </w:p>
+        </w:tc>
+        <w:tc>
+          <w:tcPr>
+            <w:tcW w:w="1253" w:type="dxa"/>
+            <w:vAlign w:val="center"/>
+          </w:tcPr>
+          <w:p>
+            <w:pPr>
+              <w:cnfStyle w:val="000000000000" w:firstRow="0" w:lastRow="0" w:firstColumn="0" w:lastColumn="0" w:oddVBand="0" w:evenVBand="0" w:oddHBand="0" w:evenHBand="0" w:firstRowFirstColumn="0" w:firstRowLastColumn="0" w:lastRowFirstColumn="0" w:lastRowLastColumn="0"/>
+            </w:pPr>
+            <w:r>
+              <w:t>LDLIST</w:t>
+            </w:r>
+          </w:p>
+        </w:tc>
+        <w:tc>
+          <w:tcPr>
+            <w:tcW w:w="1358" w:type="dxa"/>
+            <w:vAlign w:val="center"/>
+          </w:tcPr>
+          <w:p>
+            <w:pPr>
+              <w:cnfStyle w:val="000000000000" w:firstRow="0" w:lastRow="0" w:firstColumn="0" w:lastColumn="0" w:oddVBand="0" w:evenVBand="0" w:oddHBand="0" w:evenHBand="0" w:firstRowFirstColumn="0" w:firstRowLastColumn="0" w:lastRowFirstColumn="0" w:lastRowLastColumn="0"/>
+            </w:pPr>
+            <w:r>
+              <w:t>1</w:t>
+            </w:r>
+          </w:p>
+        </w:tc>
+        <w:tc>
+          <w:tcPr>
+            <w:tcW w:w="1922" w:type="dxa"/>
+            <w:vAlign w:val="center"/>
+          </w:tcPr>
+          <w:p>
+            <w:pPr>
+              <w:cnfStyle w:val="000000000000" w:firstRow="0" w:lastRow="0" w:firstColumn="0" w:lastColumn="0" w:oddVBand="0" w:evenVBand="0" w:oddHBand="0" w:evenHBand="0" w:firstRowFirstColumn="0" w:firstRowLastColumn="0" w:lastRowFirstColumn="0" w:lastRowLastColumn="0"/>
               <w:rPr>
                 <w:rFonts w:ascii="Arial" w:hAnsi="Arial" w:cs="Arial"/>
                 <w:sz w:val="18"/>
                 <w:szCs w:val="18"/>
               </w:rPr>
-              <w:t>→</w:t>
-            </w:r>
+            </w:pPr>
             <w:r>
               <w:rPr>
                 <w:rFonts w:ascii="Arial" w:hAnsi="Arial" w:cs="Arial"/>
                 <w:sz w:val="18"/>
                 <w:szCs w:val="18"/>
               </w:rPr>
-              <w:t xml:space="preserve"> array</w:t>
-            </w:r>
-          </w:p>
-        </w:tc>
-        <w:tc>
-          <w:tcPr>
-            <w:tcW w:w="4678" w:type="dxa"/>
-            <w:vAlign w:val="center"/>
-          </w:tcPr>
-          <w:p>
-            <w:pPr>
-              <w:cnfStyle w:val="000000100000" w:firstRow="0" w:lastRow="0" w:firstColumn="0" w:lastColumn="0" w:oddVBand="0" w:evenVBand="0" w:oddHBand="1" w:evenHBand="0" w:firstRowFirstColumn="0" w:firstRowLastColumn="0" w:lastRowFirstColumn="0" w:lastRowLastColumn="0"/>
-              <w:rPr>
-                <w:lang w:val="sr-Cyrl-RS"/>
-              </w:rPr>
-            </w:pPr>
-          </w:p>
-        </w:tc>
-      </w:tr>
-      <w:tr>
-        <w:tc>
-          <w:tcPr>
-            <w:cnfStyle w:val="001000000000" w:firstRow="0" w:lastRow="0" w:firstColumn="1" w:lastColumn="0" w:oddVBand="0" w:evenVBand="0" w:oddHBand="0" w:evenHBand="0" w:firstRowFirstColumn="0" w:firstRowLastColumn="0" w:lastRowFirstColumn="0" w:lastRowLastColumn="0"/>
-            <w:tcW w:w="565" w:type="dxa"/>
-            <w:vAlign w:val="center"/>
-          </w:tcPr>
-          <w:p>
-            <w:r>
-              <w:t>25</w:t>
-            </w:r>
-          </w:p>
-        </w:tc>
-        <w:tc>
-          <w:tcPr>
-            <w:tcW w:w="1253" w:type="dxa"/>
-            <w:vAlign w:val="center"/>
-          </w:tcPr>
-          <w:p>
-            <w:pPr>
-              <w:cnfStyle w:val="000000000000" w:firstRow="0" w:lastRow="0" w:firstColumn="0" w:lastColumn="0" w:oddVBand="0" w:evenVBand="0" w:oddHBand="0" w:evenHBand="0" w:firstRowFirstColumn="0" w:firstRowLastColumn="0" w:lastRowFirstColumn="0" w:lastRowLastColumn="0"/>
-            </w:pPr>
-            <w:r>
-              <w:t>LDOBJ</w:t>
-            </w:r>
-          </w:p>
-        </w:tc>
-        <w:tc>
-          <w:tcPr>
-            <w:tcW w:w="1358" w:type="dxa"/>
-            <w:vAlign w:val="center"/>
-          </w:tcPr>
-          <w:p>
-            <w:pPr>
-              <w:cnfStyle w:val="000000000000" w:firstRow="0" w:lastRow="0" w:firstColumn="0" w:lastColumn="0" w:oddVBand="0" w:evenVBand="0" w:oddHBand="0" w:evenHBand="0" w:firstRowFirstColumn="0" w:firstRowLastColumn="0" w:lastRowFirstColumn="0" w:lastRowLastColumn="0"/>
-            </w:pPr>
-            <w:r>
-              <w:t>1</w:t>
-            </w:r>
-          </w:p>
-        </w:tc>
-        <w:tc>
-          <w:tcPr>
-            <w:tcW w:w="1922" w:type="dxa"/>
-            <w:vAlign w:val="center"/>
-          </w:tcPr>
-          <w:p>
-            <w:pPr>
-              <w:cnfStyle w:val="000000000000" w:firstRow="0" w:lastRow="0" w:firstColumn="0" w:lastColumn="0" w:oddVBand="0" w:evenVBand="0" w:oddHBand="0" w:evenHBand="0" w:firstRowFirstColumn="0" w:firstRowLastColumn="0" w:lastRowFirstColumn="0" w:lastRowLastColumn="0"/>
-              <w:rPr>
-                <w:rFonts w:ascii="Arial" w:hAnsi="Arial" w:cs="Arial"/>
-                <w:sz w:val="18"/>
-                <w:szCs w:val="18"/>
-              </w:rPr>
-            </w:pPr>
-            <w:r>
-              <w:rPr>
-                <w:rFonts w:ascii="Arial" w:hAnsi="Arial" w:cs="Arial"/>
-                <w:sz w:val="18"/>
-                <w:szCs w:val="18"/>
-              </w:rPr>
-              <w:t>key</w:t>
+              <w:t>value</w:t>
             </w:r>
             <w:r>
               <w:rPr>
@@ -9996,15 +9941,7 @@
                 <w:sz w:val="18"/>
                 <w:szCs w:val="18"/>
               </w:rPr>
-              <w:t xml:space="preserve">, </w:t>
-            </w:r>
-            <w:r>
-              <w:rPr>
-                <w:rFonts w:ascii="Arial" w:hAnsi="Arial" w:cs="Arial"/>
-                <w:sz w:val="18"/>
-                <w:szCs w:val="18"/>
-              </w:rPr>
-              <w:t>value</w:t>
+              <w:t xml:space="preserve"> … value</w:t>
             </w:r>
             <w:r>
               <w:rPr>
@@ -10013,7 +9950,7 @@
                 <w:szCs w:val="18"/>
                 <w:vertAlign w:val="subscript"/>
               </w:rPr>
-              <w:t>n</w:t>
+              <w:t>1</w:t>
             </w:r>
             <w:r>
               <w:rPr>
@@ -10021,7 +9958,7 @@
                 <w:sz w:val="18"/>
                 <w:szCs w:val="18"/>
               </w:rPr>
-              <w:t xml:space="preserve"> …</w:t>
+              <w:t xml:space="preserve"> </w:t>
             </w:r>
             <w:r>
               <w:rPr>
@@ -10031,100 +9968,21 @@
               </w:rPr>
               <w:t xml:space="preserve"> </w:t>
             </w:r>
-          </w:p>
-          <w:p>
-            <w:pPr>
-              <w:cnfStyle w:val="000000000000" w:firstRow="0" w:lastRow="0" w:firstColumn="0" w:lastColumn="0" w:oddVBand="0" w:evenVBand="0" w:oddHBand="0" w:evenHBand="0" w:firstRowFirstColumn="0" w:firstRowLastColumn="0" w:lastRowFirstColumn="0" w:lastRowLastColumn="0"/>
+            <w:r>
               <w:rPr>
                 <w:rFonts w:ascii="Arial" w:hAnsi="Arial" w:cs="Arial"/>
                 <w:sz w:val="18"/>
                 <w:szCs w:val="18"/>
               </w:rPr>
-            </w:pPr>
+              <w:t>→</w:t>
+            </w:r>
             <w:r>
               <w:rPr>
                 <w:rFonts w:ascii="Arial" w:hAnsi="Arial" w:cs="Arial"/>
                 <w:sz w:val="18"/>
                 <w:szCs w:val="18"/>
               </w:rPr>
-              <w:t>key</w:t>
-            </w:r>
-            <w:r>
-              <w:rPr>
-                <w:rFonts w:ascii="Arial" w:hAnsi="Arial" w:cs="Arial"/>
-                <w:sz w:val="18"/>
-                <w:szCs w:val="18"/>
-                <w:vertAlign w:val="subscript"/>
-              </w:rPr>
-              <w:t>1</w:t>
-            </w:r>
-            <w:r>
-              <w:rPr>
-                <w:rFonts w:ascii="Arial" w:hAnsi="Arial" w:cs="Arial"/>
-                <w:sz w:val="18"/>
-                <w:szCs w:val="18"/>
-                <w:vertAlign w:val="subscript"/>
-              </w:rPr>
-              <w:t xml:space="preserve">, </w:t>
-            </w:r>
-            <w:r>
-              <w:rPr>
-                <w:rFonts w:ascii="Arial" w:hAnsi="Arial" w:cs="Arial"/>
-                <w:sz w:val="18"/>
-                <w:szCs w:val="18"/>
-              </w:rPr>
-              <w:t xml:space="preserve"> </w:t>
-            </w:r>
-            <w:r>
-              <w:rPr>
-                <w:rFonts w:ascii="Arial" w:hAnsi="Arial" w:cs="Arial"/>
-                <w:sz w:val="18"/>
-                <w:szCs w:val="18"/>
-              </w:rPr>
-              <w:t>value</w:t>
-            </w:r>
-            <w:r>
-              <w:rPr>
-                <w:rFonts w:ascii="Arial" w:hAnsi="Arial" w:cs="Arial"/>
-                <w:sz w:val="18"/>
-                <w:szCs w:val="18"/>
-                <w:vertAlign w:val="subscript"/>
-              </w:rPr>
-              <w:t>1</w:t>
-            </w:r>
-            <w:r>
-              <w:rPr>
-                <w:rFonts w:ascii="Arial" w:hAnsi="Arial" w:cs="Arial"/>
-                <w:sz w:val="18"/>
-                <w:szCs w:val="18"/>
-              </w:rPr>
-              <w:t xml:space="preserve"> </w:t>
-            </w:r>
-          </w:p>
-          <w:p>
-            <w:pPr>
-              <w:cnfStyle w:val="000000000000" w:firstRow="0" w:lastRow="0" w:firstColumn="0" w:lastColumn="0" w:oddVBand="0" w:evenVBand="0" w:oddHBand="0" w:evenHBand="0" w:firstRowFirstColumn="0" w:firstRowLastColumn="0" w:lastRowFirstColumn="0" w:lastRowLastColumn="0"/>
-              <w:rPr>
-                <w:rFonts w:ascii="Arial" w:hAnsi="Arial" w:cs="Arial"/>
-                <w:sz w:val="18"/>
-                <w:szCs w:val="18"/>
-              </w:rPr>
-            </w:pPr>
-            <w:r>
-              <w:rPr>
-                <w:rFonts w:ascii="Arial" w:hAnsi="Arial" w:cs="Arial"/>
-                <w:sz w:val="18"/>
-                <w:szCs w:val="18"/>
-              </w:rPr>
-              <w:t>→</w:t>
-            </w:r>
-            <w:r>
-              <w:rPr>
-                <w:rFonts w:ascii="Arial" w:hAnsi="Arial" w:cs="Arial"/>
-                <w:sz w:val="18"/>
-                <w:szCs w:val="18"/>
-              </w:rPr>
-              <w:t xml:space="preserve"> object</w:t>
+              <w:t xml:space="preserve"> array</w:t>
             </w:r>
           </w:p>
         </w:tc>
@@ -10169,7 +10027,7 @@
               <w:cnfStyle w:val="000000100000" w:firstRow="0" w:lastRow="0" w:firstColumn="0" w:lastColumn="0" w:oddVBand="0" w:evenVBand="0" w:oddHBand="1" w:evenHBand="0" w:firstRowFirstColumn="0" w:firstRowLastColumn="0" w:lastRowFirstColumn="0" w:lastRowLastColumn="0"/>
             </w:pPr>
             <w:r>
-              <w:t>LDINDEX</w:t>
+              <w:t>LDOBJ</w:t>
             </w:r>
           </w:p>
         </w:tc>
@@ -10183,7 +10041,7 @@
               <w:cnfStyle w:val="000000100000" w:firstRow="0" w:lastRow="0" w:firstColumn="0" w:lastColumn="0" w:oddVBand="0" w:evenVBand="0" w:oddHBand="1" w:evenHBand="0" w:firstRowFirstColumn="0" w:firstRowLastColumn="0" w:lastRowFirstColumn="0" w:lastRowLastColumn="0"/>
             </w:pPr>
             <w:r>
-              <w:t>0</w:t>
+              <w:t>1</w:t>
             </w:r>
           </w:p>
         </w:tc>
@@ -10207,15 +10065,16 @@
                 <w:sz w:val="18"/>
                 <w:szCs w:val="18"/>
               </w:rPr>
-              <w:t>i</w:t>
+              <w:t>key</w:t>
             </w:r>
             <w:r>
               <w:rPr>
                 <w:rFonts w:ascii="Arial" w:hAnsi="Arial" w:cs="Arial"/>
                 <w:sz w:val="18"/>
                 <w:szCs w:val="18"/>
-              </w:rPr>
-              <w:t>dx</w:t>
+                <w:vertAlign w:val="subscript"/>
+              </w:rPr>
+              <w:t>n</w:t>
             </w:r>
             <w:r>
               <w:rPr>
@@ -10231,15 +10090,16 @@
                 <w:sz w:val="18"/>
                 <w:szCs w:val="18"/>
               </w:rPr>
-              <w:t>object</w:t>
+              <w:t>value</w:t>
             </w:r>
             <w:r>
               <w:rPr>
                 <w:rFonts w:ascii="Arial" w:hAnsi="Arial" w:cs="Arial"/>
                 <w:sz w:val="18"/>
                 <w:szCs w:val="18"/>
-              </w:rPr>
-              <w:t xml:space="preserve"> </w:t>
+                <w:vertAlign w:val="subscript"/>
+              </w:rPr>
+              <w:t>n</w:t>
             </w:r>
             <w:r>
               <w:rPr>
@@ -10247,7 +10107,7 @@
                 <w:sz w:val="18"/>
                 <w:szCs w:val="18"/>
               </w:rPr>
-              <w:t>→</w:t>
+              <w:t xml:space="preserve"> …</w:t>
             </w:r>
             <w:r>
               <w:rPr>
@@ -10255,74 +10115,12 @@
                 <w:sz w:val="18"/>
                 <w:szCs w:val="18"/>
               </w:rPr>
-              <w:t xml:space="preserve"> value</w:t>
-            </w:r>
-          </w:p>
-        </w:tc>
-        <w:tc>
-          <w:tcPr>
-            <w:tcW w:w="4678" w:type="dxa"/>
-            <w:vAlign w:val="center"/>
-          </w:tcPr>
+              <w:t xml:space="preserve"> </w:t>
+            </w:r>
+          </w:p>
           <w:p>
             <w:pPr>
               <w:cnfStyle w:val="000000100000" w:firstRow="0" w:lastRow="0" w:firstColumn="0" w:lastColumn="0" w:oddVBand="0" w:evenVBand="0" w:oddHBand="1" w:evenHBand="0" w:firstRowFirstColumn="0" w:firstRowLastColumn="0" w:lastRowFirstColumn="0" w:lastRowLastColumn="0"/>
-              <w:rPr>
-                <w:lang w:val="sr-Cyrl-RS"/>
-              </w:rPr>
-            </w:pPr>
-          </w:p>
-        </w:tc>
-      </w:tr>
-      <w:tr>
-        <w:tc>
-          <w:tcPr>
-            <w:cnfStyle w:val="001000000000" w:firstRow="0" w:lastRow="0" w:firstColumn="1" w:lastColumn="0" w:oddVBand="0" w:evenVBand="0" w:oddHBand="0" w:evenHBand="0" w:firstRowFirstColumn="0" w:firstRowLastColumn="0" w:lastRowFirstColumn="0" w:lastRowLastColumn="0"/>
-            <w:tcW w:w="565" w:type="dxa"/>
-            <w:vAlign w:val="center"/>
-          </w:tcPr>
-          <w:p>
-            <w:r>
-              <w:t>27</w:t>
-            </w:r>
-          </w:p>
-        </w:tc>
-        <w:tc>
-          <w:tcPr>
-            <w:tcW w:w="1253" w:type="dxa"/>
-            <w:vAlign w:val="center"/>
-          </w:tcPr>
-          <w:p>
-            <w:pPr>
-              <w:cnfStyle w:val="000000000000" w:firstRow="0" w:lastRow="0" w:firstColumn="0" w:lastColumn="0" w:oddVBand="0" w:evenVBand="0" w:oddHBand="0" w:evenHBand="0" w:firstRowFirstColumn="0" w:firstRowLastColumn="0" w:lastRowFirstColumn="0" w:lastRowLastColumn="0"/>
-            </w:pPr>
-            <w:r>
-              <w:t>STINDEX</w:t>
-            </w:r>
-          </w:p>
-        </w:tc>
-        <w:tc>
-          <w:tcPr>
-            <w:tcW w:w="1358" w:type="dxa"/>
-            <w:vAlign w:val="center"/>
-          </w:tcPr>
-          <w:p>
-            <w:pPr>
-              <w:cnfStyle w:val="000000000000" w:firstRow="0" w:lastRow="0" w:firstColumn="0" w:lastColumn="0" w:oddVBand="0" w:evenVBand="0" w:oddHBand="0" w:evenHBand="0" w:firstRowFirstColumn="0" w:firstRowLastColumn="0" w:lastRowFirstColumn="0" w:lastRowLastColumn="0"/>
-            </w:pPr>
-            <w:r>
-              <w:t>0</w:t>
-            </w:r>
-          </w:p>
-        </w:tc>
-        <w:tc>
-          <w:tcPr>
-            <w:tcW w:w="1922" w:type="dxa"/>
-            <w:vAlign w:val="center"/>
-          </w:tcPr>
-          <w:p>
-            <w:pPr>
-              <w:cnfStyle w:val="000000000000" w:firstRow="0" w:lastRow="0" w:firstColumn="0" w:lastColumn="0" w:oddVBand="0" w:evenVBand="0" w:oddHBand="0" w:evenHBand="0" w:firstRowFirstColumn="0" w:firstRowLastColumn="0" w:lastRowFirstColumn="0" w:lastRowLastColumn="0"/>
               <w:rPr>
                 <w:rFonts w:ascii="Arial" w:hAnsi="Arial" w:cs="Arial"/>
                 <w:sz w:val="18"/>
@@ -10335,21 +10133,23 @@
                 <w:sz w:val="18"/>
                 <w:szCs w:val="18"/>
               </w:rPr>
-              <w:t xml:space="preserve">value, </w:t>
+              <w:t>key</w:t>
             </w:r>
             <w:r>
               <w:rPr>
                 <w:rFonts w:ascii="Arial" w:hAnsi="Arial" w:cs="Arial"/>
                 <w:sz w:val="18"/>
                 <w:szCs w:val="18"/>
-              </w:rPr>
-              <w:t>idx</w:t>
+                <w:vertAlign w:val="subscript"/>
+              </w:rPr>
+              <w:t>1</w:t>
             </w:r>
             <w:r>
               <w:rPr>
                 <w:rFonts w:ascii="Arial" w:hAnsi="Arial" w:cs="Arial"/>
                 <w:sz w:val="18"/>
                 <w:szCs w:val="18"/>
+                <w:vertAlign w:val="subscript"/>
               </w:rPr>
               <w:t xml:space="preserve">, </w:t>
             </w:r>
@@ -10359,7 +10159,7 @@
                 <w:sz w:val="18"/>
                 <w:szCs w:val="18"/>
               </w:rPr>
-              <w:t>object</w:t>
+              <w:t xml:space="preserve"> </w:t>
             </w:r>
             <w:r>
               <w:rPr>
@@ -10367,15 +10167,162 @@
                 <w:sz w:val="18"/>
                 <w:szCs w:val="18"/>
               </w:rPr>
-              <w:t xml:space="preserve"> </w:t>
+              <w:t>value</w:t>
             </w:r>
             <w:r>
               <w:rPr>
                 <w:rFonts w:ascii="Arial" w:hAnsi="Arial" w:cs="Arial"/>
                 <w:sz w:val="18"/>
                 <w:szCs w:val="18"/>
+                <w:vertAlign w:val="subscript"/>
+              </w:rPr>
+              <w:t>1</w:t>
+            </w:r>
+            <w:r>
+              <w:rPr>
+                <w:rFonts w:ascii="Arial" w:hAnsi="Arial" w:cs="Arial"/>
+                <w:sz w:val="18"/>
+                <w:szCs w:val="18"/>
+              </w:rPr>
+              <w:t xml:space="preserve"> </w:t>
+            </w:r>
+          </w:p>
+          <w:p>
+            <w:pPr>
+              <w:cnfStyle w:val="000000100000" w:firstRow="0" w:lastRow="0" w:firstColumn="0" w:lastColumn="0" w:oddVBand="0" w:evenVBand="0" w:oddHBand="1" w:evenHBand="0" w:firstRowFirstColumn="0" w:firstRowLastColumn="0" w:lastRowFirstColumn="0" w:lastRowLastColumn="0"/>
+              <w:rPr>
+                <w:rFonts w:ascii="Arial" w:hAnsi="Arial" w:cs="Arial"/>
+                <w:sz w:val="18"/>
+                <w:szCs w:val="18"/>
+              </w:rPr>
+            </w:pPr>
+            <w:r>
+              <w:rPr>
+                <w:rFonts w:ascii="Arial" w:hAnsi="Arial" w:cs="Arial"/>
+                <w:sz w:val="18"/>
+                <w:szCs w:val="18"/>
               </w:rPr>
               <w:t>→</w:t>
+            </w:r>
+            <w:r>
+              <w:rPr>
+                <w:rFonts w:ascii="Arial" w:hAnsi="Arial" w:cs="Arial"/>
+                <w:sz w:val="18"/>
+                <w:szCs w:val="18"/>
+              </w:rPr>
+              <w:t xml:space="preserve"> object</w:t>
+            </w:r>
+          </w:p>
+        </w:tc>
+        <w:tc>
+          <w:tcPr>
+            <w:tcW w:w="4678" w:type="dxa"/>
+            <w:vAlign w:val="center"/>
+          </w:tcPr>
+          <w:p>
+            <w:pPr>
+              <w:cnfStyle w:val="000000100000" w:firstRow="0" w:lastRow="0" w:firstColumn="0" w:lastColumn="0" w:oddVBand="0" w:evenVBand="0" w:oddHBand="1" w:evenHBand="0" w:firstRowFirstColumn="0" w:firstRowLastColumn="0" w:lastRowFirstColumn="0" w:lastRowLastColumn="0"/>
+              <w:rPr>
+                <w:lang w:val="sr-Cyrl-RS"/>
+              </w:rPr>
+            </w:pPr>
+          </w:p>
+        </w:tc>
+      </w:tr>
+      <w:tr>
+        <w:tc>
+          <w:tcPr>
+            <w:cnfStyle w:val="001000000000" w:firstRow="0" w:lastRow="0" w:firstColumn="1" w:lastColumn="0" w:oddVBand="0" w:evenVBand="0" w:oddHBand="0" w:evenHBand="0" w:firstRowFirstColumn="0" w:firstRowLastColumn="0" w:lastRowFirstColumn="0" w:lastRowLastColumn="0"/>
+            <w:tcW w:w="565" w:type="dxa"/>
+            <w:vAlign w:val="center"/>
+          </w:tcPr>
+          <w:p>
+            <w:r>
+              <w:t>27</w:t>
+            </w:r>
+          </w:p>
+        </w:tc>
+        <w:tc>
+          <w:tcPr>
+            <w:tcW w:w="1253" w:type="dxa"/>
+            <w:vAlign w:val="center"/>
+          </w:tcPr>
+          <w:p>
+            <w:pPr>
+              <w:cnfStyle w:val="000000000000" w:firstRow="0" w:lastRow="0" w:firstColumn="0" w:lastColumn="0" w:oddVBand="0" w:evenVBand="0" w:oddHBand="0" w:evenHBand="0" w:firstRowFirstColumn="0" w:firstRowLastColumn="0" w:lastRowFirstColumn="0" w:lastRowLastColumn="0"/>
+            </w:pPr>
+            <w:r>
+              <w:t>LDINDEX</w:t>
+            </w:r>
+          </w:p>
+        </w:tc>
+        <w:tc>
+          <w:tcPr>
+            <w:tcW w:w="1358" w:type="dxa"/>
+            <w:vAlign w:val="center"/>
+          </w:tcPr>
+          <w:p>
+            <w:pPr>
+              <w:cnfStyle w:val="000000000000" w:firstRow="0" w:lastRow="0" w:firstColumn="0" w:lastColumn="0" w:oddVBand="0" w:evenVBand="0" w:oddHBand="0" w:evenHBand="0" w:firstRowFirstColumn="0" w:firstRowLastColumn="0" w:lastRowFirstColumn="0" w:lastRowLastColumn="0"/>
+            </w:pPr>
+            <w:r>
+              <w:t>0</w:t>
+            </w:r>
+          </w:p>
+        </w:tc>
+        <w:tc>
+          <w:tcPr>
+            <w:tcW w:w="1922" w:type="dxa"/>
+            <w:vAlign w:val="center"/>
+          </w:tcPr>
+          <w:p>
+            <w:pPr>
+              <w:cnfStyle w:val="000000000000" w:firstRow="0" w:lastRow="0" w:firstColumn="0" w:lastColumn="0" w:oddVBand="0" w:evenVBand="0" w:oddHBand="0" w:evenHBand="0" w:firstRowFirstColumn="0" w:firstRowLastColumn="0" w:lastRowFirstColumn="0" w:lastRowLastColumn="0"/>
+              <w:rPr>
+                <w:rFonts w:ascii="Arial" w:hAnsi="Arial" w:cs="Arial"/>
+                <w:sz w:val="18"/>
+                <w:szCs w:val="18"/>
+              </w:rPr>
+            </w:pPr>
+            <w:r>
+              <w:rPr>
+                <w:rFonts w:ascii="Arial" w:hAnsi="Arial" w:cs="Arial"/>
+                <w:sz w:val="18"/>
+                <w:szCs w:val="18"/>
+              </w:rPr>
+              <w:t>i</w:t>
+            </w:r>
+            <w:r>
+              <w:rPr>
+                <w:rFonts w:ascii="Arial" w:hAnsi="Arial" w:cs="Arial"/>
+                <w:sz w:val="18"/>
+                <w:szCs w:val="18"/>
+              </w:rPr>
+              <w:t>dx</w:t>
+            </w:r>
+            <w:r>
+              <w:rPr>
+                <w:rFonts w:ascii="Arial" w:hAnsi="Arial" w:cs="Arial"/>
+                <w:sz w:val="18"/>
+                <w:szCs w:val="18"/>
+              </w:rPr>
+              <w:t xml:space="preserve">, object </w:t>
+            </w:r>
+            <w:r>
+              <w:rPr>
+                <w:rFonts w:ascii="Arial" w:hAnsi="Arial" w:cs="Arial"/>
+                <w:sz w:val="18"/>
+                <w:szCs w:val="18"/>
+              </w:rPr>
+              <w:t>→</w:t>
+            </w:r>
+            <w:r>
+              <w:rPr>
+                <w:rFonts w:ascii="Arial" w:hAnsi="Arial" w:cs="Arial"/>
+                <w:sz w:val="18"/>
+                <w:szCs w:val="18"/>
+              </w:rPr>
+              <w:t xml:space="preserve"> value</w:t>
             </w:r>
           </w:p>
         </w:tc>
@@ -10420,7 +10367,7 @@
               <w:cnfStyle w:val="000000100000" w:firstRow="0" w:lastRow="0" w:firstColumn="0" w:lastColumn="0" w:oddVBand="0" w:evenVBand="0" w:oddHBand="1" w:evenHBand="0" w:firstRowFirstColumn="0" w:firstRowLastColumn="0" w:lastRowFirstColumn="0" w:lastRowLastColumn="0"/>
             </w:pPr>
             <w:r>
-              <w:t>LDPROP</w:t>
+              <w:t>STINDEX</w:t>
             </w:r>
           </w:p>
         </w:tc>
@@ -10434,7 +10381,7 @@
               <w:cnfStyle w:val="000000100000" w:firstRow="0" w:lastRow="0" w:firstColumn="0" w:lastColumn="0" w:oddVBand="0" w:evenVBand="0" w:oddHBand="1" w:evenHBand="0" w:firstRowFirstColumn="0" w:firstRowLastColumn="0" w:lastRowFirstColumn="0" w:lastRowLastColumn="0"/>
             </w:pPr>
             <w:r>
-              <w:t>1</w:t>
+              <w:t>0</w:t>
             </w:r>
           </w:p>
         </w:tc>
@@ -10458,7 +10405,7 @@
                 <w:sz w:val="18"/>
                 <w:szCs w:val="18"/>
               </w:rPr>
-              <w:t xml:space="preserve">object </w:t>
+              <w:t xml:space="preserve">value, idx, </w:t>
             </w:r>
             <w:r>
               <w:rPr>
@@ -10466,7 +10413,7 @@
                 <w:sz w:val="18"/>
                 <w:szCs w:val="18"/>
               </w:rPr>
-              <w:t>→</w:t>
+              <w:t>object</w:t>
             </w:r>
             <w:r>
               <w:rPr>
@@ -10474,95 +10421,111 @@
                 <w:sz w:val="18"/>
                 <w:szCs w:val="18"/>
               </w:rPr>
-              <w:t xml:space="preserve"> value</w:t>
-            </w:r>
-          </w:p>
-        </w:tc>
-        <w:tc>
-          <w:tcPr>
-            <w:tcW w:w="4678" w:type="dxa"/>
-            <w:vAlign w:val="center"/>
-          </w:tcPr>
-          <w:p>
-            <w:pPr>
-              <w:cnfStyle w:val="000000100000" w:firstRow="0" w:lastRow="0" w:firstColumn="0" w:lastColumn="0" w:oddVBand="0" w:evenVBand="0" w:oddHBand="1" w:evenHBand="0" w:firstRowFirstColumn="0" w:firstRowLastColumn="0" w:lastRowFirstColumn="0" w:lastRowLastColumn="0"/>
-              <w:rPr>
-                <w:lang w:val="sr-Cyrl-RS"/>
-              </w:rPr>
-            </w:pPr>
-          </w:p>
-        </w:tc>
-      </w:tr>
-      <w:tr>
-        <w:tc>
-          <w:tcPr>
-            <w:cnfStyle w:val="001000000000" w:firstRow="0" w:lastRow="0" w:firstColumn="1" w:lastColumn="0" w:oddVBand="0" w:evenVBand="0" w:oddHBand="0" w:evenHBand="0" w:firstRowFirstColumn="0" w:firstRowLastColumn="0" w:lastRowFirstColumn="0" w:lastRowLastColumn="0"/>
-            <w:tcW w:w="565" w:type="dxa"/>
-            <w:vAlign w:val="center"/>
-          </w:tcPr>
-          <w:p>
-            <w:r>
-              <w:t>29</w:t>
-            </w:r>
-          </w:p>
-        </w:tc>
-        <w:tc>
-          <w:tcPr>
-            <w:tcW w:w="1253" w:type="dxa"/>
-            <w:vAlign w:val="center"/>
-          </w:tcPr>
-          <w:p>
-            <w:pPr>
-              <w:cnfStyle w:val="000000000000" w:firstRow="0" w:lastRow="0" w:firstColumn="0" w:lastColumn="0" w:oddVBand="0" w:evenVBand="0" w:oddHBand="0" w:evenHBand="0" w:firstRowFirstColumn="0" w:firstRowLastColumn="0" w:lastRowFirstColumn="0" w:lastRowLastColumn="0"/>
-            </w:pPr>
-            <w:r>
-              <w:t>STPROP</w:t>
-            </w:r>
-          </w:p>
-        </w:tc>
-        <w:tc>
-          <w:tcPr>
-            <w:tcW w:w="1358" w:type="dxa"/>
-            <w:vAlign w:val="center"/>
-          </w:tcPr>
-          <w:p>
-            <w:pPr>
-              <w:cnfStyle w:val="000000000000" w:firstRow="0" w:lastRow="0" w:firstColumn="0" w:lastColumn="0" w:oddVBand="0" w:evenVBand="0" w:oddHBand="0" w:evenHBand="0" w:firstRowFirstColumn="0" w:firstRowLastColumn="0" w:lastRowFirstColumn="0" w:lastRowLastColumn="0"/>
-            </w:pPr>
-            <w:r>
-              <w:t>1</w:t>
-            </w:r>
-          </w:p>
-        </w:tc>
-        <w:tc>
-          <w:tcPr>
-            <w:tcW w:w="1922" w:type="dxa"/>
-            <w:vAlign w:val="center"/>
-          </w:tcPr>
-          <w:p>
-            <w:pPr>
-              <w:cnfStyle w:val="000000000000" w:firstRow="0" w:lastRow="0" w:firstColumn="0" w:lastColumn="0" w:oddVBand="0" w:evenVBand="0" w:oddHBand="0" w:evenHBand="0" w:firstRowFirstColumn="0" w:firstRowLastColumn="0" w:lastRowFirstColumn="0" w:lastRowLastColumn="0"/>
+              <w:t xml:space="preserve"> </w:t>
+            </w:r>
+            <w:r>
               <w:rPr>
                 <w:rFonts w:ascii="Arial" w:hAnsi="Arial" w:cs="Arial"/>
                 <w:sz w:val="18"/>
                 <w:szCs w:val="18"/>
               </w:rPr>
-            </w:pPr>
-            <w:r>
+              <w:t>→</w:t>
+            </w:r>
+          </w:p>
+        </w:tc>
+        <w:tc>
+          <w:tcPr>
+            <w:tcW w:w="4678" w:type="dxa"/>
+            <w:vAlign w:val="center"/>
+          </w:tcPr>
+          <w:p>
+            <w:pPr>
+              <w:cnfStyle w:val="000000100000" w:firstRow="0" w:lastRow="0" w:firstColumn="0" w:lastColumn="0" w:oddVBand="0" w:evenVBand="0" w:oddHBand="1" w:evenHBand="0" w:firstRowFirstColumn="0" w:firstRowLastColumn="0" w:lastRowFirstColumn="0" w:lastRowLastColumn="0"/>
+              <w:rPr>
+                <w:lang w:val="sr-Cyrl-RS"/>
+              </w:rPr>
+            </w:pPr>
+          </w:p>
+        </w:tc>
+      </w:tr>
+      <w:tr>
+        <w:tc>
+          <w:tcPr>
+            <w:cnfStyle w:val="001000000000" w:firstRow="0" w:lastRow="0" w:firstColumn="1" w:lastColumn="0" w:oddVBand="0" w:evenVBand="0" w:oddHBand="0" w:evenHBand="0" w:firstRowFirstColumn="0" w:firstRowLastColumn="0" w:lastRowFirstColumn="0" w:lastRowLastColumn="0"/>
+            <w:tcW w:w="565" w:type="dxa"/>
+            <w:vAlign w:val="center"/>
+          </w:tcPr>
+          <w:p>
+            <w:r>
+              <w:t>29</w:t>
+            </w:r>
+          </w:p>
+        </w:tc>
+        <w:tc>
+          <w:tcPr>
+            <w:tcW w:w="1253" w:type="dxa"/>
+            <w:vAlign w:val="center"/>
+          </w:tcPr>
+          <w:p>
+            <w:pPr>
+              <w:cnfStyle w:val="000000000000" w:firstRow="0" w:lastRow="0" w:firstColumn="0" w:lastColumn="0" w:oddVBand="0" w:evenVBand="0" w:oddHBand="0" w:evenHBand="0" w:firstRowFirstColumn="0" w:firstRowLastColumn="0" w:lastRowFirstColumn="0" w:lastRowLastColumn="0"/>
+            </w:pPr>
+            <w:r>
+              <w:t>LDPROP</w:t>
+            </w:r>
+          </w:p>
+        </w:tc>
+        <w:tc>
+          <w:tcPr>
+            <w:tcW w:w="1358" w:type="dxa"/>
+            <w:vAlign w:val="center"/>
+          </w:tcPr>
+          <w:p>
+            <w:pPr>
+              <w:cnfStyle w:val="000000000000" w:firstRow="0" w:lastRow="0" w:firstColumn="0" w:lastColumn="0" w:oddVBand="0" w:evenVBand="0" w:oddHBand="0" w:evenHBand="0" w:firstRowFirstColumn="0" w:firstRowLastColumn="0" w:lastRowFirstColumn="0" w:lastRowLastColumn="0"/>
+            </w:pPr>
+            <w:r>
+              <w:t>1</w:t>
+            </w:r>
+          </w:p>
+        </w:tc>
+        <w:tc>
+          <w:tcPr>
+            <w:tcW w:w="1922" w:type="dxa"/>
+            <w:vAlign w:val="center"/>
+          </w:tcPr>
+          <w:p>
+            <w:pPr>
+              <w:cnfStyle w:val="000000000000" w:firstRow="0" w:lastRow="0" w:firstColumn="0" w:lastColumn="0" w:oddVBand="0" w:evenVBand="0" w:oddHBand="0" w:evenHBand="0" w:firstRowFirstColumn="0" w:firstRowLastColumn="0" w:lastRowFirstColumn="0" w:lastRowLastColumn="0"/>
               <w:rPr>
                 <w:rFonts w:ascii="Arial" w:hAnsi="Arial" w:cs="Arial"/>
                 <w:sz w:val="18"/>
                 <w:szCs w:val="18"/>
               </w:rPr>
-              <w:t xml:space="preserve">value, object </w:t>
-            </w:r>
+            </w:pPr>
             <w:r>
               <w:rPr>
                 <w:rFonts w:ascii="Arial" w:hAnsi="Arial" w:cs="Arial"/>
                 <w:sz w:val="18"/>
                 <w:szCs w:val="18"/>
               </w:rPr>
+              <w:t xml:space="preserve">object </w:t>
+            </w:r>
+            <w:r>
+              <w:rPr>
+                <w:rFonts w:ascii="Arial" w:hAnsi="Arial" w:cs="Arial"/>
+                <w:sz w:val="18"/>
+                <w:szCs w:val="18"/>
+              </w:rPr>
               <w:t>→</w:t>
+            </w:r>
+            <w:r>
+              <w:rPr>
+                <w:rFonts w:ascii="Arial" w:hAnsi="Arial" w:cs="Arial"/>
+                <w:sz w:val="18"/>
+                <w:szCs w:val="18"/>
+              </w:rPr>
+              <w:t xml:space="preserve"> value</w:t>
             </w:r>
           </w:p>
         </w:tc>
@@ -10607,7 +10570,7 @@
               <w:cnfStyle w:val="000000100000" w:firstRow="0" w:lastRow="0" w:firstColumn="0" w:lastColumn="0" w:oddVBand="0" w:evenVBand="0" w:oddHBand="1" w:evenHBand="0" w:firstRowFirstColumn="0" w:firstRowLastColumn="0" w:lastRowFirstColumn="0" w:lastRowLastColumn="0"/>
             </w:pPr>
             <w:r>
-              <w:t>LDEVENT</w:t>
+              <w:t>STPROP</w:t>
             </w:r>
           </w:p>
         </w:tc>
@@ -10621,7 +10584,7 @@
               <w:cnfStyle w:val="000000100000" w:firstRow="0" w:lastRow="0" w:firstColumn="0" w:lastColumn="0" w:oddVBand="0" w:evenVBand="0" w:oddHBand="1" w:evenHBand="0" w:firstRowFirstColumn="0" w:firstRowLastColumn="0" w:lastRowFirstColumn="0" w:lastRowLastColumn="0"/>
             </w:pPr>
             <w:r>
-              <w:t>0</w:t>
+              <w:t>1</w:t>
             </w:r>
           </w:p>
         </w:tc>
@@ -10645,7 +10608,7 @@
                 <w:sz w:val="18"/>
                 <w:szCs w:val="18"/>
               </w:rPr>
-              <w:t>→</w:t>
+              <w:t xml:space="preserve">value, object </w:t>
             </w:r>
             <w:r>
               <w:rPr>
@@ -10653,6 +10616,94 @@
                 <w:sz w:val="18"/>
                 <w:szCs w:val="18"/>
               </w:rPr>
+              <w:t>→</w:t>
+            </w:r>
+          </w:p>
+        </w:tc>
+        <w:tc>
+          <w:tcPr>
+            <w:tcW w:w="4678" w:type="dxa"/>
+            <w:vAlign w:val="center"/>
+          </w:tcPr>
+          <w:p>
+            <w:pPr>
+              <w:cnfStyle w:val="000000100000" w:firstRow="0" w:lastRow="0" w:firstColumn="0" w:lastColumn="0" w:oddVBand="0" w:evenVBand="0" w:oddHBand="1" w:evenHBand="0" w:firstRowFirstColumn="0" w:firstRowLastColumn="0" w:lastRowFirstColumn="0" w:lastRowLastColumn="0"/>
+              <w:rPr>
+                <w:lang w:val="sr-Cyrl-RS"/>
+              </w:rPr>
+            </w:pPr>
+          </w:p>
+        </w:tc>
+      </w:tr>
+      <w:tr>
+        <w:tc>
+          <w:tcPr>
+            <w:cnfStyle w:val="001000000000" w:firstRow="0" w:lastRow="0" w:firstColumn="1" w:lastColumn="0" w:oddVBand="0" w:evenVBand="0" w:oddHBand="0" w:evenHBand="0" w:firstRowFirstColumn="0" w:firstRowLastColumn="0" w:lastRowFirstColumn="0" w:lastRowLastColumn="0"/>
+            <w:tcW w:w="565" w:type="dxa"/>
+            <w:vAlign w:val="center"/>
+          </w:tcPr>
+          <w:p>
+            <w:r>
+              <w:t>2B</w:t>
+            </w:r>
+          </w:p>
+        </w:tc>
+        <w:tc>
+          <w:tcPr>
+            <w:tcW w:w="1253" w:type="dxa"/>
+            <w:vAlign w:val="center"/>
+          </w:tcPr>
+          <w:p>
+            <w:pPr>
+              <w:cnfStyle w:val="000000000000" w:firstRow="0" w:lastRow="0" w:firstColumn="0" w:lastColumn="0" w:oddVBand="0" w:evenVBand="0" w:oddHBand="0" w:evenHBand="0" w:firstRowFirstColumn="0" w:firstRowLastColumn="0" w:lastRowFirstColumn="0" w:lastRowLastColumn="0"/>
+            </w:pPr>
+            <w:r>
+              <w:t>LDEVENT</w:t>
+            </w:r>
+          </w:p>
+        </w:tc>
+        <w:tc>
+          <w:tcPr>
+            <w:tcW w:w="1358" w:type="dxa"/>
+            <w:vAlign w:val="center"/>
+          </w:tcPr>
+          <w:p>
+            <w:pPr>
+              <w:cnfStyle w:val="000000000000" w:firstRow="0" w:lastRow="0" w:firstColumn="0" w:lastColumn="0" w:oddVBand="0" w:evenVBand="0" w:oddHBand="0" w:evenHBand="0" w:firstRowFirstColumn="0" w:firstRowLastColumn="0" w:lastRowFirstColumn="0" w:lastRowLastColumn="0"/>
+            </w:pPr>
+            <w:r>
+              <w:t>0</w:t>
+            </w:r>
+          </w:p>
+        </w:tc>
+        <w:tc>
+          <w:tcPr>
+            <w:tcW w:w="1922" w:type="dxa"/>
+            <w:vAlign w:val="center"/>
+          </w:tcPr>
+          <w:p>
+            <w:pPr>
+              <w:cnfStyle w:val="000000000000" w:firstRow="0" w:lastRow="0" w:firstColumn="0" w:lastColumn="0" w:oddVBand="0" w:evenVBand="0" w:oddHBand="0" w:evenHBand="0" w:firstRowFirstColumn="0" w:firstRowLastColumn="0" w:lastRowFirstColumn="0" w:lastRowLastColumn="0"/>
+              <w:rPr>
+                <w:rFonts w:ascii="Arial" w:hAnsi="Arial" w:cs="Arial"/>
+                <w:sz w:val="18"/>
+                <w:szCs w:val="18"/>
+              </w:rPr>
+            </w:pPr>
+            <w:r>
+              <w:rPr>
+                <w:rFonts w:ascii="Arial" w:hAnsi="Arial" w:cs="Arial"/>
+                <w:sz w:val="18"/>
+                <w:szCs w:val="18"/>
+              </w:rPr>
+              <w:t>→</w:t>
+            </w:r>
+            <w:r>
+              <w:rPr>
+                <w:rFonts w:ascii="Arial" w:hAnsi="Arial" w:cs="Arial"/>
+                <w:sz w:val="18"/>
+                <w:szCs w:val="18"/>
+              </w:rPr>
               <w:t xml:space="preserve"> event</w:t>
             </w:r>
           </w:p>
@@ -10664,7 +10715,7 @@
           </w:tcPr>
           <w:p>
             <w:pPr>
-              <w:cnfStyle w:val="000000100000" w:firstRow="0" w:lastRow="0" w:firstColumn="0" w:lastColumn="0" w:oddVBand="0" w:evenVBand="0" w:oddHBand="1" w:evenHBand="0" w:firstRowFirstColumn="0" w:firstRowLastColumn="0" w:lastRowFirstColumn="0" w:lastRowLastColumn="0"/>
+              <w:cnfStyle w:val="000000000000" w:firstRow="0" w:lastRow="0" w:firstColumn="0" w:lastColumn="0" w:oddVBand="0" w:evenVBand="0" w:oddHBand="0" w:evenHBand="0" w:firstRowFirstColumn="0" w:firstRowLastColumn="0" w:lastRowFirstColumn="0" w:lastRowLastColumn="0"/>
             </w:pPr>
           </w:p>
         </w:tc>
@@ -19536,7 +19587,7 @@
           <w:rPr>
             <w:noProof/>
           </w:rPr>
-          <w:t>Процес компилације</w:t>
+          <w:t>Представљање инструкција</w:t>
         </w:r>
         <w:r>
           <w:rPr>

</xml_diff>

<commit_message>
Update docx and change assembly names
</commit_message>
<xml_diff>
--- a/Blaze.docx
+++ b/Blaze.docx
@@ -1608,7 +1608,7 @@
           <w:i/>
           <w:iCs/>
         </w:rPr>
-        <w:t>blazec</w:t>
+        <w:t>blzc</w:t>
       </w:r>
       <w:r>
         <w:rPr>
@@ -1646,7 +1646,7 @@
           <w:i/>
           <w:iCs/>
         </w:rPr>
-        <w:t>blazei</w:t>
+        <w:t>blzi</w:t>
       </w:r>
       <w:r>
         <w:rPr>
@@ -2514,24 +2514,40 @@
                 <w:sz w:val="18"/>
                 <w:szCs w:val="18"/>
               </w:rPr>
-              <w:t>&gt; blazec primer.blz</w:t>
-            </w:r>
-          </w:p>
-          <w:p>
-            <w:pPr>
+              <w:t>&gt; bl</w:t>
+            </w:r>
+            <w:r>
               <w:rPr>
                 <w:rFonts w:ascii="Courier New" w:hAnsi="Courier New" w:cs="Courier New"/>
                 <w:sz w:val="18"/>
                 <w:szCs w:val="18"/>
               </w:rPr>
-            </w:pPr>
+              <w:t>z</w:t>
+            </w:r>
             <w:r>
               <w:rPr>
                 <w:rFonts w:ascii="Courier New" w:hAnsi="Courier New" w:cs="Courier New"/>
                 <w:sz w:val="18"/>
                 <w:szCs w:val="18"/>
               </w:rPr>
-              <w:t>&gt; blazei primer.blzm</w:t>
+              <w:t>c primer.blz</w:t>
+            </w:r>
+          </w:p>
+          <w:p>
+            <w:pPr>
+              <w:rPr>
+                <w:rFonts w:ascii="Courier New" w:hAnsi="Courier New" w:cs="Courier New"/>
+                <w:sz w:val="18"/>
+                <w:szCs w:val="18"/>
+              </w:rPr>
+            </w:pPr>
+            <w:r>
+              <w:rPr>
+                <w:rFonts w:ascii="Courier New" w:hAnsi="Courier New" w:cs="Courier New"/>
+                <w:sz w:val="18"/>
+                <w:szCs w:val="18"/>
+              </w:rPr>
+              <w:t>&gt; blzi primer.blzm</w:t>
             </w:r>
           </w:p>
           <w:p>
@@ -12441,9 +12457,6 @@
           <w:p>
             <w:pPr>
               <w:cnfStyle w:val="000000000000" w:firstRow="0" w:lastRow="0" w:firstColumn="0" w:lastColumn="0" w:oddVBand="0" w:evenVBand="0" w:oddHBand="0" w:evenHBand="0" w:firstRowFirstColumn="0" w:firstRowLastColumn="0" w:lastRowFirstColumn="0" w:lastRowLastColumn="0"/>
-              <w:rPr>
-                <w:lang w:val="sr-Cyrl-RS"/>
-              </w:rPr>
             </w:pPr>
             <w:r>
               <w:rPr>
@@ -24928,7 +24941,7 @@
           <w:rPr>
             <w:noProof/>
           </w:rPr>
-          <w:t>Представљање инструкција</w:t>
+          <w:t>Процес компилације</w:t>
         </w:r>
         <w:r>
           <w:rPr>

</xml_diff>

<commit_message>
Add command line arguments
</commit_message>
<xml_diff>
--- a/Blaze.docx
+++ b/Blaze.docx
@@ -2493,12 +2493,12 @@
         <w:tblLook w:val="04A0" w:firstRow="1" w:lastRow="0" w:firstColumn="1" w:lastColumn="0" w:noHBand="0" w:noVBand="1"/>
       </w:tblPr>
       <w:tblGrid>
-        <w:gridCol w:w="3255"/>
+        <w:gridCol w:w="5098"/>
       </w:tblGrid>
       <w:tr>
         <w:tc>
           <w:tcPr>
-            <w:tcW w:w="3255" w:type="dxa"/>
+            <w:tcW w:w="5098" w:type="dxa"/>
           </w:tcPr>
           <w:p>
             <w:pPr>
@@ -2514,40 +2514,155 @@
                 <w:sz w:val="18"/>
                 <w:szCs w:val="18"/>
               </w:rPr>
-              <w:t>&gt; bl</w:t>
-            </w:r>
-            <w:r>
+              <w:t xml:space="preserve">&gt; </w:t>
+            </w:r>
+            <w:r>
+              <w:rPr>
+                <w:rFonts w:ascii="Courier New" w:hAnsi="Courier New" w:cs="Courier New"/>
+                <w:color w:val="1F4E79" w:themeColor="accent5" w:themeShade="80"/>
+                <w:sz w:val="18"/>
+                <w:szCs w:val="18"/>
+              </w:rPr>
+              <w:t>.\</w:t>
+            </w:r>
+            <w:r>
+              <w:rPr>
+                <w:rFonts w:ascii="Courier New" w:hAnsi="Courier New" w:cs="Courier New"/>
+                <w:color w:val="1F4E79" w:themeColor="accent5" w:themeShade="80"/>
+                <w:sz w:val="18"/>
+                <w:szCs w:val="18"/>
+              </w:rPr>
+              <w:t>bl</w:t>
+            </w:r>
+            <w:r>
+              <w:rPr>
+                <w:rFonts w:ascii="Courier New" w:hAnsi="Courier New" w:cs="Courier New"/>
+                <w:color w:val="1F4E79" w:themeColor="accent5" w:themeShade="80"/>
+                <w:sz w:val="18"/>
+                <w:szCs w:val="18"/>
+              </w:rPr>
+              <w:t>z</w:t>
+            </w:r>
+            <w:r>
+              <w:rPr>
+                <w:rFonts w:ascii="Courier New" w:hAnsi="Courier New" w:cs="Courier New"/>
+                <w:color w:val="1F4E79" w:themeColor="accent5" w:themeShade="80"/>
+                <w:sz w:val="18"/>
+                <w:szCs w:val="18"/>
+              </w:rPr>
+              <w:t>c</w:t>
+            </w:r>
+            <w:r>
+              <w:rPr>
+                <w:rFonts w:ascii="Courier New" w:hAnsi="Courier New" w:cs="Courier New"/>
+                <w:color w:val="1F4E79" w:themeColor="accent5" w:themeShade="80"/>
+                <w:sz w:val="18"/>
+                <w:szCs w:val="18"/>
+              </w:rPr>
+              <w:t>.exe -s</w:t>
+            </w:r>
+            <w:r>
+              <w:rPr>
+                <w:rFonts w:ascii="Courier New" w:hAnsi="Courier New" w:cs="Courier New"/>
+                <w:color w:val="1F4E79" w:themeColor="accent5" w:themeShade="80"/>
+                <w:sz w:val="18"/>
+                <w:szCs w:val="18"/>
+              </w:rPr>
+              <w:t xml:space="preserve"> primer.blz</w:t>
+            </w:r>
+          </w:p>
+          <w:p>
+            <w:pPr>
               <w:rPr>
                 <w:rFonts w:ascii="Courier New" w:hAnsi="Courier New" w:cs="Courier New"/>
                 <w:sz w:val="18"/>
                 <w:szCs w:val="18"/>
               </w:rPr>
-              <w:t>z</w:t>
-            </w:r>
+            </w:pPr>
             <w:r>
               <w:rPr>
                 <w:rFonts w:ascii="Courier New" w:hAnsi="Courier New" w:cs="Courier New"/>
                 <w:sz w:val="18"/>
                 <w:szCs w:val="18"/>
               </w:rPr>
-              <w:t>c primer.blz</w:t>
-            </w:r>
-          </w:p>
-          <w:p>
-            <w:pPr>
+              <w:t xml:space="preserve">  </w:t>
+            </w:r>
+            <w:r>
               <w:rPr>
                 <w:rFonts w:ascii="Courier New" w:hAnsi="Courier New" w:cs="Courier New"/>
                 <w:sz w:val="18"/>
                 <w:szCs w:val="18"/>
               </w:rPr>
-            </w:pPr>
+              <w:t>Compiled to '</w:t>
+            </w:r>
             <w:r>
               <w:rPr>
                 <w:rFonts w:ascii="Courier New" w:hAnsi="Courier New" w:cs="Courier New"/>
                 <w:sz w:val="18"/>
                 <w:szCs w:val="18"/>
               </w:rPr>
-              <w:t>&gt; blzi primer.blzm</w:t>
+              <w:t>primer</w:t>
+            </w:r>
+            <w:r>
+              <w:rPr>
+                <w:rFonts w:ascii="Courier New" w:hAnsi="Courier New" w:cs="Courier New"/>
+                <w:sz w:val="18"/>
+                <w:szCs w:val="18"/>
+              </w:rPr>
+              <w:t>.blzm'</w:t>
+            </w:r>
+          </w:p>
+          <w:p>
+            <w:pPr>
+              <w:rPr>
+                <w:rFonts w:ascii="Courier New" w:hAnsi="Courier New" w:cs="Courier New"/>
+                <w:sz w:val="18"/>
+                <w:szCs w:val="18"/>
+              </w:rPr>
+            </w:pPr>
+            <w:r>
+              <w:rPr>
+                <w:rFonts w:ascii="Courier New" w:hAnsi="Courier New" w:cs="Courier New"/>
+                <w:sz w:val="18"/>
+                <w:szCs w:val="18"/>
+              </w:rPr>
+              <w:t xml:space="preserve">&gt; </w:t>
+            </w:r>
+            <w:r>
+              <w:rPr>
+                <w:rFonts w:ascii="Courier New" w:hAnsi="Courier New" w:cs="Courier New"/>
+                <w:color w:val="1F4E79" w:themeColor="accent5" w:themeShade="80"/>
+                <w:sz w:val="18"/>
+                <w:szCs w:val="18"/>
+              </w:rPr>
+              <w:t>.\</w:t>
+            </w:r>
+            <w:r>
+              <w:rPr>
+                <w:rFonts w:ascii="Courier New" w:hAnsi="Courier New" w:cs="Courier New"/>
+                <w:color w:val="1F4E79" w:themeColor="accent5" w:themeShade="80"/>
+                <w:sz w:val="18"/>
+                <w:szCs w:val="18"/>
+              </w:rPr>
+              <w:t>blzi</w:t>
+            </w:r>
+            <w:r>
+              <w:rPr>
+                <w:rFonts w:ascii="Courier New" w:hAnsi="Courier New" w:cs="Courier New"/>
+                <w:color w:val="1F4E79" w:themeColor="accent5" w:themeShade="80"/>
+                <w:sz w:val="18"/>
+                <w:szCs w:val="18"/>
+              </w:rPr>
+              <w:t>.exe -m</w:t>
+            </w:r>
+            <w:r>
+              <w:rPr>
+                <w:rFonts w:ascii="Courier New" w:hAnsi="Courier New" w:cs="Courier New"/>
+                <w:color w:val="1F4E79" w:themeColor="accent5" w:themeShade="80"/>
+                <w:sz w:val="18"/>
+                <w:szCs w:val="18"/>
+              </w:rPr>
+              <w:t xml:space="preserve"> primer.blzm</w:t>
             </w:r>
           </w:p>
           <w:p>
@@ -5824,13 +5939,7 @@
               <w:rPr>
                 <w:lang w:val="sr-Cyrl-RS"/>
               </w:rPr>
-              <w:t xml:space="preserve">Индекс константе која представља име </w:t>
-            </w:r>
-            <w:r>
-              <w:rPr>
-                <w:lang w:val="sr-Cyrl-RS"/>
-              </w:rPr>
-              <w:t>класе</w:t>
+              <w:t>Индекс константе која представља име класе</w:t>
             </w:r>
           </w:p>
           <w:p>
@@ -12411,15 +12520,7 @@
                 <w:sz w:val="18"/>
                 <w:szCs w:val="18"/>
               </w:rPr>
-              <w:t xml:space="preserve"> c</w:t>
-            </w:r>
-            <w:r>
-              <w:rPr>
-                <w:rFonts w:ascii="Arial" w:hAnsi="Arial" w:cs="Arial"/>
-                <w:sz w:val="18"/>
-                <w:szCs w:val="18"/>
-              </w:rPr>
-              <w:t>lass</w:t>
+              <w:t xml:space="preserve"> class</w:t>
             </w:r>
           </w:p>
           <w:p>

</xml_diff>

<commit_message>
Add `this` variable to class environments
</commit_message>
<xml_diff>
--- a/Blaze.docx
+++ b/Blaze.docx
@@ -354,7 +354,7 @@
         <w:rPr>
           <w:noProof/>
         </w:rPr>
-        <w:instrText xml:space="preserve"> PAGEREF _Toc150628621 \h </w:instrText>
+        <w:instrText xml:space="preserve"> PAGEREF _Toc151048971 \h </w:instrText>
       </w:r>
       <w:r>
         <w:rPr>
@@ -437,7 +437,7 @@
         <w:rPr>
           <w:noProof/>
         </w:rPr>
-        <w:instrText xml:space="preserve"> PAGEREF _Toc150628622 \h </w:instrText>
+        <w:instrText xml:space="preserve"> PAGEREF _Toc151048972 \h </w:instrText>
       </w:r>
       <w:r>
         <w:rPr>
@@ -520,7 +520,7 @@
         <w:rPr>
           <w:noProof/>
         </w:rPr>
-        <w:instrText xml:space="preserve"> PAGEREF _Toc150628623 \h </w:instrText>
+        <w:instrText xml:space="preserve"> PAGEREF _Toc151048973 \h </w:instrText>
       </w:r>
       <w:r>
         <w:rPr>
@@ -620,7 +620,7 @@
         <w:rPr>
           <w:noProof/>
         </w:rPr>
-        <w:instrText xml:space="preserve"> PAGEREF _Toc150628624 \h </w:instrText>
+        <w:instrText xml:space="preserve"> PAGEREF _Toc151048974 \h </w:instrText>
       </w:r>
       <w:r>
         <w:rPr>
@@ -703,7 +703,7 @@
         <w:rPr>
           <w:noProof/>
         </w:rPr>
-        <w:instrText xml:space="preserve"> PAGEREF _Toc150628625 \h </w:instrText>
+        <w:instrText xml:space="preserve"> PAGEREF _Toc151048975 \h </w:instrText>
       </w:r>
       <w:r>
         <w:rPr>
@@ -786,7 +786,7 @@
         <w:rPr>
           <w:noProof/>
         </w:rPr>
-        <w:instrText xml:space="preserve"> PAGEREF _Toc150628626 \h </w:instrText>
+        <w:instrText xml:space="preserve"> PAGEREF _Toc151048976 \h </w:instrText>
       </w:r>
       <w:r>
         <w:rPr>
@@ -869,7 +869,90 @@
         <w:rPr>
           <w:noProof/>
         </w:rPr>
-        <w:instrText xml:space="preserve"> PAGEREF _Toc150628627 \h </w:instrText>
+        <w:instrText xml:space="preserve"> PAGEREF _Toc151048977 \h </w:instrText>
+      </w:r>
+      <w:r>
+        <w:rPr>
+          <w:noProof/>
+        </w:rPr>
+      </w:r>
+      <w:r>
+        <w:rPr>
+          <w:noProof/>
+        </w:rPr>
+        <w:fldChar w:fldCharType="separate"/>
+      </w:r>
+      <w:r>
+        <w:rPr>
+          <w:noProof/>
+        </w:rPr>
+        <w:t>6</w:t>
+      </w:r>
+      <w:r>
+        <w:rPr>
+          <w:noProof/>
+        </w:rPr>
+        <w:fldChar w:fldCharType="end"/>
+      </w:r>
+    </w:p>
+    <w:p>
+      <w:pPr>
+        <w:pStyle w:val="TOC2"/>
+        <w:tabs>
+          <w:tab w:val="left" w:pos="880"/>
+          <w:tab w:val="right" w:leader="dot" w:pos="9350"/>
+        </w:tabs>
+        <w:rPr>
+          <w:rFonts w:eastAsiaTheme="minorEastAsia" w:cstheme="minorBidi"/>
+          <w:smallCaps w:val="0"/>
+          <w:noProof/>
+          <w:sz w:val="22"/>
+          <w:szCs w:val="22"/>
+          <w:lang w:eastAsia="en-GB"/>
+        </w:rPr>
+      </w:pPr>
+      <w:r>
+        <w:rPr>
+          <w:noProof/>
+          <w:lang w:val="sr-Cyrl-RS"/>
+        </w:rPr>
+        <w:t>2.4.</w:t>
+      </w:r>
+      <w:r>
+        <w:rPr>
+          <w:rFonts w:eastAsiaTheme="minorEastAsia" w:cstheme="minorBidi"/>
+          <w:smallCaps w:val="0"/>
+          <w:noProof/>
+          <w:sz w:val="22"/>
+          <w:szCs w:val="22"/>
+          <w:lang w:eastAsia="en-GB"/>
+        </w:rPr>
+        <w:tab/>
+      </w:r>
+      <w:r>
+        <w:rPr>
+          <w:noProof/>
+          <w:lang w:val="sr-Cyrl-RS"/>
+        </w:rPr>
+        <w:t>Формат класе</w:t>
+      </w:r>
+      <w:r>
+        <w:rPr>
+          <w:noProof/>
+        </w:rPr>
+        <w:tab/>
+      </w:r>
+      <w:r>
+        <w:rPr>
+          <w:noProof/>
+        </w:rPr>
+        <w:fldChar w:fldCharType="begin"/>
+      </w:r>
+      <w:r>
+        <w:rPr>
+          <w:noProof/>
+        </w:rPr>
+        <w:instrText xml:space="preserve"> PAGEREF _Toc151048978 \h </w:instrText>
       </w:r>
       <w:r>
         <w:rPr>
@@ -956,7 +1039,7 @@
         <w:rPr>
           <w:noProof/>
         </w:rPr>
-        <w:instrText xml:space="preserve"> PAGEREF _Toc150628628 \h </w:instrText>
+        <w:instrText xml:space="preserve"> PAGEREF _Toc151048979 \h </w:instrText>
       </w:r>
       <w:r>
         <w:rPr>
@@ -1039,7 +1122,7 @@
         <w:rPr>
           <w:noProof/>
         </w:rPr>
-        <w:instrText xml:space="preserve"> PAGEREF _Toc150628629 \h </w:instrText>
+        <w:instrText xml:space="preserve"> PAGEREF _Toc151048980 \h </w:instrText>
       </w:r>
       <w:r>
         <w:rPr>
@@ -1126,7 +1209,7 @@
         <w:rPr>
           <w:noProof/>
         </w:rPr>
-        <w:instrText xml:space="preserve"> PAGEREF _Toc150628630 \h </w:instrText>
+        <w:instrText xml:space="preserve"> PAGEREF _Toc151048981 \h </w:instrText>
       </w:r>
       <w:r>
         <w:rPr>
@@ -1209,7 +1292,7 @@
         <w:rPr>
           <w:noProof/>
         </w:rPr>
-        <w:instrText xml:space="preserve"> PAGEREF _Toc150628631 \h </w:instrText>
+        <w:instrText xml:space="preserve"> PAGEREF _Toc151048982 \h </w:instrText>
       </w:r>
       <w:r>
         <w:rPr>
@@ -1292,7 +1375,7 @@
         <w:rPr>
           <w:noProof/>
         </w:rPr>
-        <w:instrText xml:space="preserve"> PAGEREF _Toc150628632 \h </w:instrText>
+        <w:instrText xml:space="preserve"> PAGEREF _Toc151048983 \h </w:instrText>
       </w:r>
       <w:r>
         <w:rPr>
@@ -1375,7 +1458,7 @@
         <w:rPr>
           <w:noProof/>
         </w:rPr>
-        <w:instrText xml:space="preserve"> PAGEREF _Toc150628633 \h </w:instrText>
+        <w:instrText xml:space="preserve"> PAGEREF _Toc151048984 \h </w:instrText>
       </w:r>
       <w:r>
         <w:rPr>
@@ -1460,7 +1543,7 @@
         <w:rPr>
           <w:noProof/>
         </w:rPr>
-        <w:instrText xml:space="preserve"> PAGEREF _Toc150628634 \h </w:instrText>
+        <w:instrText xml:space="preserve"> PAGEREF _Toc151048985 \h </w:instrText>
       </w:r>
       <w:r>
         <w:rPr>
@@ -1546,7 +1629,7 @@
         <w:t xml:space="preserve"> </w:t>
       </w:r>
       <w:bookmarkStart w:id="0" w:name="_Toc150028858"/>
-      <w:bookmarkStart w:id="1" w:name="_Toc150628621"/>
+      <w:bookmarkStart w:id="1" w:name="_Toc151048971"/>
       <w:r>
         <w:rPr>
           <w:lang w:val="sr-Cyrl-RS"/>
@@ -1778,7 +1861,7 @@
         <w:t xml:space="preserve"> </w:t>
       </w:r>
       <w:bookmarkStart w:id="2" w:name="_Toc150028859"/>
-      <w:bookmarkStart w:id="3" w:name="_Toc150628622"/>
+      <w:bookmarkStart w:id="3" w:name="_Toc151048972"/>
       <w:r>
         <w:rPr>
           <w:lang w:val="sr-Cyrl-RS"/>
@@ -2713,7 +2796,7 @@
           <w:lang w:val="sr-Cyrl-RS"/>
         </w:rPr>
       </w:pPr>
-      <w:bookmarkStart w:id="4" w:name="_Toc150628623"/>
+      <w:bookmarkStart w:id="4" w:name="_Toc151048973"/>
       <w:r>
         <w:rPr>
           <w:lang w:val="sr-Cyrl-RS"/>
@@ -3248,7 +3331,7 @@
         </w:rPr>
       </w:pPr>
       <w:bookmarkStart w:id="5" w:name="_Toc150028860"/>
-      <w:bookmarkStart w:id="6" w:name="_Toc150628624"/>
+      <w:bookmarkStart w:id="6" w:name="_Toc151048974"/>
       <w:r>
         <w:rPr>
           <w:lang w:val="sr-Cyrl-RS"/>
@@ -4296,7 +4379,7 @@
         </w:rPr>
       </w:pPr>
       <w:bookmarkStart w:id="7" w:name="_Toc150028861"/>
-      <w:bookmarkStart w:id="8" w:name="_Toc150628625"/>
+      <w:bookmarkStart w:id="8" w:name="_Toc151048975"/>
       <w:r>
         <w:rPr>
           <w:lang w:val="sr-Cyrl-RS"/>
@@ -4847,7 +4930,7 @@
           <w:lang w:val="sr-Cyrl-RS"/>
         </w:rPr>
       </w:pPr>
-      <w:bookmarkStart w:id="10" w:name="_Toc150628626"/>
+      <w:bookmarkStart w:id="10" w:name="_Toc151048976"/>
       <w:r>
         <w:rPr>
           <w:lang w:val="sr-Cyrl-RS"/>
@@ -5254,7 +5337,7 @@
         </w:rPr>
       </w:pPr>
       <w:bookmarkStart w:id="11" w:name="_Toc150028863"/>
-      <w:bookmarkStart w:id="12" w:name="_Toc150628627"/>
+      <w:bookmarkStart w:id="12" w:name="_Toc151048977"/>
       <w:r>
         <w:rPr>
           <w:lang w:val="sr-Cyrl-RS"/>
@@ -5813,12 +5896,14 @@
           <w:lang w:val="sr-Cyrl-RS"/>
         </w:rPr>
       </w:pPr>
+      <w:bookmarkStart w:id="13" w:name="_Toc151048978"/>
       <w:r>
         <w:rPr>
           <w:lang w:val="sr-Cyrl-RS"/>
         </w:rPr>
         <w:t>Формат класе</w:t>
       </w:r>
+      <w:bookmarkEnd w:id="13"/>
     </w:p>
     <w:tbl>
       <w:tblPr>
@@ -6182,8 +6267,8 @@
           <w:lang w:val="sr-Cyrl-RS"/>
         </w:rPr>
       </w:pPr>
-      <w:bookmarkStart w:id="13" w:name="_Toc150028865"/>
-      <w:bookmarkStart w:id="14" w:name="_Toc150628628"/>
+      <w:bookmarkStart w:id="14" w:name="_Toc150028865"/>
+      <w:bookmarkStart w:id="15" w:name="_Toc151048979"/>
       <w:r>
         <w:rPr>
           <w:lang w:val="sr-Cyrl-RS"/>
@@ -6197,14 +6282,14 @@
         </w:rPr>
         <w:t>нструкциј</w:t>
       </w:r>
-      <w:bookmarkEnd w:id="13"/>
+      <w:bookmarkEnd w:id="14"/>
       <w:r>
         <w:rPr>
           <w:lang w:val="sr-Cyrl-RS"/>
         </w:rPr>
         <w:t>а</w:t>
       </w:r>
-      <w:bookmarkEnd w:id="14"/>
+      <w:bookmarkEnd w:id="15"/>
     </w:p>
     <w:p>
       <w:pPr>
@@ -6848,8 +6933,8 @@
           <w:lang w:val="sr-Cyrl-RS"/>
         </w:rPr>
       </w:pPr>
-      <w:bookmarkStart w:id="15" w:name="_Toc150028866"/>
-      <w:bookmarkStart w:id="16" w:name="_Toc150628629"/>
+      <w:bookmarkStart w:id="16" w:name="_Toc150028866"/>
+      <w:bookmarkStart w:id="17" w:name="_Toc151048980"/>
       <w:r>
         <w:rPr>
           <w:lang w:val="sr-Cyrl-RS"/>
@@ -6857,8 +6942,8 @@
         <w:lastRenderedPageBreak/>
         <w:t>Табела инструкција</w:t>
       </w:r>
-      <w:bookmarkEnd w:id="15"/>
       <w:bookmarkEnd w:id="16"/>
+      <w:bookmarkEnd w:id="17"/>
     </w:p>
     <w:p>
       <w:pPr>
@@ -12603,7 +12688,7 @@
           <w:lang w:val="sr-Cyrl-RS"/>
         </w:rPr>
       </w:pPr>
-      <w:bookmarkStart w:id="17" w:name="_Toc150628630"/>
+      <w:bookmarkStart w:id="18" w:name="_Toc151048981"/>
       <w:r>
         <w:rPr>
           <w:lang w:val="sr-Cyrl-RS"/>
@@ -12611,7 +12696,7 @@
         <w:lastRenderedPageBreak/>
         <w:t>Процес компилације</w:t>
       </w:r>
-      <w:bookmarkEnd w:id="17"/>
+      <w:bookmarkEnd w:id="18"/>
     </w:p>
     <w:p>
       <w:pPr>
@@ -12717,14 +12802,14 @@
           <w:lang w:val="sr-Cyrl-RS"/>
         </w:rPr>
       </w:pPr>
-      <w:bookmarkStart w:id="18" w:name="_Toc150628631"/>
+      <w:bookmarkStart w:id="19" w:name="_Toc151048982"/>
       <w:r>
         <w:rPr>
           <w:lang w:val="sr-Cyrl-RS"/>
         </w:rPr>
         <w:t>Лексичка анализа</w:t>
       </w:r>
-      <w:bookmarkEnd w:id="18"/>
+      <w:bookmarkEnd w:id="19"/>
     </w:p>
     <w:p>
       <w:pPr>
@@ -13733,7 +13818,7 @@
           <w:lang w:val="sr-Cyrl-RS"/>
         </w:rPr>
       </w:pPr>
-      <w:bookmarkStart w:id="19" w:name="_Toc150628632"/>
+      <w:bookmarkStart w:id="20" w:name="_Toc151048983"/>
       <w:r>
         <w:rPr>
           <w:lang w:val="sr-Cyrl-RS"/>
@@ -13741,7 +13826,7 @@
         <w:lastRenderedPageBreak/>
         <w:t>Синтаксна анализа</w:t>
       </w:r>
-      <w:bookmarkEnd w:id="19"/>
+      <w:bookmarkEnd w:id="20"/>
     </w:p>
     <w:p>
       <w:pPr>
@@ -15222,7 +15307,7 @@
           <w:lang w:val="sr-Cyrl-RS"/>
         </w:rPr>
       </w:pPr>
-      <w:bookmarkStart w:id="20" w:name="_Toc150628633"/>
+      <w:bookmarkStart w:id="21" w:name="_Toc151048984"/>
       <w:r>
         <w:rPr>
           <w:lang w:val="sr-Cyrl-RS"/>
@@ -15230,7 +15315,7 @@
         <w:lastRenderedPageBreak/>
         <w:t>Стварање модул фајла</w:t>
       </w:r>
-      <w:bookmarkEnd w:id="20"/>
+      <w:bookmarkEnd w:id="21"/>
     </w:p>
     <w:p>
       <w:pPr>
@@ -15379,7 +15464,7 @@
                       <w:lang w:eastAsia="en-GB"/>
                     </w:rPr>
                   </w:pPr>
-                  <w:bookmarkStart w:id="21" w:name="_Hlk150118133"/>
+                  <w:bookmarkStart w:id="22" w:name="_Hlk150118133"/>
                   <w:r>
                     <w:rPr>
                       <w:rFonts w:ascii="Courier New" w:eastAsia="Times New Roman" w:hAnsi="Courier New" w:cs="Courier New"/>
@@ -15790,7 +15875,7 @@
                 </w:p>
               </w:tc>
             </w:tr>
-            <w:bookmarkEnd w:id="21"/>
+            <w:bookmarkEnd w:id="22"/>
           </w:tbl>
           <w:p>
             <w:pPr>
@@ -21125,7 +21210,7 @@
           <w:lang w:val="sr-Cyrl-RS"/>
         </w:rPr>
       </w:pPr>
-      <w:bookmarkStart w:id="22" w:name="_Toc150628634"/>
+      <w:bookmarkStart w:id="23" w:name="_Toc151048985"/>
       <w:r>
         <w:rPr>
           <w:lang w:val="sr-Cyrl-RS"/>
@@ -21133,7 +21218,7 @@
         <w:lastRenderedPageBreak/>
         <w:t>Стварање извршног кода</w:t>
       </w:r>
-      <w:bookmarkEnd w:id="22"/>
+      <w:bookmarkEnd w:id="23"/>
     </w:p>
     <w:p>
       <w:pPr>
@@ -25042,7 +25127,7 @@
           <w:rPr>
             <w:noProof/>
           </w:rPr>
-          <w:t>Увод</w:t>
+          <w:t>Процес компилације</w:t>
         </w:r>
         <w:r>
           <w:rPr>

</xml_diff>

<commit_message>
Add `this` variable to class environments (#4)
</commit_message>
<xml_diff>
--- a/Blaze.docx
+++ b/Blaze.docx
@@ -354,7 +354,7 @@
         <w:rPr>
           <w:noProof/>
         </w:rPr>
-        <w:instrText xml:space="preserve"> PAGEREF _Toc150628621 \h </w:instrText>
+        <w:instrText xml:space="preserve"> PAGEREF _Toc151048971 \h </w:instrText>
       </w:r>
       <w:r>
         <w:rPr>
@@ -437,7 +437,7 @@
         <w:rPr>
           <w:noProof/>
         </w:rPr>
-        <w:instrText xml:space="preserve"> PAGEREF _Toc150628622 \h </w:instrText>
+        <w:instrText xml:space="preserve"> PAGEREF _Toc151048972 \h </w:instrText>
       </w:r>
       <w:r>
         <w:rPr>
@@ -520,7 +520,7 @@
         <w:rPr>
           <w:noProof/>
         </w:rPr>
-        <w:instrText xml:space="preserve"> PAGEREF _Toc150628623 \h </w:instrText>
+        <w:instrText xml:space="preserve"> PAGEREF _Toc151048973 \h </w:instrText>
       </w:r>
       <w:r>
         <w:rPr>
@@ -620,7 +620,7 @@
         <w:rPr>
           <w:noProof/>
         </w:rPr>
-        <w:instrText xml:space="preserve"> PAGEREF _Toc150628624 \h </w:instrText>
+        <w:instrText xml:space="preserve"> PAGEREF _Toc151048974 \h </w:instrText>
       </w:r>
       <w:r>
         <w:rPr>
@@ -703,7 +703,7 @@
         <w:rPr>
           <w:noProof/>
         </w:rPr>
-        <w:instrText xml:space="preserve"> PAGEREF _Toc150628625 \h </w:instrText>
+        <w:instrText xml:space="preserve"> PAGEREF _Toc151048975 \h </w:instrText>
       </w:r>
       <w:r>
         <w:rPr>
@@ -786,7 +786,7 @@
         <w:rPr>
           <w:noProof/>
         </w:rPr>
-        <w:instrText xml:space="preserve"> PAGEREF _Toc150628626 \h </w:instrText>
+        <w:instrText xml:space="preserve"> PAGEREF _Toc151048976 \h </w:instrText>
       </w:r>
       <w:r>
         <w:rPr>
@@ -869,7 +869,90 @@
         <w:rPr>
           <w:noProof/>
         </w:rPr>
-        <w:instrText xml:space="preserve"> PAGEREF _Toc150628627 \h </w:instrText>
+        <w:instrText xml:space="preserve"> PAGEREF _Toc151048977 \h </w:instrText>
+      </w:r>
+      <w:r>
+        <w:rPr>
+          <w:noProof/>
+        </w:rPr>
+      </w:r>
+      <w:r>
+        <w:rPr>
+          <w:noProof/>
+        </w:rPr>
+        <w:fldChar w:fldCharType="separate"/>
+      </w:r>
+      <w:r>
+        <w:rPr>
+          <w:noProof/>
+        </w:rPr>
+        <w:t>6</w:t>
+      </w:r>
+      <w:r>
+        <w:rPr>
+          <w:noProof/>
+        </w:rPr>
+        <w:fldChar w:fldCharType="end"/>
+      </w:r>
+    </w:p>
+    <w:p>
+      <w:pPr>
+        <w:pStyle w:val="TOC2"/>
+        <w:tabs>
+          <w:tab w:val="left" w:pos="880"/>
+          <w:tab w:val="right" w:leader="dot" w:pos="9350"/>
+        </w:tabs>
+        <w:rPr>
+          <w:rFonts w:eastAsiaTheme="minorEastAsia" w:cstheme="minorBidi"/>
+          <w:smallCaps w:val="0"/>
+          <w:noProof/>
+          <w:sz w:val="22"/>
+          <w:szCs w:val="22"/>
+          <w:lang w:eastAsia="en-GB"/>
+        </w:rPr>
+      </w:pPr>
+      <w:r>
+        <w:rPr>
+          <w:noProof/>
+          <w:lang w:val="sr-Cyrl-RS"/>
+        </w:rPr>
+        <w:t>2.4.</w:t>
+      </w:r>
+      <w:r>
+        <w:rPr>
+          <w:rFonts w:eastAsiaTheme="minorEastAsia" w:cstheme="minorBidi"/>
+          <w:smallCaps w:val="0"/>
+          <w:noProof/>
+          <w:sz w:val="22"/>
+          <w:szCs w:val="22"/>
+          <w:lang w:eastAsia="en-GB"/>
+        </w:rPr>
+        <w:tab/>
+      </w:r>
+      <w:r>
+        <w:rPr>
+          <w:noProof/>
+          <w:lang w:val="sr-Cyrl-RS"/>
+        </w:rPr>
+        <w:t>Формат класе</w:t>
+      </w:r>
+      <w:r>
+        <w:rPr>
+          <w:noProof/>
+        </w:rPr>
+        <w:tab/>
+      </w:r>
+      <w:r>
+        <w:rPr>
+          <w:noProof/>
+        </w:rPr>
+        <w:fldChar w:fldCharType="begin"/>
+      </w:r>
+      <w:r>
+        <w:rPr>
+          <w:noProof/>
+        </w:rPr>
+        <w:instrText xml:space="preserve"> PAGEREF _Toc151048978 \h </w:instrText>
       </w:r>
       <w:r>
         <w:rPr>
@@ -956,7 +1039,7 @@
         <w:rPr>
           <w:noProof/>
         </w:rPr>
-        <w:instrText xml:space="preserve"> PAGEREF _Toc150628628 \h </w:instrText>
+        <w:instrText xml:space="preserve"> PAGEREF _Toc151048979 \h </w:instrText>
       </w:r>
       <w:r>
         <w:rPr>
@@ -1039,7 +1122,7 @@
         <w:rPr>
           <w:noProof/>
         </w:rPr>
-        <w:instrText xml:space="preserve"> PAGEREF _Toc150628629 \h </w:instrText>
+        <w:instrText xml:space="preserve"> PAGEREF _Toc151048980 \h </w:instrText>
       </w:r>
       <w:r>
         <w:rPr>
@@ -1126,7 +1209,7 @@
         <w:rPr>
           <w:noProof/>
         </w:rPr>
-        <w:instrText xml:space="preserve"> PAGEREF _Toc150628630 \h </w:instrText>
+        <w:instrText xml:space="preserve"> PAGEREF _Toc151048981 \h </w:instrText>
       </w:r>
       <w:r>
         <w:rPr>
@@ -1209,7 +1292,7 @@
         <w:rPr>
           <w:noProof/>
         </w:rPr>
-        <w:instrText xml:space="preserve"> PAGEREF _Toc150628631 \h </w:instrText>
+        <w:instrText xml:space="preserve"> PAGEREF _Toc151048982 \h </w:instrText>
       </w:r>
       <w:r>
         <w:rPr>
@@ -1292,7 +1375,7 @@
         <w:rPr>
           <w:noProof/>
         </w:rPr>
-        <w:instrText xml:space="preserve"> PAGEREF _Toc150628632 \h </w:instrText>
+        <w:instrText xml:space="preserve"> PAGEREF _Toc151048983 \h </w:instrText>
       </w:r>
       <w:r>
         <w:rPr>
@@ -1375,7 +1458,7 @@
         <w:rPr>
           <w:noProof/>
         </w:rPr>
-        <w:instrText xml:space="preserve"> PAGEREF _Toc150628633 \h </w:instrText>
+        <w:instrText xml:space="preserve"> PAGEREF _Toc151048984 \h </w:instrText>
       </w:r>
       <w:r>
         <w:rPr>
@@ -1460,7 +1543,7 @@
         <w:rPr>
           <w:noProof/>
         </w:rPr>
-        <w:instrText xml:space="preserve"> PAGEREF _Toc150628634 \h </w:instrText>
+        <w:instrText xml:space="preserve"> PAGEREF _Toc151048985 \h </w:instrText>
       </w:r>
       <w:r>
         <w:rPr>
@@ -1546,7 +1629,7 @@
         <w:t xml:space="preserve"> </w:t>
       </w:r>
       <w:bookmarkStart w:id="0" w:name="_Toc150028858"/>
-      <w:bookmarkStart w:id="1" w:name="_Toc150628621"/>
+      <w:bookmarkStart w:id="1" w:name="_Toc151048971"/>
       <w:r>
         <w:rPr>
           <w:lang w:val="sr-Cyrl-RS"/>
@@ -1778,7 +1861,7 @@
         <w:t xml:space="preserve"> </w:t>
       </w:r>
       <w:bookmarkStart w:id="2" w:name="_Toc150028859"/>
-      <w:bookmarkStart w:id="3" w:name="_Toc150628622"/>
+      <w:bookmarkStart w:id="3" w:name="_Toc151048972"/>
       <w:r>
         <w:rPr>
           <w:lang w:val="sr-Cyrl-RS"/>
@@ -2713,7 +2796,7 @@
           <w:lang w:val="sr-Cyrl-RS"/>
         </w:rPr>
       </w:pPr>
-      <w:bookmarkStart w:id="4" w:name="_Toc150628623"/>
+      <w:bookmarkStart w:id="4" w:name="_Toc151048973"/>
       <w:r>
         <w:rPr>
           <w:lang w:val="sr-Cyrl-RS"/>
@@ -3248,7 +3331,7 @@
         </w:rPr>
       </w:pPr>
       <w:bookmarkStart w:id="5" w:name="_Toc150028860"/>
-      <w:bookmarkStart w:id="6" w:name="_Toc150628624"/>
+      <w:bookmarkStart w:id="6" w:name="_Toc151048974"/>
       <w:r>
         <w:rPr>
           <w:lang w:val="sr-Cyrl-RS"/>
@@ -4296,7 +4379,7 @@
         </w:rPr>
       </w:pPr>
       <w:bookmarkStart w:id="7" w:name="_Toc150028861"/>
-      <w:bookmarkStart w:id="8" w:name="_Toc150628625"/>
+      <w:bookmarkStart w:id="8" w:name="_Toc151048975"/>
       <w:r>
         <w:rPr>
           <w:lang w:val="sr-Cyrl-RS"/>
@@ -4847,7 +4930,7 @@
           <w:lang w:val="sr-Cyrl-RS"/>
         </w:rPr>
       </w:pPr>
-      <w:bookmarkStart w:id="10" w:name="_Toc150628626"/>
+      <w:bookmarkStart w:id="10" w:name="_Toc151048976"/>
       <w:r>
         <w:rPr>
           <w:lang w:val="sr-Cyrl-RS"/>
@@ -5254,7 +5337,7 @@
         </w:rPr>
       </w:pPr>
       <w:bookmarkStart w:id="11" w:name="_Toc150028863"/>
-      <w:bookmarkStart w:id="12" w:name="_Toc150628627"/>
+      <w:bookmarkStart w:id="12" w:name="_Toc151048977"/>
       <w:r>
         <w:rPr>
           <w:lang w:val="sr-Cyrl-RS"/>
@@ -5813,12 +5896,14 @@
           <w:lang w:val="sr-Cyrl-RS"/>
         </w:rPr>
       </w:pPr>
+      <w:bookmarkStart w:id="13" w:name="_Toc151048978"/>
       <w:r>
         <w:rPr>
           <w:lang w:val="sr-Cyrl-RS"/>
         </w:rPr>
         <w:t>Формат класе</w:t>
       </w:r>
+      <w:bookmarkEnd w:id="13"/>
     </w:p>
     <w:tbl>
       <w:tblPr>
@@ -6182,8 +6267,8 @@
           <w:lang w:val="sr-Cyrl-RS"/>
         </w:rPr>
       </w:pPr>
-      <w:bookmarkStart w:id="13" w:name="_Toc150028865"/>
-      <w:bookmarkStart w:id="14" w:name="_Toc150628628"/>
+      <w:bookmarkStart w:id="14" w:name="_Toc150028865"/>
+      <w:bookmarkStart w:id="15" w:name="_Toc151048979"/>
       <w:r>
         <w:rPr>
           <w:lang w:val="sr-Cyrl-RS"/>
@@ -6197,14 +6282,14 @@
         </w:rPr>
         <w:t>нструкциј</w:t>
       </w:r>
-      <w:bookmarkEnd w:id="13"/>
+      <w:bookmarkEnd w:id="14"/>
       <w:r>
         <w:rPr>
           <w:lang w:val="sr-Cyrl-RS"/>
         </w:rPr>
         <w:t>а</w:t>
       </w:r>
-      <w:bookmarkEnd w:id="14"/>
+      <w:bookmarkEnd w:id="15"/>
     </w:p>
     <w:p>
       <w:pPr>
@@ -6848,8 +6933,8 @@
           <w:lang w:val="sr-Cyrl-RS"/>
         </w:rPr>
       </w:pPr>
-      <w:bookmarkStart w:id="15" w:name="_Toc150028866"/>
-      <w:bookmarkStart w:id="16" w:name="_Toc150628629"/>
+      <w:bookmarkStart w:id="16" w:name="_Toc150028866"/>
+      <w:bookmarkStart w:id="17" w:name="_Toc151048980"/>
       <w:r>
         <w:rPr>
           <w:lang w:val="sr-Cyrl-RS"/>
@@ -6857,8 +6942,8 @@
         <w:lastRenderedPageBreak/>
         <w:t>Табела инструкција</w:t>
       </w:r>
-      <w:bookmarkEnd w:id="15"/>
       <w:bookmarkEnd w:id="16"/>
+      <w:bookmarkEnd w:id="17"/>
     </w:p>
     <w:p>
       <w:pPr>
@@ -12603,7 +12688,7 @@
           <w:lang w:val="sr-Cyrl-RS"/>
         </w:rPr>
       </w:pPr>
-      <w:bookmarkStart w:id="17" w:name="_Toc150628630"/>
+      <w:bookmarkStart w:id="18" w:name="_Toc151048981"/>
       <w:r>
         <w:rPr>
           <w:lang w:val="sr-Cyrl-RS"/>
@@ -12611,7 +12696,7 @@
         <w:lastRenderedPageBreak/>
         <w:t>Процес компилације</w:t>
       </w:r>
-      <w:bookmarkEnd w:id="17"/>
+      <w:bookmarkEnd w:id="18"/>
     </w:p>
     <w:p>
       <w:pPr>
@@ -12717,14 +12802,14 @@
           <w:lang w:val="sr-Cyrl-RS"/>
         </w:rPr>
       </w:pPr>
-      <w:bookmarkStart w:id="18" w:name="_Toc150628631"/>
+      <w:bookmarkStart w:id="19" w:name="_Toc151048982"/>
       <w:r>
         <w:rPr>
           <w:lang w:val="sr-Cyrl-RS"/>
         </w:rPr>
         <w:t>Лексичка анализа</w:t>
       </w:r>
-      <w:bookmarkEnd w:id="18"/>
+      <w:bookmarkEnd w:id="19"/>
     </w:p>
     <w:p>
       <w:pPr>
@@ -13733,7 +13818,7 @@
           <w:lang w:val="sr-Cyrl-RS"/>
         </w:rPr>
       </w:pPr>
-      <w:bookmarkStart w:id="19" w:name="_Toc150628632"/>
+      <w:bookmarkStart w:id="20" w:name="_Toc151048983"/>
       <w:r>
         <w:rPr>
           <w:lang w:val="sr-Cyrl-RS"/>
@@ -13741,7 +13826,7 @@
         <w:lastRenderedPageBreak/>
         <w:t>Синтаксна анализа</w:t>
       </w:r>
-      <w:bookmarkEnd w:id="19"/>
+      <w:bookmarkEnd w:id="20"/>
     </w:p>
     <w:p>
       <w:pPr>
@@ -15222,7 +15307,7 @@
           <w:lang w:val="sr-Cyrl-RS"/>
         </w:rPr>
       </w:pPr>
-      <w:bookmarkStart w:id="20" w:name="_Toc150628633"/>
+      <w:bookmarkStart w:id="21" w:name="_Toc151048984"/>
       <w:r>
         <w:rPr>
           <w:lang w:val="sr-Cyrl-RS"/>
@@ -15230,7 +15315,7 @@
         <w:lastRenderedPageBreak/>
         <w:t>Стварање модул фајла</w:t>
       </w:r>
-      <w:bookmarkEnd w:id="20"/>
+      <w:bookmarkEnd w:id="21"/>
     </w:p>
     <w:p>
       <w:pPr>
@@ -15379,7 +15464,7 @@
                       <w:lang w:eastAsia="en-GB"/>
                     </w:rPr>
                   </w:pPr>
-                  <w:bookmarkStart w:id="21" w:name="_Hlk150118133"/>
+                  <w:bookmarkStart w:id="22" w:name="_Hlk150118133"/>
                   <w:r>
                     <w:rPr>
                       <w:rFonts w:ascii="Courier New" w:eastAsia="Times New Roman" w:hAnsi="Courier New" w:cs="Courier New"/>
@@ -15790,7 +15875,7 @@
                 </w:p>
               </w:tc>
             </w:tr>
-            <w:bookmarkEnd w:id="21"/>
+            <w:bookmarkEnd w:id="22"/>
           </w:tbl>
           <w:p>
             <w:pPr>
@@ -21125,7 +21210,7 @@
           <w:lang w:val="sr-Cyrl-RS"/>
         </w:rPr>
       </w:pPr>
-      <w:bookmarkStart w:id="22" w:name="_Toc150628634"/>
+      <w:bookmarkStart w:id="23" w:name="_Toc151048985"/>
       <w:r>
         <w:rPr>
           <w:lang w:val="sr-Cyrl-RS"/>
@@ -21133,7 +21218,7 @@
         <w:lastRenderedPageBreak/>
         <w:t>Стварање извршног кода</w:t>
       </w:r>
-      <w:bookmarkEnd w:id="22"/>
+      <w:bookmarkEnd w:id="23"/>
     </w:p>
     <w:p>
       <w:pPr>
@@ -25042,7 +25127,7 @@
           <w:rPr>
             <w:noProof/>
           </w:rPr>
-          <w:t>Увод</w:t>
+          <w:t>Процес компилације</w:t>
         </w:r>
         <w:r>
           <w:rPr>

</xml_diff>

<commit_message>
Fix bug with event return values
</commit_message>
<xml_diff>
--- a/Blaze.docx
+++ b/Blaze.docx
@@ -12717,23 +12717,7 @@
                 <w:sz w:val="18"/>
                 <w:szCs w:val="18"/>
               </w:rPr>
-              <w:t>value</w:t>
-            </w:r>
-            <w:r>
-              <w:rPr>
-                <w:rFonts w:ascii="Arial" w:hAnsi="Arial" w:cs="Arial"/>
-                <w:sz w:val="18"/>
-                <w:szCs w:val="18"/>
-              </w:rPr>
-              <w:t>, event,</w:t>
-            </w:r>
-            <w:r>
-              <w:rPr>
-                <w:rFonts w:ascii="Arial" w:hAnsi="Arial" w:cs="Arial"/>
-                <w:sz w:val="18"/>
-                <w:szCs w:val="18"/>
-              </w:rPr>
-              <w:t xml:space="preserve"> </w:t>
+              <w:t xml:space="preserve">value, event, </w:t>
             </w:r>
             <w:r>
               <w:rPr>

</xml_diff>

<commit_message>
Add continue, break statements Fix for each statement generating the body two times
</commit_message>
<xml_diff>
--- a/Blaze.docx
+++ b/Blaze.docx
@@ -1965,17 +1965,21 @@
         <w:tblLook w:val="04A0" w:firstRow="1" w:lastRow="0" w:firstColumn="1" w:lastColumn="0" w:noHBand="0" w:noVBand="1"/>
       </w:tblPr>
       <w:tblGrid>
-        <w:gridCol w:w="3255"/>
+        <w:gridCol w:w="4364"/>
       </w:tblGrid>
       <w:tr>
-        <w:tc>
-          <w:tcPr>
-            <w:tcW w:w="3255" w:type="dxa"/>
+        <w:trPr>
+          <w:trHeight w:val="1707"/>
+        </w:trPr>
+        <w:tc>
+          <w:tcPr>
+            <w:tcW w:w="4364" w:type="dxa"/>
           </w:tcPr>
           <w:tbl>
             <w:tblPr>
-              <w:tblW w:w="0" w:type="auto"/>
+              <w:tblW w:w="4114" w:type="dxa"/>
               <w:tblCellSpacing w:w="15" w:type="dxa"/>
+              <w:tblInd w:w="2" w:type="dxa"/>
               <w:tblCellMar>
                 <w:top w:w="15" w:type="dxa"/>
                 <w:left w:w="15" w:type="dxa"/>
@@ -1985,11 +1989,12 @@
               <w:tblLook w:val="04A0" w:firstRow="1" w:lastRow="0" w:firstColumn="1" w:lastColumn="0" w:noHBand="0" w:noVBand="1"/>
             </w:tblPr>
             <w:tblGrid>
-              <w:gridCol w:w="184"/>
-              <w:gridCol w:w="2776"/>
+              <w:gridCol w:w="195"/>
+              <w:gridCol w:w="3919"/>
             </w:tblGrid>
             <w:tr>
               <w:trPr>
+                <w:trHeight w:val="268"/>
                 <w:tblCellSpacing w:w="15" w:type="dxa"/>
               </w:trPr>
               <w:tc>
@@ -2079,6 +2084,7 @@
             </w:tr>
             <w:tr>
               <w:trPr>
+                <w:trHeight w:val="1181"/>
                 <w:tblCellSpacing w:w="15" w:type="dxa"/>
               </w:trPr>
               <w:tc>
@@ -2341,7 +2347,17 @@
                       <w:szCs w:val="18"/>
                       <w:lang w:eastAsia="en-GB"/>
                     </w:rPr>
-                    <w:t>print;</w:t>
+                    <w:t>console</w:t>
+                  </w:r>
+                  <w:r>
+                    <w:rPr>
+                      <w:rFonts w:ascii="Courier New" w:eastAsia="Times New Roman" w:hAnsi="Courier New" w:cs="Courier New"/>
+                      <w:color w:val="333333"/>
+                      <w:sz w:val="18"/>
+                      <w:szCs w:val="18"/>
+                      <w:lang w:eastAsia="en-GB"/>
+                    </w:rPr>
+                    <w:t>;</w:t>
                   </w:r>
                 </w:p>
                 <w:p>
@@ -2461,7 +2477,27 @@
                       <w:szCs w:val="18"/>
                       <w:lang w:eastAsia="en-GB"/>
                     </w:rPr>
-                    <w:t xml:space="preserve">    print(</w:t>
+                    <w:t xml:space="preserve">    </w:t>
+                  </w:r>
+                  <w:r>
+                    <w:rPr>
+                      <w:rFonts w:ascii="Courier New" w:eastAsia="Times New Roman" w:hAnsi="Courier New" w:cs="Courier New"/>
+                      <w:color w:val="333333"/>
+                      <w:sz w:val="18"/>
+                      <w:szCs w:val="18"/>
+                      <w:lang w:eastAsia="en-GB"/>
+                    </w:rPr>
+                    <w:t>console.</w:t>
+                  </w:r>
+                  <w:r>
+                    <w:rPr>
+                      <w:rFonts w:ascii="Courier New" w:eastAsia="Times New Roman" w:hAnsi="Courier New" w:cs="Courier New"/>
+                      <w:color w:val="333333"/>
+                      <w:sz w:val="18"/>
+                      <w:szCs w:val="18"/>
+                      <w:lang w:eastAsia="en-GB"/>
+                    </w:rPr>
+                    <w:t>print(</w:t>
                   </w:r>
                   <w:r>
                     <w:rPr>
@@ -2914,9 +2950,17 @@
       </w:r>
       <w:r>
         <w:rPr>
+          <w:i/>
+          <w:iCs/>
           <w:lang w:val="en-US"/>
         </w:rPr>
-        <w:t xml:space="preserve">print </w:t>
+        <w:t>console</w:t>
+      </w:r>
+      <w:r>
+        <w:rPr>
+          <w:lang w:val="en-US"/>
+        </w:rPr>
+        <w:t xml:space="preserve"> </w:t>
       </w:r>
       <w:r>
         <w:rPr>

</xml_diff>